<commit_message>
Updated to version 6.0: added the option to load mgz files from FS. MRI and fressurfer segmentation are two files from the FS folder. The program converts to nii automatically.
git-svn-id: svn://ribsbot.umcutrecht.nl/juniper/trunk@1519 06bb8ab4-6320-4abd-9ac8-7eb61d049d8b
</commit_message>
<xml_diff>
--- a/ALICE User Guide UMC.docx
+++ b/ALICE User Guide UMC.docx
@@ -1,6 +1,6 @@
 
 <file path=word/document.xml><?xml version="1.0" encoding="utf-8"?>
-<w:document xmlns:wpc="http://schemas.microsoft.com/office/word/2010/wordprocessingCanvas" xmlns:cx="http://schemas.microsoft.com/office/drawing/2014/chartex" xmlns:cx1="http://schemas.microsoft.com/office/drawing/2015/9/8/chartex" xmlns:cx2="http://schemas.microsoft.com/office/drawing/2015/10/21/chartex" xmlns:cx3="http://schemas.microsoft.com/office/drawing/2016/5/9/chartex" xmlns:cx4="http://schemas.microsoft.com/office/drawing/2016/5/10/chartex" xmlns:cx5="http://schemas.microsoft.com/office/drawing/2016/5/11/chartex" xmlns:cx6="http://schemas.microsoft.com/office/drawing/2016/5/12/chartex" xmlns:cx7="http://schemas.microsoft.com/office/drawing/2016/5/13/chartex" xmlns:cx8="http://schemas.microsoft.com/office/drawing/2016/5/14/chartex" xmlns:mc="http://schemas.openxmlformats.org/markup-compatibility/2006" xmlns:aink="http://schemas.microsoft.com/office/drawing/2016/ink" xmlns:am3d="http://schemas.microsoft.com/office/drawing/2017/model3d" xmlns:o="urn:schemas-microsoft-com:office:office" xmlns:r="http://schemas.openxmlformats.org/officeDocument/2006/relationships" xmlns:m="http://schemas.openxmlformats.org/officeDocument/2006/math" xmlns:v="urn:schemas-microsoft-com:vml" xmlns:wp14="http://schemas.microsoft.com/office/word/2010/wordprocessingDrawing" xmlns:wp="http://schemas.openxmlformats.org/drawingml/2006/wordprocessingDrawing" xmlns:w10="urn:schemas-microsoft-com:office:word" xmlns:w="http://schemas.openxmlformats.org/wordprocessingml/2006/main" xmlns:w14="http://schemas.microsoft.com/office/word/2010/wordml" xmlns:w15="http://schemas.microsoft.com/office/word/2012/wordml" xmlns:w16cid="http://schemas.microsoft.com/office/word/2016/wordml/cid" xmlns:w16se="http://schemas.microsoft.com/office/word/2015/wordml/symex" xmlns:wpg="http://schemas.microsoft.com/office/word/2010/wordprocessingGroup" xmlns:wpi="http://schemas.microsoft.com/office/word/2010/wordprocessingInk" xmlns:wne="http://schemas.microsoft.com/office/word/2006/wordml" xmlns:wps="http://schemas.microsoft.com/office/word/2010/wordprocessingShape" mc:Ignorable="w14 w15 w16se w16cid wp14">
+<w:document xmlns:wpc="http://schemas.microsoft.com/office/word/2010/wordprocessingCanvas" xmlns:mc="http://schemas.openxmlformats.org/markup-compatibility/2006" xmlns:o="urn:schemas-microsoft-com:office:office" xmlns:r="http://schemas.openxmlformats.org/officeDocument/2006/relationships" xmlns:m="http://schemas.openxmlformats.org/officeDocument/2006/math" xmlns:v="urn:schemas-microsoft-com:vml" xmlns:wp14="http://schemas.microsoft.com/office/word/2010/wordprocessingDrawing" xmlns:wp="http://schemas.openxmlformats.org/drawingml/2006/wordprocessingDrawing" xmlns:w10="urn:schemas-microsoft-com:office:word" xmlns:w="http://schemas.openxmlformats.org/wordprocessingml/2006/main" xmlns:w14="http://schemas.microsoft.com/office/word/2010/wordml" xmlns:wpg="http://schemas.microsoft.com/office/word/2010/wordprocessingGroup" xmlns:wpi="http://schemas.microsoft.com/office/word/2010/wordprocessingInk" xmlns:wne="http://schemas.microsoft.com/office/word/2006/wordml" xmlns:wps="http://schemas.microsoft.com/office/word/2010/wordprocessingShape" mc:Ignorable="w14 wp14">
   <w:body>
     <w:p>
       <w:pPr>
@@ -223,14 +223,7 @@
         <w:rPr>
           <w:rFonts w:ascii="Helvetica" w:hAnsi="Helvetica" w:cs="Arial"/>
         </w:rPr>
-        <w:t xml:space="preserve"> platform be sure to had the following path to </w:t>
-      </w:r>
-      <w:proofErr w:type="gramStart"/>
-      <w:r>
-        <w:rPr>
-          <w:rFonts w:ascii="Helvetica" w:hAnsi="Helvetica" w:cs="Arial"/>
-        </w:rPr>
-        <w:t>your .</w:t>
+        <w:t xml:space="preserve"> platform be sure to had the following path to your .</w:t>
       </w:r>
       <w:proofErr w:type="spellStart"/>
       <w:r>
@@ -241,7 +234,6 @@
         <w:t>bashrc</w:t>
       </w:r>
       <w:proofErr w:type="spellEnd"/>
-      <w:proofErr w:type="gramEnd"/>
       <w:r>
         <w:rPr>
           <w:rFonts w:ascii="Helvetica" w:hAnsi="Helvetica" w:cs="Arial"/>
@@ -264,14 +256,7 @@
         <w:rPr>
           <w:rFonts w:ascii="Helvetica" w:hAnsi="Helvetica" w:cs="Arial"/>
         </w:rPr>
-        <w:t xml:space="preserve">You can open </w:t>
-      </w:r>
-      <w:proofErr w:type="gramStart"/>
-      <w:r>
-        <w:rPr>
-          <w:rFonts w:ascii="Helvetica" w:hAnsi="Helvetica" w:cs="Arial"/>
-        </w:rPr>
-        <w:t xml:space="preserve">your </w:t>
+        <w:t xml:space="preserve">You can open your </w:t>
       </w:r>
       <w:r>
         <w:rPr>
@@ -289,7 +274,6 @@
         <w:t>bashrc</w:t>
       </w:r>
       <w:proofErr w:type="spellEnd"/>
-      <w:proofErr w:type="gramEnd"/>
       <w:r>
         <w:rPr>
           <w:rFonts w:ascii="Helvetica" w:hAnsi="Helvetica" w:cs="Arial"/>
@@ -399,23 +383,7 @@
           <w:rFonts w:ascii="Courier New" w:hAnsi="Courier New" w:cs="Courier New"/>
           <w:b/>
         </w:rPr>
-        <w:t>if [ "$PS1</w:t>
-      </w:r>
-      <w:proofErr w:type="gramStart"/>
-      <w:r>
-        <w:rPr>
-          <w:rFonts w:ascii="Courier New" w:hAnsi="Courier New" w:cs="Courier New"/>
-          <w:b/>
-        </w:rPr>
-        <w:t>" ]</w:t>
-      </w:r>
-      <w:proofErr w:type="gramEnd"/>
-      <w:r>
-        <w:rPr>
-          <w:rFonts w:ascii="Courier New" w:hAnsi="Courier New" w:cs="Courier New"/>
-          <w:b/>
-        </w:rPr>
-        <w:t>; then</w:t>
+        <w:t>if [ "$PS1" ]; then</w:t>
       </w:r>
     </w:p>
     <w:p>
@@ -613,44 +581,49 @@
           <w:sz w:val="20"/>
           <w:szCs w:val="20"/>
         </w:rPr>
-        <w:t>PATH=${AFNI_INSTALLDIR</w:t>
-      </w:r>
-      <w:proofErr w:type="gramStart"/>
-      <w:r>
+        <w:t xml:space="preserve">PATH=${AFNI_INSTALLDIR}:${PATH}  </w:t>
+      </w:r>
+    </w:p>
+    <w:p>
+      <w:pPr>
+        <w:tabs>
+          <w:tab w:val="left" w:pos="5850"/>
+        </w:tabs>
+        <w:spacing w:after="0"/>
+        <w:ind w:left="720"/>
+        <w:jc w:val="both"/>
         <w:rPr>
           <w:rFonts w:ascii="Courier New" w:hAnsi="Courier New" w:cs="Courier New"/>
           <w:color w:val="0070C0"/>
           <w:sz w:val="20"/>
           <w:szCs w:val="20"/>
         </w:rPr>
-        <w:t>}:$</w:t>
-      </w:r>
-      <w:proofErr w:type="gramEnd"/>
-      <w:r>
+      </w:pPr>
+    </w:p>
+    <w:p>
+      <w:pPr>
+        <w:tabs>
+          <w:tab w:val="left" w:pos="5850"/>
+        </w:tabs>
+        <w:spacing w:after="0"/>
+        <w:ind w:left="720"/>
+        <w:jc w:val="both"/>
         <w:rPr>
           <w:rFonts w:ascii="Courier New" w:hAnsi="Courier New" w:cs="Courier New"/>
           <w:color w:val="0070C0"/>
           <w:sz w:val="20"/>
           <w:szCs w:val="20"/>
         </w:rPr>
-        <w:t xml:space="preserve">{PATH}  </w:t>
-      </w:r>
-    </w:p>
-    <w:p>
-      <w:pPr>
-        <w:tabs>
-          <w:tab w:val="left" w:pos="5850"/>
-        </w:tabs>
-        <w:spacing w:after="0"/>
-        <w:ind w:left="720"/>
-        <w:jc w:val="both"/>
+      </w:pPr>
+      <w:r>
         <w:rPr>
           <w:rFonts w:ascii="Courier New" w:hAnsi="Courier New" w:cs="Courier New"/>
           <w:color w:val="0070C0"/>
           <w:sz w:val="20"/>
           <w:szCs w:val="20"/>
         </w:rPr>
-      </w:pPr>
+        <w:t># Location of the plugins</w:t>
+      </w:r>
     </w:p>
     <w:p>
       <w:pPr>
@@ -674,7 +647,7 @@
           <w:sz w:val="20"/>
           <w:szCs w:val="20"/>
         </w:rPr>
-        <w:t># Location of the plugins</w:t>
+        <w:t xml:space="preserve">AFNI_PLUGINPATH=${AFNI_INSTALLDIR}  </w:t>
       </w:r>
     </w:p>
     <w:p>
@@ -692,47 +665,42 @@
           <w:szCs w:val="20"/>
         </w:rPr>
       </w:pPr>
-      <w:r>
+    </w:p>
+    <w:p>
+      <w:pPr>
+        <w:tabs>
+          <w:tab w:val="left" w:pos="5850"/>
+        </w:tabs>
+        <w:spacing w:after="0"/>
+        <w:ind w:left="720"/>
+        <w:jc w:val="both"/>
         <w:rPr>
           <w:rFonts w:ascii="Courier New" w:hAnsi="Courier New" w:cs="Courier New"/>
           <w:color w:val="0070C0"/>
           <w:sz w:val="20"/>
           <w:szCs w:val="20"/>
         </w:rPr>
-        <w:t xml:space="preserve">AFNI_PLUGINPATH=${AFNI_INSTALLDIR}  </w:t>
-      </w:r>
-    </w:p>
-    <w:p>
-      <w:pPr>
-        <w:tabs>
-          <w:tab w:val="left" w:pos="5850"/>
-        </w:tabs>
-        <w:spacing w:after="0"/>
-        <w:ind w:left="720"/>
-        <w:jc w:val="both"/>
+      </w:pPr>
+      <w:r>
         <w:rPr>
           <w:rFonts w:ascii="Courier New" w:hAnsi="Courier New" w:cs="Courier New"/>
           <w:color w:val="0070C0"/>
           <w:sz w:val="20"/>
           <w:szCs w:val="20"/>
         </w:rPr>
-      </w:pPr>
-    </w:p>
-    <w:p>
-      <w:pPr>
-        <w:tabs>
-          <w:tab w:val="left" w:pos="5850"/>
-        </w:tabs>
-        <w:spacing w:after="0"/>
-        <w:ind w:left="720"/>
-        <w:jc w:val="both"/>
+        <w:t xml:space="preserve"># Location of the </w:t>
+      </w:r>
+      <w:proofErr w:type="spellStart"/>
+      <w:r>
         <w:rPr>
           <w:rFonts w:ascii="Courier New" w:hAnsi="Courier New" w:cs="Courier New"/>
           <w:color w:val="0070C0"/>
           <w:sz w:val="20"/>
           <w:szCs w:val="20"/>
         </w:rPr>
-      </w:pPr>
+        <w:t>timseries</w:t>
+      </w:r>
+      <w:proofErr w:type="spellEnd"/>
       <w:r>
         <w:rPr>
           <w:rFonts w:ascii="Courier New" w:hAnsi="Courier New" w:cs="Courier New"/>
@@ -740,19 +708,24 @@
           <w:sz w:val="20"/>
           <w:szCs w:val="20"/>
         </w:rPr>
-        <w:t xml:space="preserve"># Location of the </w:t>
-      </w:r>
-      <w:proofErr w:type="spellStart"/>
-      <w:r>
+        <w:t xml:space="preserve"> models (also plugins)</w:t>
+      </w:r>
+    </w:p>
+    <w:p>
+      <w:pPr>
+        <w:tabs>
+          <w:tab w:val="left" w:pos="5850"/>
+        </w:tabs>
+        <w:spacing w:after="0"/>
+        <w:ind w:left="720"/>
+        <w:jc w:val="both"/>
         <w:rPr>
           <w:rFonts w:ascii="Courier New" w:hAnsi="Courier New" w:cs="Courier New"/>
           <w:color w:val="0070C0"/>
           <w:sz w:val="20"/>
           <w:szCs w:val="20"/>
         </w:rPr>
-        <w:t>timseries</w:t>
-      </w:r>
-      <w:proofErr w:type="spellEnd"/>
+      </w:pPr>
       <w:r>
         <w:rPr>
           <w:rFonts w:ascii="Courier New" w:hAnsi="Courier New" w:cs="Courier New"/>
@@ -760,7 +733,7 @@
           <w:sz w:val="20"/>
           <w:szCs w:val="20"/>
         </w:rPr>
-        <w:t xml:space="preserve"> models (also plugins)</w:t>
+        <w:t xml:space="preserve">AFNI_MODELPATH=${AFNI_INSTALLDIR} </w:t>
       </w:r>
     </w:p>
     <w:p>
@@ -778,47 +751,42 @@
           <w:szCs w:val="20"/>
         </w:rPr>
       </w:pPr>
-      <w:r>
+    </w:p>
+    <w:p>
+      <w:pPr>
+        <w:tabs>
+          <w:tab w:val="left" w:pos="5850"/>
+        </w:tabs>
+        <w:spacing w:after="0"/>
+        <w:ind w:left="720"/>
+        <w:jc w:val="both"/>
         <w:rPr>
           <w:rFonts w:ascii="Courier New" w:hAnsi="Courier New" w:cs="Courier New"/>
           <w:color w:val="0070C0"/>
           <w:sz w:val="20"/>
           <w:szCs w:val="20"/>
         </w:rPr>
-        <w:t xml:space="preserve">AFNI_MODELPATH=${AFNI_INSTALLDIR} </w:t>
-      </w:r>
-    </w:p>
-    <w:p>
-      <w:pPr>
-        <w:tabs>
-          <w:tab w:val="left" w:pos="5850"/>
-        </w:tabs>
-        <w:spacing w:after="0"/>
-        <w:ind w:left="720"/>
-        <w:jc w:val="both"/>
+      </w:pPr>
+      <w:r>
         <w:rPr>
           <w:rFonts w:ascii="Courier New" w:hAnsi="Courier New" w:cs="Courier New"/>
           <w:color w:val="0070C0"/>
           <w:sz w:val="20"/>
           <w:szCs w:val="20"/>
         </w:rPr>
-      </w:pPr>
-    </w:p>
-    <w:p>
-      <w:pPr>
-        <w:tabs>
-          <w:tab w:val="left" w:pos="5850"/>
-        </w:tabs>
-        <w:spacing w:after="0"/>
-        <w:ind w:left="720"/>
-        <w:jc w:val="both"/>
+        <w:t xml:space="preserve"># Location of the </w:t>
+      </w:r>
+      <w:proofErr w:type="spellStart"/>
+      <w:r>
         <w:rPr>
           <w:rFonts w:ascii="Courier New" w:hAnsi="Courier New" w:cs="Courier New"/>
           <w:color w:val="0070C0"/>
           <w:sz w:val="20"/>
           <w:szCs w:val="20"/>
         </w:rPr>
-      </w:pPr>
+        <w:t>talairach</w:t>
+      </w:r>
+      <w:proofErr w:type="spellEnd"/>
       <w:r>
         <w:rPr>
           <w:rFonts w:ascii="Courier New" w:hAnsi="Courier New" w:cs="Courier New"/>
@@ -826,19 +794,24 @@
           <w:sz w:val="20"/>
           <w:szCs w:val="20"/>
         </w:rPr>
-        <w:t xml:space="preserve"># Location of the </w:t>
-      </w:r>
-      <w:proofErr w:type="spellStart"/>
-      <w:r>
+        <w:t xml:space="preserve"> daemon database</w:t>
+      </w:r>
+    </w:p>
+    <w:p>
+      <w:pPr>
+        <w:tabs>
+          <w:tab w:val="left" w:pos="5850"/>
+        </w:tabs>
+        <w:spacing w:after="0"/>
+        <w:ind w:left="720"/>
+        <w:jc w:val="both"/>
         <w:rPr>
           <w:rFonts w:ascii="Courier New" w:hAnsi="Courier New" w:cs="Courier New"/>
           <w:color w:val="0070C0"/>
           <w:sz w:val="20"/>
           <w:szCs w:val="20"/>
         </w:rPr>
-        <w:t>talairach</w:t>
-      </w:r>
-      <w:proofErr w:type="spellEnd"/>
+      </w:pPr>
       <w:r>
         <w:rPr>
           <w:rFonts w:ascii="Courier New" w:hAnsi="Courier New" w:cs="Courier New"/>
@@ -846,24 +819,19 @@
           <w:sz w:val="20"/>
           <w:szCs w:val="20"/>
         </w:rPr>
-        <w:t xml:space="preserve"> daemon database</w:t>
-      </w:r>
-    </w:p>
-    <w:p>
-      <w:pPr>
-        <w:tabs>
-          <w:tab w:val="left" w:pos="5850"/>
-        </w:tabs>
-        <w:spacing w:after="0"/>
-        <w:ind w:left="720"/>
-        <w:jc w:val="both"/>
+        <w:t>AFNI_TTATLAS_DATASET=/</w:t>
+      </w:r>
+      <w:proofErr w:type="spellStart"/>
+      <w:r>
         <w:rPr>
           <w:rFonts w:ascii="Courier New" w:hAnsi="Courier New" w:cs="Courier New"/>
           <w:color w:val="0070C0"/>
           <w:sz w:val="20"/>
           <w:szCs w:val="20"/>
         </w:rPr>
-      </w:pPr>
+        <w:t>usr</w:t>
+      </w:r>
+      <w:proofErr w:type="spellEnd"/>
       <w:r>
         <w:rPr>
           <w:rFonts w:ascii="Courier New" w:hAnsi="Courier New" w:cs="Courier New"/>
@@ -871,7 +839,7 @@
           <w:sz w:val="20"/>
           <w:szCs w:val="20"/>
         </w:rPr>
-        <w:t>AFNI_TTATLAS_DATASET=/</w:t>
+        <w:t>/share/</w:t>
       </w:r>
       <w:proofErr w:type="spellStart"/>
       <w:r>
@@ -881,7 +849,7 @@
           <w:sz w:val="20"/>
           <w:szCs w:val="20"/>
         </w:rPr>
-        <w:t>usr</w:t>
+        <w:t>afni</w:t>
       </w:r>
       <w:proofErr w:type="spellEnd"/>
       <w:r>
@@ -891,44 +859,49 @@
           <w:sz w:val="20"/>
           <w:szCs w:val="20"/>
         </w:rPr>
-        <w:t>/share/</w:t>
-      </w:r>
-      <w:proofErr w:type="spellStart"/>
-      <w:r>
+        <w:t xml:space="preserve">/atlases  </w:t>
+      </w:r>
+    </w:p>
+    <w:p>
+      <w:pPr>
+        <w:tabs>
+          <w:tab w:val="left" w:pos="5850"/>
+        </w:tabs>
+        <w:spacing w:after="0"/>
+        <w:ind w:left="720"/>
+        <w:jc w:val="both"/>
         <w:rPr>
           <w:rFonts w:ascii="Courier New" w:hAnsi="Courier New" w:cs="Courier New"/>
           <w:color w:val="0070C0"/>
           <w:sz w:val="20"/>
           <w:szCs w:val="20"/>
         </w:rPr>
-        <w:t>afni</w:t>
-      </w:r>
-      <w:proofErr w:type="spellEnd"/>
-      <w:r>
+      </w:pPr>
+    </w:p>
+    <w:p>
+      <w:pPr>
+        <w:tabs>
+          <w:tab w:val="left" w:pos="5850"/>
+        </w:tabs>
+        <w:spacing w:after="0"/>
+        <w:ind w:left="720"/>
+        <w:jc w:val="both"/>
         <w:rPr>
           <w:rFonts w:ascii="Courier New" w:hAnsi="Courier New" w:cs="Courier New"/>
           <w:color w:val="0070C0"/>
           <w:sz w:val="20"/>
           <w:szCs w:val="20"/>
         </w:rPr>
-        <w:t xml:space="preserve">/atlases  </w:t>
-      </w:r>
-    </w:p>
-    <w:p>
-      <w:pPr>
-        <w:tabs>
-          <w:tab w:val="left" w:pos="5850"/>
-        </w:tabs>
-        <w:spacing w:after="0"/>
-        <w:ind w:left="720"/>
-        <w:jc w:val="both"/>
+      </w:pPr>
+      <w:r>
         <w:rPr>
           <w:rFonts w:ascii="Courier New" w:hAnsi="Courier New" w:cs="Courier New"/>
           <w:color w:val="0070C0"/>
           <w:sz w:val="20"/>
           <w:szCs w:val="20"/>
         </w:rPr>
-      </w:pPr>
+        <w:t># Suppress warning for missing mpeg output</w:t>
+      </w:r>
     </w:p>
     <w:p>
       <w:pPr>
@@ -952,7 +925,7 @@
           <w:sz w:val="20"/>
           <w:szCs w:val="20"/>
         </w:rPr>
-        <w:t># Suppress warning for missing mpeg output</w:t>
+        <w:t>AFNI_IMSAVE_WARNINGS=NO</w:t>
       </w:r>
     </w:p>
     <w:p>
@@ -977,7 +950,7 @@
           <w:sz w:val="20"/>
           <w:szCs w:val="20"/>
         </w:rPr>
-        <w:t>AFNI_IMSAVE_WARNINGS=NO</w:t>
+        <w:t>export PATH AFNI_PLUGINPATH AFNI_MODELPATH AFNI_IMSAVE_WARNINGS AFNI_TTATLAS_DATASET</w:t>
       </w:r>
     </w:p>
     <w:p>
@@ -995,31 +968,30 @@
           <w:szCs w:val="20"/>
         </w:rPr>
       </w:pPr>
-      <w:r>
+    </w:p>
+    <w:p>
+      <w:pPr>
+        <w:pStyle w:val="ListParagraph"/>
+        <w:tabs>
+          <w:tab w:val="left" w:pos="5850"/>
+        </w:tabs>
+        <w:ind w:left="436" w:firstLine="284"/>
         <w:rPr>
           <w:rFonts w:ascii="Courier New" w:hAnsi="Courier New" w:cs="Courier New"/>
           <w:color w:val="0070C0"/>
           <w:sz w:val="20"/>
           <w:szCs w:val="20"/>
         </w:rPr>
-        <w:t>export PATH AFNI_PLUGINPATH AFNI_MODELPATH AFNI_IMSAVE_WARNINGS AFNI_TTATLAS_DATASET</w:t>
-      </w:r>
-    </w:p>
-    <w:p>
-      <w:pPr>
-        <w:tabs>
-          <w:tab w:val="left" w:pos="5850"/>
-        </w:tabs>
-        <w:spacing w:after="0"/>
-        <w:ind w:left="720"/>
-        <w:jc w:val="both"/>
+      </w:pPr>
+      <w:r>
         <w:rPr>
           <w:rFonts w:ascii="Courier New" w:hAnsi="Courier New" w:cs="Courier New"/>
           <w:color w:val="0070C0"/>
           <w:sz w:val="20"/>
           <w:szCs w:val="20"/>
         </w:rPr>
-      </w:pPr>
+        <w:t># set PATH so it includes user's private bin if it exists</w:t>
+      </w:r>
     </w:p>
     <w:p>
       <w:pPr>
@@ -1042,7 +1014,7 @@
           <w:sz w:val="20"/>
           <w:szCs w:val="20"/>
         </w:rPr>
-        <w:t># set PATH so it includes user's private bin if it exists</w:t>
+        <w:t>if [ -d ~/bin ] ; then</w:t>
       </w:r>
     </w:p>
     <w:p>
@@ -1066,19 +1038,23 @@
           <w:sz w:val="20"/>
           <w:szCs w:val="20"/>
         </w:rPr>
-        <w:t>if [ -d ~/</w:t>
-      </w:r>
-      <w:proofErr w:type="gramStart"/>
-      <w:r>
+        <w:t xml:space="preserve">   PATH=~/bin:"${PATH}"</w:t>
+      </w:r>
+    </w:p>
+    <w:p>
+      <w:pPr>
+        <w:pStyle w:val="ListParagraph"/>
+        <w:tabs>
+          <w:tab w:val="left" w:pos="5850"/>
+        </w:tabs>
+        <w:ind w:left="436" w:firstLine="284"/>
         <w:rPr>
           <w:rFonts w:ascii="Courier New" w:hAnsi="Courier New" w:cs="Courier New"/>
           <w:color w:val="0070C0"/>
           <w:sz w:val="20"/>
           <w:szCs w:val="20"/>
         </w:rPr>
-        <w:t>bin ]</w:t>
-      </w:r>
-      <w:proofErr w:type="gramEnd"/>
+      </w:pPr>
       <w:r>
         <w:rPr>
           <w:rFonts w:ascii="Courier New" w:hAnsi="Courier New" w:cs="Courier New"/>
@@ -1086,55 +1062,7 @@
           <w:sz w:val="20"/>
           <w:szCs w:val="20"/>
         </w:rPr>
-        <w:t xml:space="preserve"> ; then</w:t>
-      </w:r>
-    </w:p>
-    <w:p>
-      <w:pPr>
-        <w:pStyle w:val="ListParagraph"/>
-        <w:tabs>
-          <w:tab w:val="left" w:pos="5850"/>
-        </w:tabs>
-        <w:ind w:left="436" w:firstLine="284"/>
-        <w:rPr>
-          <w:rFonts w:ascii="Courier New" w:hAnsi="Courier New" w:cs="Courier New"/>
-          <w:color w:val="0070C0"/>
-          <w:sz w:val="20"/>
-          <w:szCs w:val="20"/>
-        </w:rPr>
-      </w:pPr>
-      <w:r>
-        <w:rPr>
-          <w:rFonts w:ascii="Courier New" w:hAnsi="Courier New" w:cs="Courier New"/>
-          <w:color w:val="0070C0"/>
-          <w:sz w:val="20"/>
-          <w:szCs w:val="20"/>
-        </w:rPr>
         <w:lastRenderedPageBreak/>
-        <w:t xml:space="preserve">   PATH=~/bin:"${PATH}"</w:t>
-      </w:r>
-    </w:p>
-    <w:p>
-      <w:pPr>
-        <w:pStyle w:val="ListParagraph"/>
-        <w:tabs>
-          <w:tab w:val="left" w:pos="5850"/>
-        </w:tabs>
-        <w:ind w:left="436" w:firstLine="284"/>
-        <w:rPr>
-          <w:rFonts w:ascii="Courier New" w:hAnsi="Courier New" w:cs="Courier New"/>
-          <w:color w:val="0070C0"/>
-          <w:sz w:val="20"/>
-          <w:szCs w:val="20"/>
-        </w:rPr>
-      </w:pPr>
-      <w:r>
-        <w:rPr>
-          <w:rFonts w:ascii="Courier New" w:hAnsi="Courier New" w:cs="Courier New"/>
-          <w:color w:val="0070C0"/>
-          <w:sz w:val="20"/>
-          <w:szCs w:val="20"/>
-        </w:rPr>
         <w:t>fi</w:t>
       </w:r>
     </w:p>
@@ -1214,14 +1142,7 @@
         <w:rPr>
           <w:rFonts w:ascii="Helvetica" w:hAnsi="Helvetica" w:cs="Helvetica"/>
         </w:rPr>
-        <w:t xml:space="preserve"> </w:t>
-      </w:r>
-      <w:proofErr w:type="gramStart"/>
-      <w:r>
-        <w:rPr>
-          <w:rFonts w:ascii="Helvetica" w:hAnsi="Helvetica" w:cs="Helvetica"/>
-        </w:rPr>
-        <w:t xml:space="preserve">the </w:t>
+        <w:t xml:space="preserve"> the </w:t>
       </w:r>
       <w:r>
         <w:rPr>
@@ -1239,7 +1160,6 @@
         <w:t>bashrc</w:t>
       </w:r>
       <w:proofErr w:type="spellEnd"/>
-      <w:proofErr w:type="gramEnd"/>
       <w:r>
         <w:rPr>
           <w:rFonts w:ascii="Helvetica" w:hAnsi="Helvetica" w:cs="Helvetica"/>
@@ -1316,23 +1236,15 @@
         <w:rPr>
           <w:rFonts w:ascii="Courier New" w:hAnsi="Courier New" w:cs="Courier New"/>
         </w:rPr>
-        <w:t>update_</w:t>
-      </w:r>
-      <w:proofErr w:type="gramStart"/>
+        <w:t>update_env</w:t>
+      </w:r>
+      <w:proofErr w:type="spellEnd"/>
       <w:r>
         <w:rPr>
           <w:rFonts w:ascii="Courier New" w:hAnsi="Courier New" w:cs="Courier New"/>
         </w:rPr>
-        <w:t>env</w:t>
-      </w:r>
-      <w:proofErr w:type="spellEnd"/>
-      <w:r>
-        <w:rPr>
-          <w:rFonts w:ascii="Courier New" w:hAnsi="Courier New" w:cs="Courier New"/>
-        </w:rPr>
         <w:t xml:space="preserve"> .</w:t>
       </w:r>
-      <w:proofErr w:type="gramEnd"/>
     </w:p>
     <w:p>
       <w:pPr>
@@ -1431,21 +1343,7 @@
         <w:rPr>
           <w:rFonts w:ascii="Helvetica" w:hAnsi="Helvetica" w:cs="Arial"/>
         </w:rPr>
-        <w:t xml:space="preserve">Update your Juniper m-files/CTMR folder. The content of this folder was recently changed. </w:t>
-      </w:r>
-      <w:proofErr w:type="gramStart"/>
-      <w:r>
-        <w:rPr>
-          <w:rFonts w:ascii="Helvetica" w:hAnsi="Helvetica" w:cs="Arial"/>
-        </w:rPr>
-        <w:t>So</w:t>
-      </w:r>
-      <w:proofErr w:type="gramEnd"/>
-      <w:r>
-        <w:rPr>
-          <w:rFonts w:ascii="Helvetica" w:hAnsi="Helvetica" w:cs="Arial"/>
-        </w:rPr>
-        <w:t xml:space="preserve"> if you are updating for the </w:t>
+        <w:t xml:space="preserve">Update your Juniper m-files/CTMR folder. The content of this folder was recently changed. So if you are updating for the </w:t>
       </w:r>
       <w:r>
         <w:rPr>
@@ -1515,7 +1413,6 @@
         <w:t xml:space="preserve">Add the Juniper/m-files/CTMR to your path using </w:t>
       </w:r>
       <w:proofErr w:type="spellStart"/>
-      <w:proofErr w:type="gramStart"/>
       <w:r>
         <w:rPr>
           <w:rFonts w:ascii="Courier New" w:hAnsi="Courier New" w:cs="Courier New"/>
@@ -1527,14 +1424,7 @@
         <w:rPr>
           <w:rFonts w:ascii="Courier New" w:hAnsi="Courier New" w:cs="Courier New"/>
         </w:rPr>
-        <w:t>(</w:t>
-      </w:r>
-      <w:proofErr w:type="gramEnd"/>
-      <w:r>
-        <w:rPr>
-          <w:rFonts w:ascii="Courier New" w:hAnsi="Courier New" w:cs="Courier New"/>
-        </w:rPr>
-        <w:t>‘’)</w:t>
+        <w:t>(‘’)</w:t>
       </w:r>
       <w:r>
         <w:rPr>
@@ -1689,7 +1579,31 @@
         <w:rPr>
           <w:rFonts w:ascii="Helvetica" w:hAnsi="Helvetica" w:cs="Arial"/>
         </w:rPr>
-        <w:t xml:space="preserve"> segmentation. Be sure to convert the CT and </w:t>
+        <w:t xml:space="preserve"> segmentation. </w:t>
+      </w:r>
+      <w:r>
+        <w:rPr>
+          <w:rFonts w:ascii="Helvetica" w:hAnsi="Helvetica" w:cs="Arial"/>
+        </w:rPr>
+        <w:t>If you want to</w:t>
+      </w:r>
+      <w:r>
+        <w:rPr>
+          <w:rFonts w:ascii="Helvetica" w:hAnsi="Helvetica" w:cs="Arial"/>
+        </w:rPr>
+        <w:t xml:space="preserve"> </w:t>
+      </w:r>
+      <w:r>
+        <w:rPr>
+          <w:rFonts w:ascii="Helvetica" w:hAnsi="Helvetica" w:cs="Arial"/>
+        </w:rPr>
+        <w:t xml:space="preserve">personally </w:t>
+      </w:r>
+      <w:r>
+        <w:rPr>
+          <w:rFonts w:ascii="Helvetica" w:hAnsi="Helvetica" w:cs="Arial"/>
+        </w:rPr>
+        <w:t xml:space="preserve">convert the CT and </w:t>
       </w:r>
       <w:proofErr w:type="spellStart"/>
       <w:r>
@@ -1703,13 +1617,33 @@
         <w:rPr>
           <w:rFonts w:ascii="Helvetica" w:hAnsi="Helvetica" w:cs="Arial"/>
         </w:rPr>
-        <w:t xml:space="preserve"> ribbon to *.</w:t>
+        <w:t xml:space="preserve"> </w:t>
+      </w:r>
+      <w:r>
+        <w:rPr>
+          <w:rFonts w:ascii="Helvetica" w:hAnsi="Helvetica" w:cs="Arial"/>
+        </w:rPr>
+        <w:t>*</w:t>
       </w:r>
       <w:proofErr w:type="spellStart"/>
       <w:r>
         <w:rPr>
           <w:rFonts w:ascii="Helvetica" w:hAnsi="Helvetica" w:cs="Arial"/>
         </w:rPr>
+        <w:t>mgz</w:t>
+      </w:r>
+      <w:proofErr w:type="spellEnd"/>
+      <w:r>
+        <w:rPr>
+          <w:rFonts w:ascii="Helvetica" w:hAnsi="Helvetica" w:cs="Arial"/>
+        </w:rPr>
+        <w:t xml:space="preserve"> files to *.</w:t>
+      </w:r>
+      <w:proofErr w:type="spellStart"/>
+      <w:r>
+        <w:rPr>
+          <w:rFonts w:ascii="Helvetica" w:hAnsi="Helvetica" w:cs="Arial"/>
+        </w:rPr>
         <w:t>nii</w:t>
       </w:r>
       <w:proofErr w:type="spellEnd"/>
@@ -1717,7 +1651,14 @@
         <w:rPr>
           <w:rFonts w:ascii="Helvetica" w:hAnsi="Helvetica" w:cs="Arial"/>
         </w:rPr>
-        <w:t xml:space="preserve"> format (</w:t>
+        <w:t xml:space="preserve"> format, you </w:t>
+      </w:r>
+      <w:proofErr w:type="spellStart"/>
+      <w:r>
+        <w:rPr>
+          <w:rFonts w:ascii="Helvetica" w:hAnsi="Helvetica" w:cs="Arial"/>
+        </w:rPr>
+        <w:t>can</w:t>
       </w:r>
       <w:r>
         <w:rPr>
@@ -1725,6 +1666,7 @@
         </w:rPr>
         <w:t>use</w:t>
       </w:r>
+      <w:proofErr w:type="spellEnd"/>
       <w:r>
         <w:rPr>
           <w:rFonts w:ascii="Helvetica" w:hAnsi="Helvetica" w:cs="Arial"/>
@@ -1759,19 +1701,7 @@
         <w:rPr>
           <w:rFonts w:ascii="Helvetica" w:hAnsi="Helvetica" w:cs="Arial"/>
         </w:rPr>
-        <w:t xml:space="preserve"> </w:t>
-      </w:r>
-      <w:r>
-        <w:rPr>
-          <w:rFonts w:ascii="Helvetica" w:hAnsi="Helvetica" w:cs="Arial"/>
-        </w:rPr>
-        <w:t>if necessary</w:t>
-      </w:r>
-      <w:r>
-        <w:rPr>
-          <w:rFonts w:ascii="Helvetica" w:hAnsi="Helvetica" w:cs="Arial"/>
-        </w:rPr>
-        <w:t>).</w:t>
+        <w:t>.</w:t>
       </w:r>
     </w:p>
     <w:p>
@@ -1840,25 +1770,7 @@
         <w:rPr>
           <w:rFonts w:ascii="Helvetica" w:hAnsi="Helvetica" w:cs="Arial"/>
         </w:rPr>
-        <w:t xml:space="preserve"> (</w:t>
-      </w:r>
-      <w:r>
-        <w:rPr>
-          <w:rFonts w:ascii="Helvetica" w:hAnsi="Helvetica" w:cs="Arial"/>
-        </w:rPr>
-        <w:t>T1</w:t>
-      </w:r>
-      <w:r>
-        <w:rPr>
-          <w:rFonts w:ascii="Helvetica" w:hAnsi="Helvetica" w:cs="Arial"/>
-        </w:rPr>
-        <w:t>.</w:t>
-      </w:r>
-      <w:r>
-        <w:rPr>
-          <w:rFonts w:ascii="Helvetica" w:hAnsi="Helvetica" w:cs="Arial"/>
-        </w:rPr>
-        <w:t xml:space="preserve">nii): </w:t>
+        <w:t xml:space="preserve">: </w:t>
       </w:r>
       <w:r>
         <w:rPr>
@@ -1876,7 +1788,19 @@
         <w:rPr>
           <w:rFonts w:ascii="Helvetica" w:hAnsi="Helvetica" w:cs="Arial"/>
         </w:rPr>
-        <w:t xml:space="preserve">      </w:t>
+        <w:t xml:space="preserve">    </w:t>
+      </w:r>
+      <w:r>
+        <w:rPr>
+          <w:rFonts w:ascii="Helvetica" w:hAnsi="Helvetica" w:cs="Arial"/>
+        </w:rPr>
+        <w:t xml:space="preserve">            </w:t>
+      </w:r>
+      <w:r>
+        <w:rPr>
+          <w:rFonts w:ascii="Helvetica" w:hAnsi="Helvetica" w:cs="Arial"/>
+        </w:rPr>
+        <w:t xml:space="preserve">  </w:t>
       </w:r>
       <w:proofErr w:type="spellStart"/>
       <w:r>
@@ -1924,7 +1848,35 @@
         <w:rPr>
           <w:rFonts w:ascii="Helvetica" w:hAnsi="Helvetica" w:cs="Arial"/>
         </w:rPr>
-        <w:t>T1.nii</w:t>
+        <w:t xml:space="preserve">T1.mgz </w:t>
+      </w:r>
+      <w:r>
+        <w:rPr>
+          <w:rFonts w:ascii="Helvetica" w:hAnsi="Helvetica" w:cs="Arial"/>
+          <w:b/>
+          <w:u w:val="single"/>
+        </w:rPr>
+        <w:t>or</w:t>
+      </w:r>
+      <w:r>
+        <w:rPr>
+          <w:rFonts w:ascii="Helvetica" w:hAnsi="Helvetica" w:cs="Arial"/>
+        </w:rPr>
+        <w:t xml:space="preserve"> converted *.</w:t>
+      </w:r>
+      <w:proofErr w:type="spellStart"/>
+      <w:r>
+        <w:rPr>
+          <w:rFonts w:ascii="Helvetica" w:hAnsi="Helvetica" w:cs="Arial"/>
+        </w:rPr>
+        <w:t>nii</w:t>
+      </w:r>
+      <w:proofErr w:type="spellEnd"/>
+      <w:r>
+        <w:rPr>
+          <w:rFonts w:ascii="Helvetica" w:hAnsi="Helvetica" w:cs="Arial"/>
+        </w:rPr>
+        <w:t xml:space="preserve"> file</w:t>
       </w:r>
     </w:p>
     <w:p>
@@ -1954,25 +1906,25 @@
         <w:rPr>
           <w:rFonts w:ascii="Helvetica" w:hAnsi="Helvetica" w:cs="Arial"/>
         </w:rPr>
-        <w:t xml:space="preserve"> (</w:t>
-      </w:r>
-      <w:r>
-        <w:rPr>
-          <w:rFonts w:ascii="Helvetica" w:hAnsi="Helvetica" w:cs="Arial"/>
-        </w:rPr>
-        <w:t>t1_class</w:t>
-      </w:r>
-      <w:r>
-        <w:rPr>
-          <w:rFonts w:ascii="Helvetica" w:hAnsi="Helvetica" w:cs="Arial"/>
-        </w:rPr>
-        <w:t xml:space="preserve">.nii): </w:t>
-      </w:r>
-      <w:r>
-        <w:rPr>
-          <w:rFonts w:ascii="Helvetica" w:hAnsi="Helvetica" w:cs="Arial"/>
-        </w:rPr>
-        <w:t xml:space="preserve">       </w:t>
+        <w:t xml:space="preserve">: </w:t>
+      </w:r>
+      <w:r>
+        <w:rPr>
+          <w:rFonts w:ascii="Helvetica" w:hAnsi="Helvetica" w:cs="Arial"/>
+        </w:rPr>
+        <w:t xml:space="preserve">  </w:t>
+      </w:r>
+      <w:r>
+        <w:rPr>
+          <w:rFonts w:ascii="Helvetica" w:hAnsi="Helvetica" w:cs="Arial"/>
+        </w:rPr>
+        <w:t xml:space="preserve">                     </w:t>
+      </w:r>
+      <w:r>
+        <w:rPr>
+          <w:rFonts w:ascii="Helvetica" w:hAnsi="Helvetica" w:cs="Arial"/>
+        </w:rPr>
+        <w:t xml:space="preserve">     </w:t>
       </w:r>
       <w:proofErr w:type="spellStart"/>
       <w:r>
@@ -2024,6 +1976,40 @@
         <w:t>ribbon.mgz</w:t>
       </w:r>
       <w:proofErr w:type="spellEnd"/>
+      <w:r>
+        <w:rPr>
+          <w:rFonts w:ascii="Helvetica" w:hAnsi="Helvetica" w:cs="Arial"/>
+        </w:rPr>
+        <w:t xml:space="preserve"> </w:t>
+      </w:r>
+      <w:r>
+        <w:rPr>
+          <w:rFonts w:ascii="Helvetica" w:hAnsi="Helvetica" w:cs="Arial"/>
+          <w:b/>
+          <w:u w:val="single"/>
+        </w:rPr>
+        <w:t>or</w:t>
+      </w:r>
+      <w:r>
+        <w:rPr>
+          <w:rFonts w:ascii="Helvetica" w:hAnsi="Helvetica" w:cs="Arial"/>
+        </w:rPr>
+        <w:t xml:space="preserve"> converted *.</w:t>
+      </w:r>
+      <w:proofErr w:type="spellStart"/>
+      <w:r>
+        <w:rPr>
+          <w:rFonts w:ascii="Helvetica" w:hAnsi="Helvetica" w:cs="Arial"/>
+        </w:rPr>
+        <w:t>nii</w:t>
+      </w:r>
+      <w:proofErr w:type="spellEnd"/>
+      <w:r>
+        <w:rPr>
+          <w:rFonts w:ascii="Helvetica" w:hAnsi="Helvetica" w:cs="Arial"/>
+        </w:rPr>
+        <w:t xml:space="preserve"> file</w:t>
+      </w:r>
     </w:p>
     <w:p>
       <w:pPr>
@@ -2112,6 +2098,8 @@
         </w:rPr>
         <w:t>*</w:t>
       </w:r>
+      <w:bookmarkStart w:id="0" w:name="_GoBack"/>
+      <w:bookmarkEnd w:id="0"/>
     </w:p>
     <w:p>
       <w:pPr>
@@ -2268,16 +2256,8 @@
               <w:rPr>
                 <w:rFonts w:ascii="Courier New" w:hAnsi="Courier New" w:cs="Courier New"/>
               </w:rPr>
-              <w:t xml:space="preserve">dcm2nii –c </w:t>
+              <w:t>dcm2nii –c N .</w:t>
             </w:r>
-            <w:proofErr w:type="gramStart"/>
-            <w:r>
-              <w:rPr>
-                <w:rFonts w:ascii="Courier New" w:hAnsi="Courier New" w:cs="Courier New"/>
-              </w:rPr>
-              <w:t>N .</w:t>
-            </w:r>
-            <w:proofErr w:type="gramEnd"/>
             <w:r>
               <w:rPr>
                 <w:rFonts w:ascii="Helvetica" w:hAnsi="Helvetica" w:cs="Arial"/>
@@ -2460,7 +2440,6 @@
               <w:t>/</w:t>
             </w:r>
             <w:proofErr w:type="spellStart"/>
-            <w:proofErr w:type="gramStart"/>
             <w:r>
               <w:rPr>
                 <w:rFonts w:ascii="Helvetica" w:hAnsi="Helvetica" w:cs="Arial"/>
@@ -2474,15 +2453,7 @@
                 <w:rFonts w:ascii="Helvetica" w:hAnsi="Helvetica" w:cs="Arial"/>
                 <w:b/>
               </w:rPr>
-              <w:t xml:space="preserve">  to</w:t>
-            </w:r>
-            <w:proofErr w:type="gramEnd"/>
-            <w:r>
-              <w:rPr>
-                <w:rFonts w:ascii="Helvetica" w:hAnsi="Helvetica" w:cs="Arial"/>
-                <w:b/>
-              </w:rPr>
-              <w:t xml:space="preserve"> *.</w:t>
+              <w:t xml:space="preserve">  to *.</w:t>
             </w:r>
             <w:proofErr w:type="spellStart"/>
             <w:r>
@@ -2623,7 +2594,7 @@
               <w:rPr>
                 <w:rFonts w:ascii="Courier New" w:hAnsi="Courier New" w:cs="Courier New"/>
               </w:rPr>
-              <w:t>name.hdr</w:t>
+              <w:t>name.img</w:t>
             </w:r>
             <w:proofErr w:type="spellEnd"/>
             <w:r>
@@ -2911,16 +2882,7 @@
                 <w:rFonts w:ascii="Helvetica" w:hAnsi="Helvetica" w:cs="Arial"/>
                 <w:b/>
               </w:rPr>
-              <w:t>Note</w:t>
-            </w:r>
-            <w:bookmarkStart w:id="0" w:name="_GoBack"/>
-            <w:bookmarkEnd w:id="0"/>
-            <w:r>
-              <w:rPr>
-                <w:rFonts w:ascii="Helvetica" w:hAnsi="Helvetica" w:cs="Arial"/>
-                <w:b/>
-              </w:rPr>
-              <w:t>:</w:t>
+              <w:t>Note:</w:t>
             </w:r>
             <w:r>
               <w:rPr>
@@ -3062,14 +3024,7 @@
               <w:rPr>
                 <w:rFonts w:ascii="Courier New" w:hAnsi="Courier New" w:cs="Courier New"/>
               </w:rPr>
-              <w:t xml:space="preserve"> ~</w:t>
-            </w:r>
-            <w:proofErr w:type="gramStart"/>
-            <w:r>
-              <w:rPr>
-                <w:rFonts w:ascii="Courier New" w:hAnsi="Courier New" w:cs="Courier New"/>
-              </w:rPr>
-              <w:t>/.</w:t>
+              <w:t xml:space="preserve"> ~/.</w:t>
             </w:r>
             <w:proofErr w:type="spellStart"/>
             <w:r>
@@ -3079,7 +3034,6 @@
               <w:t>bashrc</w:t>
             </w:r>
             <w:proofErr w:type="spellEnd"/>
-            <w:proofErr w:type="gramEnd"/>
           </w:p>
           <w:p>
             <w:pPr>
@@ -3461,7 +3415,7 @@
                     <pic:cNvPicPr/>
                   </pic:nvPicPr>
                   <pic:blipFill>
-                    <a:blip r:embed="rId8">
+                    <a:blip r:embed="rId9">
                       <a:extLst>
                         <a:ext uri="{28A0092B-C50C-407E-A947-70E740481C1C}">
                           <a14:useLocalDpi xmlns:a14="http://schemas.microsoft.com/office/drawing/2010/main" val="0"/>
@@ -4037,7 +3991,7 @@
                     </wp:anchor>
                   </w:drawing>
                 </mc:Choice>
-                <mc:Fallback xmlns:mo="http://schemas.microsoft.com/office/mac/office/2008/main" xmlns:mv="urn:schemas-microsoft-com:mac:vml">
+                <mc:Fallback xmlns:cx="http://schemas.microsoft.com/office/drawing/2014/chartex" xmlns:cx1="http://schemas.microsoft.com/office/drawing/2015/9/8/chartex" xmlns:cx2="http://schemas.microsoft.com/office/drawing/2015/10/21/chartex" xmlns:cx3="http://schemas.microsoft.com/office/drawing/2016/5/9/chartex" xmlns:cx4="http://schemas.microsoft.com/office/drawing/2016/5/10/chartex" xmlns:cx5="http://schemas.microsoft.com/office/drawing/2016/5/11/chartex" xmlns:cx6="http://schemas.microsoft.com/office/drawing/2016/5/12/chartex" xmlns:cx7="http://schemas.microsoft.com/office/drawing/2016/5/13/chartex" xmlns:cx8="http://schemas.microsoft.com/office/drawing/2016/5/14/chartex" xmlns:aink="http://schemas.microsoft.com/office/drawing/2016/ink" xmlns:am3d="http://schemas.microsoft.com/office/drawing/2017/model3d" xmlns:w15="http://schemas.microsoft.com/office/word/2012/wordml" xmlns:w16cid="http://schemas.microsoft.com/office/word/2016/wordml/cid" xmlns:w16se="http://schemas.microsoft.com/office/word/2015/wordml/symex" xmlns:mo="http://schemas.microsoft.com/office/mac/office/2008/main" xmlns:mv="urn:schemas-microsoft-com:mac:vml">
                   <w:pict>
                     <v:rect id="Rectangle 3" o:spid="_x0000_s1026" style="position:absolute;margin-left:136.3pt;margin-top:9.1pt;width:329.45pt;height:208.8pt;z-index:251662336;visibility:visible;mso-wrap-style:square;mso-width-percent:0;mso-height-percent:0;mso-wrap-distance-left:9pt;mso-wrap-distance-top:0;mso-wrap-distance-right:9pt;mso-wrap-distance-bottom:0;mso-position-horizontal:absolute;mso-position-horizontal-relative:text;mso-position-vertical:absolute;mso-position-vertical-relative:text;mso-width-percent:0;mso-height-percent:0;mso-width-relative:page;mso-height-relative:page;v-text-anchor:middle" o:gfxdata="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" filled="f" strokecolor="#7f7f7f" strokeweight=".5pt">
                       <v:path arrowok="t"/>
@@ -4115,7 +4069,7 @@
                     </wp:anchor>
                   </w:drawing>
                 </mc:Choice>
-                <mc:Fallback xmlns:mo="http://schemas.microsoft.com/office/mac/office/2008/main" xmlns:mv="urn:schemas-microsoft-com:mac:vml">
+                <mc:Fallback xmlns:cx="http://schemas.microsoft.com/office/drawing/2014/chartex" xmlns:cx1="http://schemas.microsoft.com/office/drawing/2015/9/8/chartex" xmlns:cx2="http://schemas.microsoft.com/office/drawing/2015/10/21/chartex" xmlns:cx3="http://schemas.microsoft.com/office/drawing/2016/5/9/chartex" xmlns:cx4="http://schemas.microsoft.com/office/drawing/2016/5/10/chartex" xmlns:cx5="http://schemas.microsoft.com/office/drawing/2016/5/11/chartex" xmlns:cx6="http://schemas.microsoft.com/office/drawing/2016/5/12/chartex" xmlns:cx7="http://schemas.microsoft.com/office/drawing/2016/5/13/chartex" xmlns:cx8="http://schemas.microsoft.com/office/drawing/2016/5/14/chartex" xmlns:aink="http://schemas.microsoft.com/office/drawing/2016/ink" xmlns:am3d="http://schemas.microsoft.com/office/drawing/2017/model3d" xmlns:w15="http://schemas.microsoft.com/office/word/2012/wordml" xmlns:w16cid="http://schemas.microsoft.com/office/word/2016/wordml/cid" xmlns:w16se="http://schemas.microsoft.com/office/word/2015/wordml/symex" xmlns:mo="http://schemas.microsoft.com/office/mac/office/2008/main" xmlns:mv="urn:schemas-microsoft-com:mac:vml">
                   <w:pict>
                     <v:rect id="Rectangle 2" o:spid="_x0000_s1026" style="position:absolute;margin-left:12.35pt;margin-top:9.45pt;width:123.2pt;height:208.8pt;z-index:251661312;visibility:visible;mso-wrap-style:square;mso-width-percent:0;mso-height-percent:0;mso-wrap-distance-left:9pt;mso-wrap-distance-top:0;mso-wrap-distance-right:9pt;mso-wrap-distance-bottom:0;mso-position-horizontal:absolute;mso-position-horizontal-relative:text;mso-position-vertical:absolute;mso-position-vertical-relative:text;mso-width-percent:0;mso-height-percent:0;mso-width-relative:page;mso-height-relative:page;v-text-anchor:middle" o:gfxdata="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" filled="f" strokecolor="#7f7f7f" strokeweight=".5pt">
                       <v:path arrowok="t"/>
@@ -4231,7 +4185,7 @@
                     </wp:anchor>
                   </w:drawing>
                 </mc:Choice>
-                <mc:Fallback>
+                <mc:Fallback xmlns:cx="http://schemas.microsoft.com/office/drawing/2014/chartex" xmlns:cx1="http://schemas.microsoft.com/office/drawing/2015/9/8/chartex" xmlns:cx2="http://schemas.microsoft.com/office/drawing/2015/10/21/chartex" xmlns:cx3="http://schemas.microsoft.com/office/drawing/2016/5/9/chartex" xmlns:cx4="http://schemas.microsoft.com/office/drawing/2016/5/10/chartex" xmlns:cx5="http://schemas.microsoft.com/office/drawing/2016/5/11/chartex" xmlns:cx6="http://schemas.microsoft.com/office/drawing/2016/5/12/chartex" xmlns:cx7="http://schemas.microsoft.com/office/drawing/2016/5/13/chartex" xmlns:cx8="http://schemas.microsoft.com/office/drawing/2016/5/14/chartex" xmlns:aink="http://schemas.microsoft.com/office/drawing/2016/ink" xmlns:am3d="http://schemas.microsoft.com/office/drawing/2017/model3d" xmlns:w15="http://schemas.microsoft.com/office/word/2012/wordml" xmlns:w16cid="http://schemas.microsoft.com/office/word/2016/wordml/cid" xmlns:w16se="http://schemas.microsoft.com/office/word/2015/wordml/symex">
                   <w:pict>
                     <v:shapetype id="_x0000_t202" coordsize="21600,21600" o:spt="202" path="m,l,21600r21600,l21600,xe">
                       <v:stroke joinstyle="miter"/>
@@ -4335,7 +4289,7 @@
                     </wp:anchor>
                   </w:drawing>
                 </mc:Choice>
-                <mc:Fallback xmlns:mo="http://schemas.microsoft.com/office/mac/office/2008/main" xmlns:mv="urn:schemas-microsoft-com:mac:vml">
+                <mc:Fallback xmlns:cx="http://schemas.microsoft.com/office/drawing/2014/chartex" xmlns:cx1="http://schemas.microsoft.com/office/drawing/2015/9/8/chartex" xmlns:cx2="http://schemas.microsoft.com/office/drawing/2015/10/21/chartex" xmlns:cx3="http://schemas.microsoft.com/office/drawing/2016/5/9/chartex" xmlns:cx4="http://schemas.microsoft.com/office/drawing/2016/5/10/chartex" xmlns:cx5="http://schemas.microsoft.com/office/drawing/2016/5/11/chartex" xmlns:cx6="http://schemas.microsoft.com/office/drawing/2016/5/12/chartex" xmlns:cx7="http://schemas.microsoft.com/office/drawing/2016/5/13/chartex" xmlns:cx8="http://schemas.microsoft.com/office/drawing/2016/5/14/chartex" xmlns:aink="http://schemas.microsoft.com/office/drawing/2016/ink" xmlns:am3d="http://schemas.microsoft.com/office/drawing/2017/model3d" xmlns:w15="http://schemas.microsoft.com/office/word/2012/wordml" xmlns:w16cid="http://schemas.microsoft.com/office/word/2016/wordml/cid" xmlns:w16se="http://schemas.microsoft.com/office/word/2015/wordml/symex" xmlns:mo="http://schemas.microsoft.com/office/mac/office/2008/main" xmlns:mv="urn:schemas-microsoft-com:mac:vml">
                   <w:pict>
                     <v:shapetype id="_x0000_t5" coordsize="21600,21600" o:spt="5" adj="10800" path="m@0,l,21600r21600,xe">
                       <v:stroke joinstyle="miter"/>
@@ -4422,14 +4376,12 @@
                                       <w:lang w:val="nl-NL"/>
                                     </w:rPr>
                                   </w:pPr>
-                                  <w:proofErr w:type="gramStart"/>
                                   <w:r>
                                     <w:rPr>
                                       <w:lang w:val="nl-NL"/>
                                     </w:rPr>
                                     <w:t>data</w:t>
                                   </w:r>
-                                  <w:proofErr w:type="gramEnd"/>
                                 </w:p>
                               </w:txbxContent>
                             </wps:txbx>
@@ -4451,7 +4403,7 @@
                     </wp:anchor>
                   </w:drawing>
                 </mc:Choice>
-                <mc:Fallback>
+                <mc:Fallback xmlns:cx="http://schemas.microsoft.com/office/drawing/2014/chartex" xmlns:cx1="http://schemas.microsoft.com/office/drawing/2015/9/8/chartex" xmlns:cx2="http://schemas.microsoft.com/office/drawing/2015/10/21/chartex" xmlns:cx3="http://schemas.microsoft.com/office/drawing/2016/5/9/chartex" xmlns:cx4="http://schemas.microsoft.com/office/drawing/2016/5/10/chartex" xmlns:cx5="http://schemas.microsoft.com/office/drawing/2016/5/11/chartex" xmlns:cx6="http://schemas.microsoft.com/office/drawing/2016/5/12/chartex" xmlns:cx7="http://schemas.microsoft.com/office/drawing/2016/5/13/chartex" xmlns:cx8="http://schemas.microsoft.com/office/drawing/2016/5/14/chartex" xmlns:aink="http://schemas.microsoft.com/office/drawing/2016/ink" xmlns:am3d="http://schemas.microsoft.com/office/drawing/2017/model3d" xmlns:w15="http://schemas.microsoft.com/office/word/2012/wordml" xmlns:w16cid="http://schemas.microsoft.com/office/word/2016/wordml/cid" xmlns:w16se="http://schemas.microsoft.com/office/word/2015/wordml/symex">
                   <w:pict>
                     <v:shape id="Text Box 5" o:spid="_x0000_s1027" type="#_x0000_t202" style="position:absolute;left:0;text-align:left;margin-left:17.55pt;margin-top:4pt;width:115.2pt;height:19.6pt;z-index:251664384;visibility:visible;mso-wrap-style:square;mso-width-percent:0;mso-height-percent:0;mso-wrap-distance-left:9pt;mso-wrap-distance-top:0;mso-wrap-distance-right:9pt;mso-wrap-distance-bottom:0;mso-position-horizontal:absolute;mso-position-horizontal-relative:text;mso-position-vertical:absolute;mso-position-vertical-relative:text;mso-width-percent:0;mso-height-percent:0;mso-width-relative:margin;mso-height-relative:margin;v-text-anchor:top" o:gfxdata="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" fillcolor="#e6e0ec" strokeweight=".5pt">
                       <v:path arrowok="t"/>
@@ -4577,7 +4529,6 @@
                                     </w:rPr>
                                   </w:pPr>
                                   <w:proofErr w:type="spellStart"/>
-                                  <w:proofErr w:type="gramStart"/>
                                   <w:r>
                                     <w:rPr>
                                       <w:lang w:val="nl-NL"/>
@@ -4585,7 +4536,6 @@
                                     <w:t>coregistration</w:t>
                                   </w:r>
                                   <w:proofErr w:type="spellEnd"/>
-                                  <w:proofErr w:type="gramEnd"/>
                                 </w:p>
                               </w:txbxContent>
                             </wps:txbx>
@@ -4607,7 +4557,7 @@
                     </wp:anchor>
                   </w:drawing>
                 </mc:Choice>
-                <mc:Fallback>
+                <mc:Fallback xmlns:cx="http://schemas.microsoft.com/office/drawing/2014/chartex" xmlns:cx1="http://schemas.microsoft.com/office/drawing/2015/9/8/chartex" xmlns:cx2="http://schemas.microsoft.com/office/drawing/2015/10/21/chartex" xmlns:cx3="http://schemas.microsoft.com/office/drawing/2016/5/9/chartex" xmlns:cx4="http://schemas.microsoft.com/office/drawing/2016/5/10/chartex" xmlns:cx5="http://schemas.microsoft.com/office/drawing/2016/5/11/chartex" xmlns:cx6="http://schemas.microsoft.com/office/drawing/2016/5/12/chartex" xmlns:cx7="http://schemas.microsoft.com/office/drawing/2016/5/13/chartex" xmlns:cx8="http://schemas.microsoft.com/office/drawing/2016/5/14/chartex" xmlns:aink="http://schemas.microsoft.com/office/drawing/2016/ink" xmlns:am3d="http://schemas.microsoft.com/office/drawing/2017/model3d" xmlns:w15="http://schemas.microsoft.com/office/word/2012/wordml" xmlns:w16cid="http://schemas.microsoft.com/office/word/2016/wordml/cid" xmlns:w16se="http://schemas.microsoft.com/office/word/2015/wordml/symex">
                   <w:pict>
                     <v:shape id="Text Box 12" o:spid="_x0000_s1028" type="#_x0000_t202" style="position:absolute;left:0;text-align:left;margin-left:140.3pt;margin-top:1.65pt;width:278.1pt;height:19.6pt;z-index:251659264;visibility:visible;mso-wrap-style:square;mso-width-percent:0;mso-height-percent:0;mso-wrap-distance-left:9pt;mso-wrap-distance-top:0;mso-wrap-distance-right:9pt;mso-wrap-distance-bottom:0;mso-position-horizontal:absolute;mso-position-horizontal-relative:text;mso-position-vertical:absolute;mso-position-vertical-relative:text;mso-width-percent:0;mso-height-percent:0;mso-width-relative:margin;mso-height-relative:margin;v-text-anchor:top" o:gfxdata="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" fillcolor="#e6e0ec" strokeweight=".5pt">
                       <v:path arrowok="t"/>
@@ -4761,7 +4711,7 @@
                     </wp:anchor>
                   </w:drawing>
                 </mc:Choice>
-                <mc:Fallback>
+                <mc:Fallback xmlns:cx="http://schemas.microsoft.com/office/drawing/2014/chartex" xmlns:cx1="http://schemas.microsoft.com/office/drawing/2015/9/8/chartex" xmlns:cx2="http://schemas.microsoft.com/office/drawing/2015/10/21/chartex" xmlns:cx3="http://schemas.microsoft.com/office/drawing/2016/5/9/chartex" xmlns:cx4="http://schemas.microsoft.com/office/drawing/2016/5/10/chartex" xmlns:cx5="http://schemas.microsoft.com/office/drawing/2016/5/11/chartex" xmlns:cx6="http://schemas.microsoft.com/office/drawing/2016/5/12/chartex" xmlns:cx7="http://schemas.microsoft.com/office/drawing/2016/5/13/chartex" xmlns:cx8="http://schemas.microsoft.com/office/drawing/2016/5/14/chartex" xmlns:aink="http://schemas.microsoft.com/office/drawing/2016/ink" xmlns:am3d="http://schemas.microsoft.com/office/drawing/2017/model3d" xmlns:w15="http://schemas.microsoft.com/office/word/2012/wordml" xmlns:w16cid="http://schemas.microsoft.com/office/word/2016/wordml/cid" xmlns:w16se="http://schemas.microsoft.com/office/word/2015/wordml/symex">
                   <w:pict>
                     <v:shape id="Text Box 31" o:spid="_x0000_s1029" type="#_x0000_t202" style="position:absolute;left:0;text-align:left;margin-left:140.25pt;margin-top:1.25pt;width:278.1pt;height:19.6pt;z-index:251694080;visibility:visible;mso-wrap-style:square;mso-width-percent:0;mso-height-percent:0;mso-wrap-distance-left:9pt;mso-wrap-distance-top:0;mso-wrap-distance-right:9pt;mso-wrap-distance-bottom:0;mso-position-horizontal:absolute;mso-position-horizontal-relative:text;mso-position-vertical:absolute;mso-position-vertical-relative:text;mso-width-percent:0;mso-height-percent:0;mso-width-relative:margin;mso-height-relative:margin;v-text-anchor:top" o:gfxdata="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" fillcolor="#e6e0ec" strokeweight=".5pt">
                       <v:path arrowok="t"/>
@@ -4877,7 +4827,6 @@
                                     </w:rPr>
                                   </w:pPr>
                                   <w:proofErr w:type="spellStart"/>
-                                  <w:proofErr w:type="gramStart"/>
                                   <w:r>
                                     <w:rPr>
                                       <w:lang w:val="nl-NL"/>
@@ -4888,14 +4837,7 @@
                                     <w:rPr>
                                       <w:lang w:val="nl-NL"/>
                                     </w:rPr>
-                                    <w:t>rojected</w:t>
-                                  </w:r>
-                                  <w:proofErr w:type="gramEnd"/>
-                                  <w:r>
-                                    <w:rPr>
-                                      <w:lang w:val="nl-NL"/>
-                                    </w:rPr>
-                                    <w:t>_electrodes_coord</w:t>
+                                    <w:t>rojected_electrodes_coord</w:t>
                                   </w:r>
                                   <w:proofErr w:type="spellEnd"/>
                                 </w:p>
@@ -4919,7 +4861,7 @@
                     </wp:anchor>
                   </w:drawing>
                 </mc:Choice>
-                <mc:Fallback>
+                <mc:Fallback xmlns:cx="http://schemas.microsoft.com/office/drawing/2014/chartex" xmlns:cx1="http://schemas.microsoft.com/office/drawing/2015/9/8/chartex" xmlns:cx2="http://schemas.microsoft.com/office/drawing/2015/10/21/chartex" xmlns:cx3="http://schemas.microsoft.com/office/drawing/2016/5/9/chartex" xmlns:cx4="http://schemas.microsoft.com/office/drawing/2016/5/10/chartex" xmlns:cx5="http://schemas.microsoft.com/office/drawing/2016/5/11/chartex" xmlns:cx6="http://schemas.microsoft.com/office/drawing/2016/5/12/chartex" xmlns:cx7="http://schemas.microsoft.com/office/drawing/2016/5/13/chartex" xmlns:cx8="http://schemas.microsoft.com/office/drawing/2016/5/14/chartex" xmlns:aink="http://schemas.microsoft.com/office/drawing/2016/ink" xmlns:am3d="http://schemas.microsoft.com/office/drawing/2017/model3d" xmlns:w15="http://schemas.microsoft.com/office/word/2012/wordml" xmlns:w16cid="http://schemas.microsoft.com/office/word/2016/wordml/cid" xmlns:w16se="http://schemas.microsoft.com/office/word/2015/wordml/symex">
                   <w:pict>
                     <v:shape id="Text Box 7" o:spid="_x0000_s1030" type="#_x0000_t202" style="position:absolute;left:0;text-align:left;margin-left:139.75pt;margin-top:62.2pt;width:278.75pt;height:20.75pt;z-index:251685888;visibility:visible;mso-wrap-style:square;mso-width-percent:0;mso-height-percent:0;mso-wrap-distance-left:9pt;mso-wrap-distance-top:0;mso-wrap-distance-right:9pt;mso-wrap-distance-bottom:0;mso-position-horizontal:absolute;mso-position-horizontal-relative:text;mso-position-vertical:absolute;mso-position-vertical-relative:text;mso-width-percent:0;mso-height-percent:0;mso-width-relative:margin;mso-height-relative:margin;v-text-anchor:top" o:gfxdata="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" fillcolor="#ddd8c2 [2894]" strokeweight=".5pt">
                       <v:path arrowok="t"/>
@@ -5056,7 +4998,7 @@
                     </wp:anchor>
                   </w:drawing>
                 </mc:Choice>
-                <mc:Fallback>
+                <mc:Fallback xmlns:cx="http://schemas.microsoft.com/office/drawing/2014/chartex" xmlns:cx1="http://schemas.microsoft.com/office/drawing/2015/9/8/chartex" xmlns:cx2="http://schemas.microsoft.com/office/drawing/2015/10/21/chartex" xmlns:cx3="http://schemas.microsoft.com/office/drawing/2016/5/9/chartex" xmlns:cx4="http://schemas.microsoft.com/office/drawing/2016/5/10/chartex" xmlns:cx5="http://schemas.microsoft.com/office/drawing/2016/5/11/chartex" xmlns:cx6="http://schemas.microsoft.com/office/drawing/2016/5/12/chartex" xmlns:cx7="http://schemas.microsoft.com/office/drawing/2016/5/13/chartex" xmlns:cx8="http://schemas.microsoft.com/office/drawing/2016/5/14/chartex" xmlns:aink="http://schemas.microsoft.com/office/drawing/2016/ink" xmlns:am3d="http://schemas.microsoft.com/office/drawing/2017/model3d" xmlns:w15="http://schemas.microsoft.com/office/word/2012/wordml" xmlns:w16cid="http://schemas.microsoft.com/office/word/2016/wordml/cid" xmlns:w16se="http://schemas.microsoft.com/office/word/2015/wordml/symex">
                   <w:pict>
                     <v:shape id="Text Box 16" o:spid="_x0000_s1031" type="#_x0000_t202" style="position:absolute;left:0;text-align:left;margin-left:140.25pt;margin-top:13.2pt;width:278.15pt;height:19.6pt;z-index:251687936;visibility:visible;mso-wrap-style:square;mso-width-percent:0;mso-height-percent:0;mso-wrap-distance-left:9pt;mso-wrap-distance-top:0;mso-wrap-distance-right:9pt;mso-wrap-distance-bottom:0;mso-position-horizontal:absolute;mso-position-horizontal-relative:text;mso-position-vertical:absolute;mso-position-vertical-relative:text;mso-width-percent:0;mso-height-percent:0;mso-width-relative:margin;mso-height-relative:margin;v-text-anchor:top" o:gfxdata="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" fillcolor="#e5dfec [663]" strokeweight=".5pt">
                       <v:path arrowok="t"/>
@@ -5180,7 +5122,7 @@
                     </wp:anchor>
                   </w:drawing>
                 </mc:Choice>
-                <mc:Fallback>
+                <mc:Fallback xmlns:cx="http://schemas.microsoft.com/office/drawing/2014/chartex" xmlns:cx1="http://schemas.microsoft.com/office/drawing/2015/9/8/chartex" xmlns:cx2="http://schemas.microsoft.com/office/drawing/2015/10/21/chartex" xmlns:cx3="http://schemas.microsoft.com/office/drawing/2016/5/9/chartex" xmlns:cx4="http://schemas.microsoft.com/office/drawing/2016/5/10/chartex" xmlns:cx5="http://schemas.microsoft.com/office/drawing/2016/5/11/chartex" xmlns:cx6="http://schemas.microsoft.com/office/drawing/2016/5/12/chartex" xmlns:cx7="http://schemas.microsoft.com/office/drawing/2016/5/13/chartex" xmlns:cx8="http://schemas.microsoft.com/office/drawing/2016/5/14/chartex" xmlns:aink="http://schemas.microsoft.com/office/drawing/2016/ink" xmlns:am3d="http://schemas.microsoft.com/office/drawing/2017/model3d" xmlns:w15="http://schemas.microsoft.com/office/word/2012/wordml" xmlns:w16cid="http://schemas.microsoft.com/office/word/2016/wordml/cid" xmlns:w16se="http://schemas.microsoft.com/office/word/2015/wordml/symex">
                   <w:pict>
                     <v:shape id="Text Box 19" o:spid="_x0000_s1032" type="#_x0000_t202" style="position:absolute;left:0;text-align:left;margin-left:140.25pt;margin-top:37.4pt;width:278.75pt;height:19.6pt;z-index:251689984;visibility:visible;mso-wrap-style:square;mso-width-percent:0;mso-height-percent:0;mso-wrap-distance-left:9pt;mso-wrap-distance-top:0;mso-wrap-distance-right:9pt;mso-wrap-distance-bottom:0;mso-position-horizontal:absolute;mso-position-horizontal-relative:text;mso-position-vertical:absolute;mso-position-vertical-relative:text;mso-width-percent:0;mso-height-percent:0;mso-width-relative:margin;mso-height-relative:margin;v-text-anchor:top" o:gfxdata="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" fillcolor="#e5dfec [663]" strokeweight=".5pt">
                       <v:path arrowok="t"/>
@@ -5278,19 +5220,11 @@
                                     </w:rPr>
                                   </w:pPr>
                                   <w:proofErr w:type="spellStart"/>
-                                  <w:proofErr w:type="gramStart"/>
                                   <w:r>
                                     <w:rPr>
                                       <w:lang w:val="nl-NL"/>
                                     </w:rPr>
-                                    <w:t>log</w:t>
-                                  </w:r>
-                                  <w:proofErr w:type="gramEnd"/>
-                                  <w:r>
-                                    <w:rPr>
-                                      <w:lang w:val="nl-NL"/>
-                                    </w:rPr>
-                                    <w:t>_info</w:t>
+                                    <w:t>log_info</w:t>
                                   </w:r>
                                   <w:proofErr w:type="spellEnd"/>
                                 </w:p>
@@ -5314,7 +5248,7 @@
                     </wp:anchor>
                   </w:drawing>
                 </mc:Choice>
-                <mc:Fallback>
+                <mc:Fallback xmlns:cx="http://schemas.microsoft.com/office/drawing/2014/chartex" xmlns:cx1="http://schemas.microsoft.com/office/drawing/2015/9/8/chartex" xmlns:cx2="http://schemas.microsoft.com/office/drawing/2015/10/21/chartex" xmlns:cx3="http://schemas.microsoft.com/office/drawing/2016/5/9/chartex" xmlns:cx4="http://schemas.microsoft.com/office/drawing/2016/5/10/chartex" xmlns:cx5="http://schemas.microsoft.com/office/drawing/2016/5/11/chartex" xmlns:cx6="http://schemas.microsoft.com/office/drawing/2016/5/12/chartex" xmlns:cx7="http://schemas.microsoft.com/office/drawing/2016/5/13/chartex" xmlns:cx8="http://schemas.microsoft.com/office/drawing/2016/5/14/chartex" xmlns:aink="http://schemas.microsoft.com/office/drawing/2016/ink" xmlns:am3d="http://schemas.microsoft.com/office/drawing/2017/model3d" xmlns:w15="http://schemas.microsoft.com/office/word/2012/wordml" xmlns:w16cid="http://schemas.microsoft.com/office/word/2016/wordml/cid" xmlns:w16se="http://schemas.microsoft.com/office/word/2015/wordml/symex">
                   <w:pict>
                     <v:shape id="Text Box 9" o:spid="_x0000_s1033" type="#_x0000_t202" style="position:absolute;left:0;text-align:left;margin-left:17.15pt;margin-top:108.3pt;width:115.2pt;height:19.6pt;z-index:251667456;visibility:visible;mso-wrap-style:square;mso-width-percent:0;mso-height-percent:0;mso-wrap-distance-left:9pt;mso-wrap-distance-top:0;mso-wrap-distance-right:9pt;mso-wrap-distance-bottom:0;mso-position-horizontal:absolute;mso-position-horizontal-relative:text;mso-position-vertical:absolute;mso-position-vertical-relative:text;mso-width-percent:0;mso-height-percent:0;mso-width-relative:margin;mso-height-relative:margin;v-text-anchor:top" o:gfxdata="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" fillcolor="#dbeef4" strokeweight=".5pt">
                       <v:path arrowok="t"/>
@@ -5413,7 +5347,6 @@
                                     </w:rPr>
                                   </w:pPr>
                                   <w:proofErr w:type="spellStart"/>
-                                  <w:proofErr w:type="gramStart"/>
                                   <w:r>
                                     <w:rPr>
                                       <w:lang w:val="nl-NL"/>
@@ -5421,7 +5354,6 @@
                                     <w:t>results</w:t>
                                   </w:r>
                                   <w:proofErr w:type="spellEnd"/>
-                                  <w:proofErr w:type="gramEnd"/>
                                 </w:p>
                               </w:txbxContent>
                             </wps:txbx>
@@ -5443,7 +5375,7 @@
                     </wp:anchor>
                   </w:drawing>
                 </mc:Choice>
-                <mc:Fallback>
+                <mc:Fallback xmlns:cx="http://schemas.microsoft.com/office/drawing/2014/chartex" xmlns:cx1="http://schemas.microsoft.com/office/drawing/2015/9/8/chartex" xmlns:cx2="http://schemas.microsoft.com/office/drawing/2015/10/21/chartex" xmlns:cx3="http://schemas.microsoft.com/office/drawing/2016/5/9/chartex" xmlns:cx4="http://schemas.microsoft.com/office/drawing/2016/5/10/chartex" xmlns:cx5="http://schemas.microsoft.com/office/drawing/2016/5/11/chartex" xmlns:cx6="http://schemas.microsoft.com/office/drawing/2016/5/12/chartex" xmlns:cx7="http://schemas.microsoft.com/office/drawing/2016/5/13/chartex" xmlns:cx8="http://schemas.microsoft.com/office/drawing/2016/5/14/chartex" xmlns:aink="http://schemas.microsoft.com/office/drawing/2016/ink" xmlns:am3d="http://schemas.microsoft.com/office/drawing/2017/model3d" xmlns:w15="http://schemas.microsoft.com/office/word/2012/wordml" xmlns:w16cid="http://schemas.microsoft.com/office/word/2016/wordml/cid" xmlns:w16se="http://schemas.microsoft.com/office/word/2015/wordml/symex">
                   <w:pict>
                     <v:shape id="Text Box 6" o:spid="_x0000_s1034" type="#_x0000_t202" style="position:absolute;left:0;text-align:left;margin-left:17pt;margin-top:63.95pt;width:115.2pt;height:19.6pt;z-index:251665408;visibility:visible;mso-wrap-style:square;mso-width-percent:0;mso-height-percent:0;mso-wrap-distance-left:9pt;mso-wrap-distance-top:0;mso-wrap-distance-right:9pt;mso-wrap-distance-bottom:0;mso-position-horizontal:absolute;mso-position-horizontal-relative:text;mso-position-vertical:absolute;mso-position-vertical-relative:text;mso-width-percent:0;mso-height-percent:0;mso-width-relative:margin;mso-height-relative:margin;v-text-anchor:top" o:gfxdata="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" fillcolor="#ddd8c2 [2894]" strokeweight=".5pt">
                       <v:path arrowok="t"/>
@@ -5545,7 +5477,7 @@
                     </wp:anchor>
                   </w:drawing>
                 </mc:Choice>
-                <mc:Fallback xmlns:mo="http://schemas.microsoft.com/office/mac/office/2008/main" xmlns:mv="urn:schemas-microsoft-com:mac:vml">
+                <mc:Fallback xmlns:cx="http://schemas.microsoft.com/office/drawing/2014/chartex" xmlns:cx1="http://schemas.microsoft.com/office/drawing/2015/9/8/chartex" xmlns:cx2="http://schemas.microsoft.com/office/drawing/2015/10/21/chartex" xmlns:cx3="http://schemas.microsoft.com/office/drawing/2016/5/9/chartex" xmlns:cx4="http://schemas.microsoft.com/office/drawing/2016/5/10/chartex" xmlns:cx5="http://schemas.microsoft.com/office/drawing/2016/5/11/chartex" xmlns:cx6="http://schemas.microsoft.com/office/drawing/2016/5/12/chartex" xmlns:cx7="http://schemas.microsoft.com/office/drawing/2016/5/13/chartex" xmlns:cx8="http://schemas.microsoft.com/office/drawing/2016/5/14/chartex" xmlns:aink="http://schemas.microsoft.com/office/drawing/2016/ink" xmlns:am3d="http://schemas.microsoft.com/office/drawing/2017/model3d" xmlns:w15="http://schemas.microsoft.com/office/word/2012/wordml" xmlns:w16cid="http://schemas.microsoft.com/office/word/2016/wordml/cid" xmlns:w16se="http://schemas.microsoft.com/office/word/2015/wordml/symex" xmlns:mo="http://schemas.microsoft.com/office/mac/office/2008/main" xmlns:mv="urn:schemas-microsoft-com:mac:vml">
                   <w:pict>
                     <v:shape id="Isosceles Triangle 23" o:spid="_x0000_s1026" type="#_x0000_t5" style="position:absolute;margin-left:119.35pt;margin-top:70.85pt;width:14pt;height:8.4pt;rotation:90;z-index:251679744;visibility:visible;mso-wrap-style:square;mso-width-percent:0;mso-height-percent:0;mso-wrap-distance-left:9pt;mso-wrap-distance-top:0;mso-wrap-distance-right:9pt;mso-wrap-distance-bottom:0;mso-position-horizontal:absolute;mso-position-horizontal-relative:text;mso-position-vertical:absolute;mso-position-vertical-relative:text;mso-width-percent:0;mso-height-percent:0;mso-width-relative:margin;mso-height-relative:margin;v-text-anchor:middle" o:gfxdata="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" fillcolor="#a6a6a6" stroked="f" strokeweight="2pt">
                       <v:path arrowok="t"/>
@@ -5649,29 +5581,14 @@
         <w:rPr>
           <w:rFonts w:ascii="Helvetica" w:hAnsi="Helvetica" w:cs="Arial"/>
         </w:rPr>
-        <w:t xml:space="preserve"> will be logged </w:t>
-      </w:r>
-      <w:proofErr w:type="gramStart"/>
-      <w:r>
-        <w:rPr>
-          <w:rFonts w:ascii="Helvetica" w:hAnsi="Helvetica" w:cs="Arial"/>
-        </w:rPr>
-        <w:t xml:space="preserve">inside </w:t>
+        <w:t xml:space="preserve"> will be logged inside </w:t>
       </w:r>
       <w:r>
         <w:rPr>
           <w:rFonts w:ascii="Helvetica" w:hAnsi="Helvetica" w:cs="Arial"/>
           <w:b/>
         </w:rPr>
-        <w:t>.</w:t>
-      </w:r>
-      <w:proofErr w:type="gramEnd"/>
-      <w:r>
-        <w:rPr>
-          <w:rFonts w:ascii="Helvetica" w:hAnsi="Helvetica" w:cs="Arial"/>
-          <w:b/>
-        </w:rPr>
-        <w:t>/</w:t>
+        <w:t>./</w:t>
       </w:r>
       <w:proofErr w:type="spellStart"/>
       <w:r>
@@ -5777,6 +5694,7 @@
           <w:rFonts w:ascii="Helvetica" w:hAnsi="Helvetica" w:cs="Arial"/>
           <w:b/>
         </w:rPr>
+        <w:lastRenderedPageBreak/>
         <w:t>1)</w:t>
       </w:r>
       <w:r>
@@ -5933,7 +5851,7 @@
                     <pic:cNvPicPr/>
                   </pic:nvPicPr>
                   <pic:blipFill>
-                    <a:blip r:embed="rId9">
+                    <a:blip r:embed="rId10">
                       <a:extLst>
                         <a:ext uri="{28A0092B-C50C-407E-A947-70E740481C1C}">
                           <a14:useLocalDpi xmlns:a14="http://schemas.microsoft.com/office/drawing/2010/main" val="0"/>
@@ -5969,21 +5887,7 @@
         <w:rPr>
           <w:rFonts w:ascii="Helvetica" w:hAnsi="Helvetica" w:cs="Arial"/>
         </w:rPr>
-        <w:t xml:space="preserve">To change the transparency of the CT </w:t>
-      </w:r>
-      <w:proofErr w:type="gramStart"/>
-      <w:r>
-        <w:rPr>
-          <w:rFonts w:ascii="Helvetica" w:hAnsi="Helvetica" w:cs="Arial"/>
-        </w:rPr>
-        <w:t>layer</w:t>
-      </w:r>
-      <w:proofErr w:type="gramEnd"/>
-      <w:r>
-        <w:rPr>
-          <w:rFonts w:ascii="Helvetica" w:hAnsi="Helvetica" w:cs="Arial"/>
-        </w:rPr>
-        <w:t xml:space="preserve"> use the ‘9’ up-down buttons on the slices view (see figure below, white arrow). Scroll through the slices using the scrolling bar on the button of each view-window. </w:t>
+        <w:t xml:space="preserve">To change the transparency of the CT layer use the ‘9’ up-down buttons on the slices view (see figure below, white arrow). Scroll through the slices using the scrolling bar on the button of each view-window. </w:t>
       </w:r>
     </w:p>
     <w:p>
@@ -6172,7 +6076,6 @@
           <w:rFonts w:ascii="Helvetica" w:hAnsi="Helvetica" w:cs="Arial"/>
           <w:b/>
         </w:rPr>
-        <w:lastRenderedPageBreak/>
         <w:t>2)</w:t>
       </w:r>
       <w:r>
@@ -6243,6 +6146,7 @@
         <w:rPr>
           <w:rFonts w:ascii="Helvetica" w:hAnsi="Helvetica" w:cs="Arial"/>
         </w:rPr>
+        <w:lastRenderedPageBreak/>
         <w:t xml:space="preserve">Below you can specify three parameters for the extraction of the clusters from the CT: </w:t>
       </w:r>
     </w:p>
@@ -6402,7 +6306,7 @@
                     <pic:cNvPicPr/>
                   </pic:nvPicPr>
                   <pic:blipFill>
-                    <a:blip r:embed="rId10">
+                    <a:blip r:embed="rId11">
                       <a:extLst>
                         <a:ext uri="{28A0092B-C50C-407E-A947-70E740481C1C}">
                           <a14:useLocalDpi xmlns:a14="http://schemas.microsoft.com/office/drawing/2010/main" val="0"/>
@@ -6650,7 +6554,7 @@
                           </pic:cNvPicPr>
                         </pic:nvPicPr>
                         <pic:blipFill>
-                          <a:blip r:embed="rId11">
+                          <a:blip r:embed="rId12">
                             <a:extLst>
                               <a:ext uri="{28A0092B-C50C-407E-A947-70E740481C1C}">
                                 <a14:useLocalDpi xmlns:a14="http://schemas.microsoft.com/office/drawing/2010/main" val="0"/>
@@ -6727,7 +6631,7 @@
                                 </pic:cNvPicPr>
                               </pic:nvPicPr>
                               <pic:blipFill rotWithShape="1">
-                                <a:blip r:embed="rId12">
+                                <a:blip r:embed="rId13">
                                   <a:extLst>
                                     <a:ext uri="{28A0092B-C50C-407E-A947-70E740481C1C}">
                                       <a14:useLocalDpi xmlns:a14="http://schemas.microsoft.com/office/drawing/2010/main" val="0"/>
@@ -6786,7 +6690,7 @@
                     </wp:inline>
                   </w:drawing>
                 </mc:Choice>
-                <mc:Fallback>
+                <mc:Fallback xmlns:cx="http://schemas.microsoft.com/office/drawing/2014/chartex" xmlns:cx1="http://schemas.microsoft.com/office/drawing/2015/9/8/chartex" xmlns:cx2="http://schemas.microsoft.com/office/drawing/2015/10/21/chartex" xmlns:cx3="http://schemas.microsoft.com/office/drawing/2016/5/9/chartex" xmlns:cx4="http://schemas.microsoft.com/office/drawing/2016/5/10/chartex" xmlns:cx5="http://schemas.microsoft.com/office/drawing/2016/5/11/chartex" xmlns:cx6="http://schemas.microsoft.com/office/drawing/2016/5/12/chartex" xmlns:cx7="http://schemas.microsoft.com/office/drawing/2016/5/13/chartex" xmlns:cx8="http://schemas.microsoft.com/office/drawing/2016/5/14/chartex" xmlns:aink="http://schemas.microsoft.com/office/drawing/2016/ink" xmlns:am3d="http://schemas.microsoft.com/office/drawing/2017/model3d" xmlns:w15="http://schemas.microsoft.com/office/word/2012/wordml" xmlns:w16cid="http://schemas.microsoft.com/office/word/2016/wordml/cid" xmlns:w16se="http://schemas.microsoft.com/office/word/2015/wordml/symex">
                   <w:pict>
                     <v:group id="Group 12" o:spid="_x0000_s1026" style="width:234.4pt;height:175.5pt;mso-position-horizontal-relative:char;mso-position-vertical-relative:line" coordsize="38884,31330" o:gfxdata="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">
                       <v:shape id="Picture 14" o:spid="_x0000_s1027" type="#_x0000_t75" alt="Dijkstra_INCHLEEG_OK [Compatibility Mode] - Microsoft Word" style="position:absolute;width:38884;height:31330;visibility:visible;mso-wrap-style:square" o:gfxdata="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">
@@ -7192,7 +7096,7 @@
                     </wp:anchor>
                   </w:drawing>
                 </mc:Choice>
-                <mc:Fallback>
+                <mc:Fallback xmlns:cx="http://schemas.microsoft.com/office/drawing/2014/chartex" xmlns:cx1="http://schemas.microsoft.com/office/drawing/2015/9/8/chartex" xmlns:cx2="http://schemas.microsoft.com/office/drawing/2015/10/21/chartex" xmlns:cx3="http://schemas.microsoft.com/office/drawing/2016/5/9/chartex" xmlns:cx4="http://schemas.microsoft.com/office/drawing/2016/5/10/chartex" xmlns:cx5="http://schemas.microsoft.com/office/drawing/2016/5/11/chartex" xmlns:cx6="http://schemas.microsoft.com/office/drawing/2016/5/12/chartex" xmlns:cx7="http://schemas.microsoft.com/office/drawing/2016/5/13/chartex" xmlns:cx8="http://schemas.microsoft.com/office/drawing/2016/5/14/chartex" xmlns:aink="http://schemas.microsoft.com/office/drawing/2016/ink" xmlns:am3d="http://schemas.microsoft.com/office/drawing/2017/model3d" xmlns:w15="http://schemas.microsoft.com/office/word/2012/wordml" xmlns:w16cid="http://schemas.microsoft.com/office/word/2016/wordml/cid" xmlns:w16se="http://schemas.microsoft.com/office/word/2015/wordml/symex">
                   <w:pict>
                     <v:shape id="Multiply 28" o:spid="_x0000_s1026" style="position:absolute;margin-left:.2pt;margin-top:126pt;width:39.7pt;height:39.15pt;z-index:251700224;visibility:visible;mso-wrap-style:square;mso-wrap-distance-left:9pt;mso-wrap-distance-top:0;mso-wrap-distance-right:9pt;mso-wrap-distance-bottom:0;mso-position-horizontal:absolute;mso-position-horizontal-relative:text;mso-position-vertical:absolute;mso-position-vertical-relative:text;v-text-anchor:middle" coordsize="504190,497205" o:gfxdata="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" path="m98016,142819l144172,96014,252095,202441,360018,96014r46156,46805l298905,248603,406174,354386r-46156,46805l252095,294764,144172,401191,98016,354386,205285,248603,98016,142819xe" fillcolor="red" strokecolor="red" strokeweight="2pt">
                       <v:path arrowok="t" o:connecttype="custom" o:connectlocs="98016,142819;144172,96014;252095,202441;360018,96014;406174,142819;298905,248603;406174,354386;360018,401191;252095,294764;144172,401191;98016,354386;205285,248603;98016,142819" o:connectangles="0,0,0,0,0,0,0,0,0,0,0,0,0"/>
@@ -7381,7 +7285,7 @@
                     </wp:anchor>
                   </w:drawing>
                 </mc:Choice>
-                <mc:Fallback>
+                <mc:Fallback xmlns:cx="http://schemas.microsoft.com/office/drawing/2014/chartex" xmlns:cx1="http://schemas.microsoft.com/office/drawing/2015/9/8/chartex" xmlns:cx2="http://schemas.microsoft.com/office/drawing/2015/10/21/chartex" xmlns:cx3="http://schemas.microsoft.com/office/drawing/2016/5/9/chartex" xmlns:cx4="http://schemas.microsoft.com/office/drawing/2016/5/10/chartex" xmlns:cx5="http://schemas.microsoft.com/office/drawing/2016/5/11/chartex" xmlns:cx6="http://schemas.microsoft.com/office/drawing/2016/5/12/chartex" xmlns:cx7="http://schemas.microsoft.com/office/drawing/2016/5/13/chartex" xmlns:cx8="http://schemas.microsoft.com/office/drawing/2016/5/14/chartex" xmlns:aink="http://schemas.microsoft.com/office/drawing/2016/ink" xmlns:am3d="http://schemas.microsoft.com/office/drawing/2017/model3d" xmlns:w15="http://schemas.microsoft.com/office/word/2012/wordml" xmlns:w16cid="http://schemas.microsoft.com/office/word/2016/wordml/cid" xmlns:w16se="http://schemas.microsoft.com/office/word/2015/wordml/symex">
                   <w:pict>
                     <v:group id="Group 32" o:spid="_x0000_s1026" style="position:absolute;margin-left:202.4pt;margin-top:123.2pt;width:27.65pt;height:31pt;z-index:251701248;mso-width-relative:margin;mso-height-relative:margin" coordsize="8199,8702" o:gfxdata="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">
                       <v:line id="Straight Connector 29" o:spid="_x0000_s1027" style="position:absolute;visibility:visible;mso-wrap-style:square" from="0,5047" to="3511,8702" o:connectortype="straight" o:gfxdata="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" strokecolor="#92d050" strokeweight="6pt"/>
@@ -8557,7 +8461,21 @@
               <w:rPr>
                 <w:rFonts w:ascii="Helvetica" w:hAnsi="Helvetica" w:cs="Arial"/>
               </w:rPr>
-              <w:t xml:space="preserve"> and Schalk 2015).</w:t>
+              <w:t xml:space="preserve"> and </w:t>
+            </w:r>
+            <w:proofErr w:type="spellStart"/>
+            <w:r>
+              <w:rPr>
+                <w:rFonts w:ascii="Helvetica" w:hAnsi="Helvetica" w:cs="Arial"/>
+              </w:rPr>
+              <w:t>Schalk</w:t>
+            </w:r>
+            <w:proofErr w:type="spellEnd"/>
+            <w:r>
+              <w:rPr>
+                <w:rFonts w:ascii="Helvetica" w:hAnsi="Helvetica" w:cs="Arial"/>
+              </w:rPr>
+              <w:t xml:space="preserve"> 2015).</w:t>
             </w:r>
           </w:p>
           <w:p>
@@ -8800,7 +8718,7 @@
 </file>
 
 <file path=word/endnotes.xml><?xml version="1.0" encoding="utf-8"?>
-<w:endnotes xmlns:wpc="http://schemas.microsoft.com/office/word/2010/wordprocessingCanvas" xmlns:cx="http://schemas.microsoft.com/office/drawing/2014/chartex" xmlns:cx1="http://schemas.microsoft.com/office/drawing/2015/9/8/chartex" xmlns:cx2="http://schemas.microsoft.com/office/drawing/2015/10/21/chartex" xmlns:cx3="http://schemas.microsoft.com/office/drawing/2016/5/9/chartex" xmlns:cx4="http://schemas.microsoft.com/office/drawing/2016/5/10/chartex" xmlns:cx5="http://schemas.microsoft.com/office/drawing/2016/5/11/chartex" xmlns:cx6="http://schemas.microsoft.com/office/drawing/2016/5/12/chartex" xmlns:cx7="http://schemas.microsoft.com/office/drawing/2016/5/13/chartex" xmlns:cx8="http://schemas.microsoft.com/office/drawing/2016/5/14/chartex" xmlns:mc="http://schemas.openxmlformats.org/markup-compatibility/2006" xmlns:aink="http://schemas.microsoft.com/office/drawing/2016/ink" xmlns:am3d="http://schemas.microsoft.com/office/drawing/2017/model3d" xmlns:o="urn:schemas-microsoft-com:office:office" xmlns:r="http://schemas.openxmlformats.org/officeDocument/2006/relationships" xmlns:m="http://schemas.openxmlformats.org/officeDocument/2006/math" xmlns:v="urn:schemas-microsoft-com:vml" xmlns:wp14="http://schemas.microsoft.com/office/word/2010/wordprocessingDrawing" xmlns:wp="http://schemas.openxmlformats.org/drawingml/2006/wordprocessingDrawing" xmlns:w10="urn:schemas-microsoft-com:office:word" xmlns:w="http://schemas.openxmlformats.org/wordprocessingml/2006/main" xmlns:w14="http://schemas.microsoft.com/office/word/2010/wordml" xmlns:w15="http://schemas.microsoft.com/office/word/2012/wordml" xmlns:w16cid="http://schemas.microsoft.com/office/word/2016/wordml/cid" xmlns:w16se="http://schemas.microsoft.com/office/word/2015/wordml/symex" xmlns:wpg="http://schemas.microsoft.com/office/word/2010/wordprocessingGroup" xmlns:wpi="http://schemas.microsoft.com/office/word/2010/wordprocessingInk" xmlns:wne="http://schemas.microsoft.com/office/word/2006/wordml" xmlns:wps="http://schemas.microsoft.com/office/word/2010/wordprocessingShape" mc:Ignorable="w14 w15 w16se w16cid wp14">
+<w:endnotes xmlns:wpc="http://schemas.microsoft.com/office/word/2010/wordprocessingCanvas" xmlns:mc="http://schemas.openxmlformats.org/markup-compatibility/2006" xmlns:o="urn:schemas-microsoft-com:office:office" xmlns:r="http://schemas.openxmlformats.org/officeDocument/2006/relationships" xmlns:m="http://schemas.openxmlformats.org/officeDocument/2006/math" xmlns:v="urn:schemas-microsoft-com:vml" xmlns:wp14="http://schemas.microsoft.com/office/word/2010/wordprocessingDrawing" xmlns:wp="http://schemas.openxmlformats.org/drawingml/2006/wordprocessingDrawing" xmlns:w10="urn:schemas-microsoft-com:office:word" xmlns:w="http://schemas.openxmlformats.org/wordprocessingml/2006/main" xmlns:w14="http://schemas.microsoft.com/office/word/2010/wordml" xmlns:wpg="http://schemas.microsoft.com/office/word/2010/wordprocessingGroup" xmlns:wpi="http://schemas.microsoft.com/office/word/2010/wordprocessingInk" xmlns:wne="http://schemas.microsoft.com/office/word/2006/wordml" xmlns:wps="http://schemas.microsoft.com/office/word/2010/wordprocessingShape" mc:Ignorable="w14 wp14">
   <w:endnote w:type="separator" w:id="-1">
     <w:p>
       <w:pPr>
@@ -8825,7 +8743,7 @@
 </file>
 
 <file path=word/footer1.xml><?xml version="1.0" encoding="utf-8"?>
-<w:ftr xmlns:wpc="http://schemas.microsoft.com/office/word/2010/wordprocessingCanvas" xmlns:cx="http://schemas.microsoft.com/office/drawing/2014/chartex" xmlns:cx1="http://schemas.microsoft.com/office/drawing/2015/9/8/chartex" xmlns:cx2="http://schemas.microsoft.com/office/drawing/2015/10/21/chartex" xmlns:cx3="http://schemas.microsoft.com/office/drawing/2016/5/9/chartex" xmlns:cx4="http://schemas.microsoft.com/office/drawing/2016/5/10/chartex" xmlns:cx5="http://schemas.microsoft.com/office/drawing/2016/5/11/chartex" xmlns:cx6="http://schemas.microsoft.com/office/drawing/2016/5/12/chartex" xmlns:cx7="http://schemas.microsoft.com/office/drawing/2016/5/13/chartex" xmlns:cx8="http://schemas.microsoft.com/office/drawing/2016/5/14/chartex" xmlns:mc="http://schemas.openxmlformats.org/markup-compatibility/2006" xmlns:aink="http://schemas.microsoft.com/office/drawing/2016/ink" xmlns:am3d="http://schemas.microsoft.com/office/drawing/2017/model3d" xmlns:o="urn:schemas-microsoft-com:office:office" xmlns:r="http://schemas.openxmlformats.org/officeDocument/2006/relationships" xmlns:m="http://schemas.openxmlformats.org/officeDocument/2006/math" xmlns:v="urn:schemas-microsoft-com:vml" xmlns:wp14="http://schemas.microsoft.com/office/word/2010/wordprocessingDrawing" xmlns:wp="http://schemas.openxmlformats.org/drawingml/2006/wordprocessingDrawing" xmlns:w10="urn:schemas-microsoft-com:office:word" xmlns:w="http://schemas.openxmlformats.org/wordprocessingml/2006/main" xmlns:w14="http://schemas.microsoft.com/office/word/2010/wordml" xmlns:w15="http://schemas.microsoft.com/office/word/2012/wordml" xmlns:w16cid="http://schemas.microsoft.com/office/word/2016/wordml/cid" xmlns:w16se="http://schemas.microsoft.com/office/word/2015/wordml/symex" xmlns:wpg="http://schemas.microsoft.com/office/word/2010/wordprocessingGroup" xmlns:wpi="http://schemas.microsoft.com/office/word/2010/wordprocessingInk" xmlns:wne="http://schemas.microsoft.com/office/word/2006/wordml" xmlns:wps="http://schemas.microsoft.com/office/word/2010/wordprocessingShape" mc:Ignorable="w14 w15 w16se w16cid wp14">
+<w:ftr xmlns:wpc="http://schemas.microsoft.com/office/word/2010/wordprocessingCanvas" xmlns:mc="http://schemas.openxmlformats.org/markup-compatibility/2006" xmlns:o="urn:schemas-microsoft-com:office:office" xmlns:r="http://schemas.openxmlformats.org/officeDocument/2006/relationships" xmlns:m="http://schemas.openxmlformats.org/officeDocument/2006/math" xmlns:v="urn:schemas-microsoft-com:vml" xmlns:wp14="http://schemas.microsoft.com/office/word/2010/wordprocessingDrawing" xmlns:wp="http://schemas.openxmlformats.org/drawingml/2006/wordprocessingDrawing" xmlns:w10="urn:schemas-microsoft-com:office:word" xmlns:w="http://schemas.openxmlformats.org/wordprocessingml/2006/main" xmlns:w14="http://schemas.microsoft.com/office/word/2010/wordml" xmlns:wpg="http://schemas.microsoft.com/office/word/2010/wordprocessingGroup" xmlns:wpi="http://schemas.microsoft.com/office/word/2010/wordprocessingInk" xmlns:wne="http://schemas.microsoft.com/office/word/2006/wordml" xmlns:wps="http://schemas.microsoft.com/office/word/2010/wordprocessingShape" mc:Ignorable="w14 wp14">
   <w:sdt>
     <w:sdtPr>
       <w:id w:val="478727574"/>
@@ -8892,7 +8810,7 @@
 </file>
 
 <file path=word/footnotes.xml><?xml version="1.0" encoding="utf-8"?>
-<w:footnotes xmlns:wpc="http://schemas.microsoft.com/office/word/2010/wordprocessingCanvas" xmlns:cx="http://schemas.microsoft.com/office/drawing/2014/chartex" xmlns:cx1="http://schemas.microsoft.com/office/drawing/2015/9/8/chartex" xmlns:cx2="http://schemas.microsoft.com/office/drawing/2015/10/21/chartex" xmlns:cx3="http://schemas.microsoft.com/office/drawing/2016/5/9/chartex" xmlns:cx4="http://schemas.microsoft.com/office/drawing/2016/5/10/chartex" xmlns:cx5="http://schemas.microsoft.com/office/drawing/2016/5/11/chartex" xmlns:cx6="http://schemas.microsoft.com/office/drawing/2016/5/12/chartex" xmlns:cx7="http://schemas.microsoft.com/office/drawing/2016/5/13/chartex" xmlns:cx8="http://schemas.microsoft.com/office/drawing/2016/5/14/chartex" xmlns:mc="http://schemas.openxmlformats.org/markup-compatibility/2006" xmlns:aink="http://schemas.microsoft.com/office/drawing/2016/ink" xmlns:am3d="http://schemas.microsoft.com/office/drawing/2017/model3d" xmlns:o="urn:schemas-microsoft-com:office:office" xmlns:r="http://schemas.openxmlformats.org/officeDocument/2006/relationships" xmlns:m="http://schemas.openxmlformats.org/officeDocument/2006/math" xmlns:v="urn:schemas-microsoft-com:vml" xmlns:wp14="http://schemas.microsoft.com/office/word/2010/wordprocessingDrawing" xmlns:wp="http://schemas.openxmlformats.org/drawingml/2006/wordprocessingDrawing" xmlns:w10="urn:schemas-microsoft-com:office:word" xmlns:w="http://schemas.openxmlformats.org/wordprocessingml/2006/main" xmlns:w14="http://schemas.microsoft.com/office/word/2010/wordml" xmlns:w15="http://schemas.microsoft.com/office/word/2012/wordml" xmlns:w16cid="http://schemas.microsoft.com/office/word/2016/wordml/cid" xmlns:w16se="http://schemas.microsoft.com/office/word/2015/wordml/symex" xmlns:wpg="http://schemas.microsoft.com/office/word/2010/wordprocessingGroup" xmlns:wpi="http://schemas.microsoft.com/office/word/2010/wordprocessingInk" xmlns:wne="http://schemas.microsoft.com/office/word/2006/wordml" xmlns:wps="http://schemas.microsoft.com/office/word/2010/wordprocessingShape" mc:Ignorable="w14 w15 w16se w16cid wp14">
+<w:footnotes xmlns:wpc="http://schemas.microsoft.com/office/word/2010/wordprocessingCanvas" xmlns:mc="http://schemas.openxmlformats.org/markup-compatibility/2006" xmlns:o="urn:schemas-microsoft-com:office:office" xmlns:r="http://schemas.openxmlformats.org/officeDocument/2006/relationships" xmlns:m="http://schemas.openxmlformats.org/officeDocument/2006/math" xmlns:v="urn:schemas-microsoft-com:vml" xmlns:wp14="http://schemas.microsoft.com/office/word/2010/wordprocessingDrawing" xmlns:wp="http://schemas.openxmlformats.org/drawingml/2006/wordprocessingDrawing" xmlns:w10="urn:schemas-microsoft-com:office:word" xmlns:w="http://schemas.openxmlformats.org/wordprocessingml/2006/main" xmlns:w14="http://schemas.microsoft.com/office/word/2010/wordml" xmlns:wpg="http://schemas.microsoft.com/office/word/2010/wordprocessingGroup" xmlns:wpi="http://schemas.microsoft.com/office/word/2010/wordprocessingInk" xmlns:wne="http://schemas.microsoft.com/office/word/2006/wordml" xmlns:wps="http://schemas.microsoft.com/office/word/2010/wordprocessingShape" mc:Ignorable="w14 wp14">
   <w:footnote w:type="separator" w:id="-1">
     <w:p>
       <w:pPr>
@@ -8917,7 +8835,7 @@
 </file>
 
 <file path=word/header1.xml><?xml version="1.0" encoding="utf-8"?>
-<w:hdr xmlns:wpc="http://schemas.microsoft.com/office/word/2010/wordprocessingCanvas" xmlns:cx="http://schemas.microsoft.com/office/drawing/2014/chartex" xmlns:cx1="http://schemas.microsoft.com/office/drawing/2015/9/8/chartex" xmlns:cx2="http://schemas.microsoft.com/office/drawing/2015/10/21/chartex" xmlns:cx3="http://schemas.microsoft.com/office/drawing/2016/5/9/chartex" xmlns:cx4="http://schemas.microsoft.com/office/drawing/2016/5/10/chartex" xmlns:cx5="http://schemas.microsoft.com/office/drawing/2016/5/11/chartex" xmlns:cx6="http://schemas.microsoft.com/office/drawing/2016/5/12/chartex" xmlns:cx7="http://schemas.microsoft.com/office/drawing/2016/5/13/chartex" xmlns:cx8="http://schemas.microsoft.com/office/drawing/2016/5/14/chartex" xmlns:mc="http://schemas.openxmlformats.org/markup-compatibility/2006" xmlns:aink="http://schemas.microsoft.com/office/drawing/2016/ink" xmlns:am3d="http://schemas.microsoft.com/office/drawing/2017/model3d" xmlns:o="urn:schemas-microsoft-com:office:office" xmlns:r="http://schemas.openxmlformats.org/officeDocument/2006/relationships" xmlns:m="http://schemas.openxmlformats.org/officeDocument/2006/math" xmlns:v="urn:schemas-microsoft-com:vml" xmlns:wp14="http://schemas.microsoft.com/office/word/2010/wordprocessingDrawing" xmlns:wp="http://schemas.openxmlformats.org/drawingml/2006/wordprocessingDrawing" xmlns:w10="urn:schemas-microsoft-com:office:word" xmlns:w="http://schemas.openxmlformats.org/wordprocessingml/2006/main" xmlns:w14="http://schemas.microsoft.com/office/word/2010/wordml" xmlns:w15="http://schemas.microsoft.com/office/word/2012/wordml" xmlns:w16cid="http://schemas.microsoft.com/office/word/2016/wordml/cid" xmlns:w16se="http://schemas.microsoft.com/office/word/2015/wordml/symex" xmlns:wpg="http://schemas.microsoft.com/office/word/2010/wordprocessingGroup" xmlns:wpi="http://schemas.microsoft.com/office/word/2010/wordprocessingInk" xmlns:wne="http://schemas.microsoft.com/office/word/2006/wordml" xmlns:wps="http://schemas.microsoft.com/office/word/2010/wordprocessingShape" mc:Ignorable="w14 w15 w16se w16cid wp14">
+<w:hdr xmlns:wpc="http://schemas.microsoft.com/office/word/2010/wordprocessingCanvas" xmlns:mc="http://schemas.openxmlformats.org/markup-compatibility/2006" xmlns:o="urn:schemas-microsoft-com:office:office" xmlns:r="http://schemas.openxmlformats.org/officeDocument/2006/relationships" xmlns:m="http://schemas.openxmlformats.org/officeDocument/2006/math" xmlns:v="urn:schemas-microsoft-com:vml" xmlns:wp14="http://schemas.microsoft.com/office/word/2010/wordprocessingDrawing" xmlns:wp="http://schemas.openxmlformats.org/drawingml/2006/wordprocessingDrawing" xmlns:w10="urn:schemas-microsoft-com:office:word" xmlns:w="http://schemas.openxmlformats.org/wordprocessingml/2006/main" xmlns:w14="http://schemas.microsoft.com/office/word/2010/wordml" xmlns:wpg="http://schemas.microsoft.com/office/word/2010/wordprocessingGroup" xmlns:wpi="http://schemas.microsoft.com/office/word/2010/wordprocessingInk" xmlns:wne="http://schemas.microsoft.com/office/word/2006/wordml" xmlns:wps="http://schemas.microsoft.com/office/word/2010/wordprocessingShape" mc:Ignorable="w14 wp14">
   <w:tbl>
     <w:tblPr>
       <w:tblW w:w="5000" w:type="pct"/>
@@ -9054,7 +8972,7 @@
 </file>
 
 <file path=word/numbering.xml><?xml version="1.0" encoding="utf-8"?>
-<w:numbering xmlns:wpc="http://schemas.microsoft.com/office/word/2010/wordprocessingCanvas" xmlns:cx="http://schemas.microsoft.com/office/drawing/2014/chartex" xmlns:cx1="http://schemas.microsoft.com/office/drawing/2015/9/8/chartex" xmlns:cx2="http://schemas.microsoft.com/office/drawing/2015/10/21/chartex" xmlns:cx3="http://schemas.microsoft.com/office/drawing/2016/5/9/chartex" xmlns:cx4="http://schemas.microsoft.com/office/drawing/2016/5/10/chartex" xmlns:cx5="http://schemas.microsoft.com/office/drawing/2016/5/11/chartex" xmlns:cx6="http://schemas.microsoft.com/office/drawing/2016/5/12/chartex" xmlns:cx7="http://schemas.microsoft.com/office/drawing/2016/5/13/chartex" xmlns:cx8="http://schemas.microsoft.com/office/drawing/2016/5/14/chartex" xmlns:mc="http://schemas.openxmlformats.org/markup-compatibility/2006" xmlns:aink="http://schemas.microsoft.com/office/drawing/2016/ink" xmlns:am3d="http://schemas.microsoft.com/office/drawing/2017/model3d" xmlns:o="urn:schemas-microsoft-com:office:office" xmlns:r="http://schemas.openxmlformats.org/officeDocument/2006/relationships" xmlns:m="http://schemas.openxmlformats.org/officeDocument/2006/math" xmlns:v="urn:schemas-microsoft-com:vml" xmlns:wp14="http://schemas.microsoft.com/office/word/2010/wordprocessingDrawing" xmlns:wp="http://schemas.openxmlformats.org/drawingml/2006/wordprocessingDrawing" xmlns:w10="urn:schemas-microsoft-com:office:word" xmlns:w="http://schemas.openxmlformats.org/wordprocessingml/2006/main" xmlns:w14="http://schemas.microsoft.com/office/word/2010/wordml" xmlns:w15="http://schemas.microsoft.com/office/word/2012/wordml" xmlns:w16cid="http://schemas.microsoft.com/office/word/2016/wordml/cid" xmlns:w16se="http://schemas.microsoft.com/office/word/2015/wordml/symex" xmlns:wpg="http://schemas.microsoft.com/office/word/2010/wordprocessingGroup" xmlns:wpi="http://schemas.microsoft.com/office/word/2010/wordprocessingInk" xmlns:wne="http://schemas.microsoft.com/office/word/2006/wordml" xmlns:wps="http://schemas.microsoft.com/office/word/2010/wordprocessingShape" mc:Ignorable="w14 w15 w16se w16cid wp14">
+<w:numbering xmlns:wpc="http://schemas.microsoft.com/office/word/2010/wordprocessingCanvas" xmlns:mc="http://schemas.openxmlformats.org/markup-compatibility/2006" xmlns:o="urn:schemas-microsoft-com:office:office" xmlns:r="http://schemas.openxmlformats.org/officeDocument/2006/relationships" xmlns:m="http://schemas.openxmlformats.org/officeDocument/2006/math" xmlns:v="urn:schemas-microsoft-com:vml" xmlns:wp14="http://schemas.microsoft.com/office/word/2010/wordprocessingDrawing" xmlns:wp="http://schemas.openxmlformats.org/drawingml/2006/wordprocessingDrawing" xmlns:w10="urn:schemas-microsoft-com:office:word" xmlns:w="http://schemas.openxmlformats.org/wordprocessingml/2006/main" xmlns:w14="http://schemas.microsoft.com/office/word/2010/wordml" xmlns:wpg="http://schemas.microsoft.com/office/word/2010/wordprocessingGroup" xmlns:wpi="http://schemas.microsoft.com/office/word/2010/wordprocessingInk" xmlns:wne="http://schemas.microsoft.com/office/word/2006/wordml" xmlns:wps="http://schemas.microsoft.com/office/word/2010/wordprocessingShape" mc:Ignorable="w14 wp14">
   <w:numPicBullet w:numPicBulletId="0">
     <w:pict>
       <v:shapetype id="_x0000_t75" coordsize="21600,21600" o:spt="75" o:preferrelative="t" path="m@4@5l@4@11@9@11@9@5xe" filled="f" stroked="f">
@@ -9076,26 +8994,26 @@
         <v:path o:extrusionok="f" gradientshapeok="t" o:connecttype="rect"/>
         <o:lock v:ext="edit" aspectratio="t"/>
       </v:shapetype>
-      <v:shape id="_x0000_i1053" type="#_x0000_t75" style="width:324.45pt;height:209.6pt;visibility:visible;mso-wrap-style:square" o:bullet="t">
+      <v:shape id="_x0000_i1029" type="#_x0000_t75" style="width:324.7pt;height:209.9pt;visibility:visible;mso-wrap-style:square" o:bullet="t">
         <v:imagedata r:id="rId1" o:title=""/>
       </v:shape>
     </w:pict>
   </w:numPicBullet>
   <w:numPicBullet w:numPicBulletId="1">
     <w:pict>
-      <v:shape id="_x0000_i1054" type="#_x0000_t75" style="width:7.3pt;height:13.65pt;visibility:visible;mso-wrap-style:square" o:bullet="t">
+      <v:shape id="_x0000_i1030" type="#_x0000_t75" style="width:7.45pt;height:13.6pt;visibility:visible;mso-wrap-style:square" o:bullet="t">
         <v:imagedata r:id="rId2" o:title=""/>
       </v:shape>
     </w:pict>
   </w:numPicBullet>
   <w:numPicBullet w:numPicBulletId="2">
     <w:pict>
-      <v:shape id="_x0000_i1055" type="#_x0000_t75" style="width:7.3pt;height:13.65pt;visibility:visible;mso-wrap-style:square" o:bullet="t">
+      <v:shape id="_x0000_i1031" type="#_x0000_t75" style="width:7.45pt;height:13.6pt;visibility:visible;mso-wrap-style:square" o:bullet="t">
         <v:imagedata r:id="rId3" o:title=""/>
       </v:shape>
     </w:pict>
   </w:numPicBullet>
-  <w:abstractNum w:abstractNumId="0" w15:restartNumberingAfterBreak="0">
+  <w:abstractNum w:abstractNumId="0">
     <w:nsid w:val="001F41BA"/>
     <w:multiLevelType w:val="hybridMultilevel"/>
     <w:tmpl w:val="70807CB8"/>
@@ -9185,7 +9103,7 @@
       </w:pPr>
     </w:lvl>
   </w:abstractNum>
-  <w:abstractNum w:abstractNumId="1" w15:restartNumberingAfterBreak="0">
+  <w:abstractNum w:abstractNumId="1">
     <w:nsid w:val="035D47C5"/>
     <w:multiLevelType w:val="hybridMultilevel"/>
     <w:tmpl w:val="93525ADE"/>
@@ -9298,7 +9216,7 @@
       </w:rPr>
     </w:lvl>
   </w:abstractNum>
-  <w:abstractNum w:abstractNumId="2" w15:restartNumberingAfterBreak="0">
+  <w:abstractNum w:abstractNumId="2">
     <w:nsid w:val="044622AE"/>
     <w:multiLevelType w:val="hybridMultilevel"/>
     <w:tmpl w:val="43ACAC4E"/>
@@ -9387,7 +9305,7 @@
       </w:pPr>
     </w:lvl>
   </w:abstractNum>
-  <w:abstractNum w:abstractNumId="3" w15:restartNumberingAfterBreak="0">
+  <w:abstractNum w:abstractNumId="3">
     <w:nsid w:val="04D512A2"/>
     <w:multiLevelType w:val="hybridMultilevel"/>
     <w:tmpl w:val="E36C5F7A"/>
@@ -9528,7 +9446,7 @@
       </w:rPr>
     </w:lvl>
   </w:abstractNum>
-  <w:abstractNum w:abstractNumId="4" w15:restartNumberingAfterBreak="0">
+  <w:abstractNum w:abstractNumId="4">
     <w:nsid w:val="05472010"/>
     <w:multiLevelType w:val="hybridMultilevel"/>
     <w:tmpl w:val="8C6EFF32"/>
@@ -9641,7 +9559,7 @@
       </w:rPr>
     </w:lvl>
   </w:abstractNum>
-  <w:abstractNum w:abstractNumId="5" w15:restartNumberingAfterBreak="0">
+  <w:abstractNum w:abstractNumId="5">
     <w:nsid w:val="07E33EC9"/>
     <w:multiLevelType w:val="hybridMultilevel"/>
     <w:tmpl w:val="B6D82AD2"/>
@@ -9755,7 +9673,7 @@
       </w:rPr>
     </w:lvl>
   </w:abstractNum>
-  <w:abstractNum w:abstractNumId="6" w15:restartNumberingAfterBreak="0">
+  <w:abstractNum w:abstractNumId="6">
     <w:nsid w:val="08E85D7A"/>
     <w:multiLevelType w:val="hybridMultilevel"/>
     <w:tmpl w:val="92A8C4C8"/>
@@ -9896,7 +9814,7 @@
       </w:rPr>
     </w:lvl>
   </w:abstractNum>
-  <w:abstractNum w:abstractNumId="7" w15:restartNumberingAfterBreak="0">
+  <w:abstractNum w:abstractNumId="7">
     <w:nsid w:val="164F1C73"/>
     <w:multiLevelType w:val="hybridMultilevel"/>
     <w:tmpl w:val="3C60A3B0"/>
@@ -10009,7 +9927,7 @@
       </w:rPr>
     </w:lvl>
   </w:abstractNum>
-  <w:abstractNum w:abstractNumId="8" w15:restartNumberingAfterBreak="0">
+  <w:abstractNum w:abstractNumId="8">
     <w:nsid w:val="17A67D9F"/>
     <w:multiLevelType w:val="hybridMultilevel"/>
     <w:tmpl w:val="14B850BE"/>
@@ -10122,7 +10040,7 @@
       </w:rPr>
     </w:lvl>
   </w:abstractNum>
-  <w:abstractNum w:abstractNumId="9" w15:restartNumberingAfterBreak="0">
+  <w:abstractNum w:abstractNumId="9">
     <w:nsid w:val="199A5D5B"/>
     <w:multiLevelType w:val="hybridMultilevel"/>
     <w:tmpl w:val="1286FBEA"/>
@@ -10211,7 +10129,7 @@
       </w:pPr>
     </w:lvl>
   </w:abstractNum>
-  <w:abstractNum w:abstractNumId="10" w15:restartNumberingAfterBreak="0">
+  <w:abstractNum w:abstractNumId="10">
     <w:nsid w:val="1DF6159B"/>
     <w:multiLevelType w:val="hybridMultilevel"/>
     <w:tmpl w:val="0E94BF78"/>
@@ -10352,7 +10270,7 @@
       </w:rPr>
     </w:lvl>
   </w:abstractNum>
-  <w:abstractNum w:abstractNumId="11" w15:restartNumberingAfterBreak="0">
+  <w:abstractNum w:abstractNumId="11">
     <w:nsid w:val="20AA3F46"/>
     <w:multiLevelType w:val="hybridMultilevel"/>
     <w:tmpl w:val="8990CCCA"/>
@@ -10441,7 +10359,7 @@
       </w:pPr>
     </w:lvl>
   </w:abstractNum>
-  <w:abstractNum w:abstractNumId="12" w15:restartNumberingAfterBreak="0">
+  <w:abstractNum w:abstractNumId="12">
     <w:nsid w:val="26CE6295"/>
     <w:multiLevelType w:val="hybridMultilevel"/>
     <w:tmpl w:val="8CDA0C56"/>
@@ -10582,7 +10500,7 @@
       </w:rPr>
     </w:lvl>
   </w:abstractNum>
-  <w:abstractNum w:abstractNumId="13" w15:restartNumberingAfterBreak="0">
+  <w:abstractNum w:abstractNumId="13">
     <w:nsid w:val="2A2879A5"/>
     <w:multiLevelType w:val="hybridMultilevel"/>
     <w:tmpl w:val="12B06CF4"/>
@@ -10695,7 +10613,7 @@
       </w:rPr>
     </w:lvl>
   </w:abstractNum>
-  <w:abstractNum w:abstractNumId="14" w15:restartNumberingAfterBreak="0">
+  <w:abstractNum w:abstractNumId="14">
     <w:nsid w:val="32D67B3C"/>
     <w:multiLevelType w:val="hybridMultilevel"/>
     <w:tmpl w:val="07E89682"/>
@@ -10836,7 +10754,7 @@
       </w:rPr>
     </w:lvl>
   </w:abstractNum>
-  <w:abstractNum w:abstractNumId="15" w15:restartNumberingAfterBreak="0">
+  <w:abstractNum w:abstractNumId="15">
     <w:nsid w:val="34EC01BE"/>
     <w:multiLevelType w:val="hybridMultilevel"/>
     <w:tmpl w:val="27F44A06"/>
@@ -10922,7 +10840,7 @@
       </w:pPr>
     </w:lvl>
   </w:abstractNum>
-  <w:abstractNum w:abstractNumId="16" w15:restartNumberingAfterBreak="0">
+  <w:abstractNum w:abstractNumId="16">
     <w:nsid w:val="38624494"/>
     <w:multiLevelType w:val="hybridMultilevel"/>
     <w:tmpl w:val="F956F9DE"/>
@@ -11013,7 +10931,7 @@
       </w:pPr>
     </w:lvl>
   </w:abstractNum>
-  <w:abstractNum w:abstractNumId="17" w15:restartNumberingAfterBreak="0">
+  <w:abstractNum w:abstractNumId="17">
     <w:nsid w:val="3A9F1FDC"/>
     <w:multiLevelType w:val="hybridMultilevel"/>
     <w:tmpl w:val="E60294D8"/>
@@ -11154,7 +11072,7 @@
       </w:rPr>
     </w:lvl>
   </w:abstractNum>
-  <w:abstractNum w:abstractNumId="18" w15:restartNumberingAfterBreak="0">
+  <w:abstractNum w:abstractNumId="18">
     <w:nsid w:val="3DB62443"/>
     <w:multiLevelType w:val="hybridMultilevel"/>
     <w:tmpl w:val="A274E696"/>
@@ -11295,7 +11213,7 @@
       </w:rPr>
     </w:lvl>
   </w:abstractNum>
-  <w:abstractNum w:abstractNumId="19" w15:restartNumberingAfterBreak="0">
+  <w:abstractNum w:abstractNumId="19">
     <w:nsid w:val="4003697A"/>
     <w:multiLevelType w:val="hybridMultilevel"/>
     <w:tmpl w:val="8D068934"/>
@@ -11436,7 +11354,7 @@
       </w:rPr>
     </w:lvl>
   </w:abstractNum>
-  <w:abstractNum w:abstractNumId="20" w15:restartNumberingAfterBreak="0">
+  <w:abstractNum w:abstractNumId="20">
     <w:nsid w:val="4C243772"/>
     <w:multiLevelType w:val="hybridMultilevel"/>
     <w:tmpl w:val="A5948B34"/>
@@ -11577,7 +11495,7 @@
       </w:rPr>
     </w:lvl>
   </w:abstractNum>
-  <w:abstractNum w:abstractNumId="21" w15:restartNumberingAfterBreak="0">
+  <w:abstractNum w:abstractNumId="21">
     <w:nsid w:val="4D196D69"/>
     <w:multiLevelType w:val="hybridMultilevel"/>
     <w:tmpl w:val="22020C1A"/>
@@ -11666,7 +11584,7 @@
       </w:pPr>
     </w:lvl>
   </w:abstractNum>
-  <w:abstractNum w:abstractNumId="22" w15:restartNumberingAfterBreak="0">
+  <w:abstractNum w:abstractNumId="22">
     <w:nsid w:val="506758E4"/>
     <w:multiLevelType w:val="multilevel"/>
     <w:tmpl w:val="1312E642"/>
@@ -11788,7 +11706,7 @@
       </w:rPr>
     </w:lvl>
   </w:abstractNum>
-  <w:abstractNum w:abstractNumId="23" w15:restartNumberingAfterBreak="0">
+  <w:abstractNum w:abstractNumId="23">
     <w:nsid w:val="62507129"/>
     <w:multiLevelType w:val="hybridMultilevel"/>
     <w:tmpl w:val="F200A1DA"/>
@@ -11901,7 +11819,7 @@
       </w:rPr>
     </w:lvl>
   </w:abstractNum>
-  <w:abstractNum w:abstractNumId="24" w15:restartNumberingAfterBreak="0">
+  <w:abstractNum w:abstractNumId="24">
     <w:nsid w:val="647E79EE"/>
     <w:multiLevelType w:val="hybridMultilevel"/>
     <w:tmpl w:val="E062BC88"/>
@@ -11987,7 +11905,7 @@
       </w:pPr>
     </w:lvl>
   </w:abstractNum>
-  <w:abstractNum w:abstractNumId="25" w15:restartNumberingAfterBreak="0">
+  <w:abstractNum w:abstractNumId="25">
     <w:nsid w:val="66E123C6"/>
     <w:multiLevelType w:val="hybridMultilevel"/>
     <w:tmpl w:val="45DC7550"/>
@@ -12128,7 +12046,7 @@
       </w:rPr>
     </w:lvl>
   </w:abstractNum>
-  <w:abstractNum w:abstractNumId="26" w15:restartNumberingAfterBreak="0">
+  <w:abstractNum w:abstractNumId="26">
     <w:nsid w:val="6CAB2A1B"/>
     <w:multiLevelType w:val="hybridMultilevel"/>
     <w:tmpl w:val="F56E2A7E"/>
@@ -12269,7 +12187,7 @@
       </w:rPr>
     </w:lvl>
   </w:abstractNum>
-  <w:abstractNum w:abstractNumId="27" w15:restartNumberingAfterBreak="0">
+  <w:abstractNum w:abstractNumId="27">
     <w:nsid w:val="6FD210AB"/>
     <w:multiLevelType w:val="hybridMultilevel"/>
     <w:tmpl w:val="5CCA3F2E"/>
@@ -12410,7 +12328,7 @@
       </w:rPr>
     </w:lvl>
   </w:abstractNum>
-  <w:abstractNum w:abstractNumId="28" w15:restartNumberingAfterBreak="0">
+  <w:abstractNum w:abstractNumId="28">
     <w:nsid w:val="701E76BE"/>
     <w:multiLevelType w:val="hybridMultilevel"/>
     <w:tmpl w:val="3852232C"/>
@@ -12523,7 +12441,7 @@
       </w:rPr>
     </w:lvl>
   </w:abstractNum>
-  <w:abstractNum w:abstractNumId="29" w15:restartNumberingAfterBreak="0">
+  <w:abstractNum w:abstractNumId="29">
     <w:nsid w:val="726C6B11"/>
     <w:multiLevelType w:val="hybridMultilevel"/>
     <w:tmpl w:val="7CB80CE6"/>
@@ -12664,7 +12582,7 @@
       </w:rPr>
     </w:lvl>
   </w:abstractNum>
-  <w:abstractNum w:abstractNumId="30" w15:restartNumberingAfterBreak="0">
+  <w:abstractNum w:abstractNumId="30">
     <w:nsid w:val="72C36926"/>
     <w:multiLevelType w:val="hybridMultilevel"/>
     <w:tmpl w:val="382C7F8E"/>
@@ -12805,7 +12723,7 @@
       </w:rPr>
     </w:lvl>
   </w:abstractNum>
-  <w:abstractNum w:abstractNumId="31" w15:restartNumberingAfterBreak="0">
+  <w:abstractNum w:abstractNumId="31">
     <w:nsid w:val="77472076"/>
     <w:multiLevelType w:val="hybridMultilevel"/>
     <w:tmpl w:val="795A07FA"/>
@@ -12895,7 +12813,7 @@
       </w:pPr>
     </w:lvl>
   </w:abstractNum>
-  <w:abstractNum w:abstractNumId="32" w15:restartNumberingAfterBreak="0">
+  <w:abstractNum w:abstractNumId="32">
     <w:nsid w:val="7F733036"/>
     <w:multiLevelType w:val="hybridMultilevel"/>
     <w:tmpl w:val="8572DFB2"/>
@@ -13087,7 +13005,7 @@
 </file>
 
 <file path=word/styles.xml><?xml version="1.0" encoding="utf-8"?>
-<w:styles xmlns:mc="http://schemas.openxmlformats.org/markup-compatibility/2006" xmlns:r="http://schemas.openxmlformats.org/officeDocument/2006/relationships" xmlns:w="http://schemas.openxmlformats.org/wordprocessingml/2006/main" xmlns:w14="http://schemas.microsoft.com/office/word/2010/wordml" xmlns:w15="http://schemas.microsoft.com/office/word/2012/wordml" xmlns:w16cid="http://schemas.microsoft.com/office/word/2016/wordml/cid" xmlns:w16se="http://schemas.microsoft.com/office/word/2015/wordml/symex" mc:Ignorable="w14 w15 w16se w16cid">
+<w:styles xmlns:mc="http://schemas.openxmlformats.org/markup-compatibility/2006" xmlns:r="http://schemas.openxmlformats.org/officeDocument/2006/relationships" xmlns:w="http://schemas.openxmlformats.org/wordprocessingml/2006/main" xmlns:w14="http://schemas.microsoft.com/office/word/2010/wordml" mc:Ignorable="w14">
   <w:docDefaults>
     <w:rPrDefault>
       <w:rPr>
@@ -13103,382 +13021,144 @@
       </w:pPr>
     </w:pPrDefault>
   </w:docDefaults>
-  <w:latentStyles w:defLockedState="0" w:defUIPriority="99" w:defSemiHidden="0" w:defUnhideWhenUsed="0" w:defQFormat="0" w:count="375">
-    <w:lsdException w:name="Normal" w:uiPriority="0" w:qFormat="1"/>
-    <w:lsdException w:name="heading 1" w:uiPriority="9" w:qFormat="1"/>
-    <w:lsdException w:name="heading 2" w:semiHidden="1" w:uiPriority="9" w:unhideWhenUsed="1" w:qFormat="1"/>
-    <w:lsdException w:name="heading 3" w:semiHidden="1" w:uiPriority="9" w:unhideWhenUsed="1" w:qFormat="1"/>
-    <w:lsdException w:name="heading 4" w:semiHidden="1" w:uiPriority="9" w:unhideWhenUsed="1" w:qFormat="1"/>
-    <w:lsdException w:name="heading 5" w:semiHidden="1" w:uiPriority="9" w:unhideWhenUsed="1" w:qFormat="1"/>
-    <w:lsdException w:name="heading 6" w:semiHidden="1" w:uiPriority="9" w:unhideWhenUsed="1" w:qFormat="1"/>
-    <w:lsdException w:name="heading 7" w:semiHidden="1" w:uiPriority="9" w:unhideWhenUsed="1" w:qFormat="1"/>
-    <w:lsdException w:name="heading 8" w:semiHidden="1" w:uiPriority="9" w:unhideWhenUsed="1" w:qFormat="1"/>
-    <w:lsdException w:name="heading 9" w:semiHidden="1" w:uiPriority="9" w:unhideWhenUsed="1" w:qFormat="1"/>
-    <w:lsdException w:name="index 1" w:semiHidden="1" w:unhideWhenUsed="1"/>
-    <w:lsdException w:name="index 2" w:semiHidden="1" w:unhideWhenUsed="1"/>
-    <w:lsdException w:name="index 3" w:semiHidden="1" w:unhideWhenUsed="1"/>
-    <w:lsdException w:name="index 4" w:semiHidden="1" w:unhideWhenUsed="1"/>
-    <w:lsdException w:name="index 5" w:semiHidden="1" w:unhideWhenUsed="1"/>
-    <w:lsdException w:name="index 6" w:semiHidden="1" w:unhideWhenUsed="1"/>
-    <w:lsdException w:name="index 7" w:semiHidden="1" w:unhideWhenUsed="1"/>
-    <w:lsdException w:name="index 8" w:semiHidden="1" w:unhideWhenUsed="1"/>
-    <w:lsdException w:name="index 9" w:semiHidden="1" w:unhideWhenUsed="1"/>
-    <w:lsdException w:name="toc 1" w:semiHidden="1" w:uiPriority="39" w:unhideWhenUsed="1"/>
-    <w:lsdException w:name="toc 2" w:semiHidden="1" w:uiPriority="39" w:unhideWhenUsed="1"/>
-    <w:lsdException w:name="toc 3" w:semiHidden="1" w:uiPriority="39" w:unhideWhenUsed="1"/>
-    <w:lsdException w:name="toc 4" w:semiHidden="1" w:uiPriority="39" w:unhideWhenUsed="1"/>
-    <w:lsdException w:name="toc 5" w:semiHidden="1" w:uiPriority="39" w:unhideWhenUsed="1"/>
-    <w:lsdException w:name="toc 6" w:semiHidden="1" w:uiPriority="39" w:unhideWhenUsed="1"/>
-    <w:lsdException w:name="toc 7" w:semiHidden="1" w:uiPriority="39" w:unhideWhenUsed="1"/>
-    <w:lsdException w:name="toc 8" w:semiHidden="1" w:uiPriority="39" w:unhideWhenUsed="1"/>
-    <w:lsdException w:name="toc 9" w:semiHidden="1" w:uiPriority="39" w:unhideWhenUsed="1"/>
-    <w:lsdException w:name="Normal Indent" w:semiHidden="1" w:unhideWhenUsed="1"/>
-    <w:lsdException w:name="footnote text" w:semiHidden="1" w:unhideWhenUsed="1"/>
-    <w:lsdException w:name="annotation text" w:semiHidden="1" w:unhideWhenUsed="1"/>
-    <w:lsdException w:name="header" w:semiHidden="1" w:unhideWhenUsed="1"/>
-    <w:lsdException w:name="footer" w:semiHidden="1" w:unhideWhenUsed="1"/>
-    <w:lsdException w:name="index heading" w:semiHidden="1" w:unhideWhenUsed="1"/>
-    <w:lsdException w:name="caption" w:semiHidden="1" w:uiPriority="35" w:unhideWhenUsed="1" w:qFormat="1"/>
-    <w:lsdException w:name="table of figures" w:semiHidden="1" w:unhideWhenUsed="1"/>
-    <w:lsdException w:name="envelope address" w:semiHidden="1" w:unhideWhenUsed="1"/>
-    <w:lsdException w:name="envelope return" w:semiHidden="1" w:unhideWhenUsed="1"/>
-    <w:lsdException w:name="footnote reference" w:semiHidden="1" w:unhideWhenUsed="1"/>
-    <w:lsdException w:name="annotation reference" w:semiHidden="1" w:unhideWhenUsed="1"/>
-    <w:lsdException w:name="line number" w:semiHidden="1" w:unhideWhenUsed="1"/>
-    <w:lsdException w:name="page number" w:semiHidden="1" w:unhideWhenUsed="1"/>
-    <w:lsdException w:name="endnote reference" w:semiHidden="1" w:unhideWhenUsed="1"/>
-    <w:lsdException w:name="endnote text" w:semiHidden="1" w:unhideWhenUsed="1"/>
-    <w:lsdException w:name="table of authorities" w:semiHidden="1" w:unhideWhenUsed="1"/>
-    <w:lsdException w:name="macro" w:semiHidden="1" w:unhideWhenUsed="1"/>
-    <w:lsdException w:name="toa heading" w:semiHidden="1" w:unhideWhenUsed="1"/>
-    <w:lsdException w:name="List" w:semiHidden="1" w:unhideWhenUsed="1"/>
-    <w:lsdException w:name="List Bullet" w:semiHidden="1" w:unhideWhenUsed="1"/>
-    <w:lsdException w:name="List Number" w:semiHidden="1" w:unhideWhenUsed="1"/>
-    <w:lsdException w:name="List 2" w:semiHidden="1" w:unhideWhenUsed="1"/>
-    <w:lsdException w:name="List 3" w:semiHidden="1" w:unhideWhenUsed="1"/>
-    <w:lsdException w:name="List 4" w:semiHidden="1" w:unhideWhenUsed="1"/>
-    <w:lsdException w:name="List 5" w:semiHidden="1" w:unhideWhenUsed="1"/>
-    <w:lsdException w:name="List Bullet 2" w:semiHidden="1" w:unhideWhenUsed="1"/>
-    <w:lsdException w:name="List Bullet 3" w:semiHidden="1" w:unhideWhenUsed="1"/>
-    <w:lsdException w:name="List Bullet 4" w:semiHidden="1" w:unhideWhenUsed="1"/>
-    <w:lsdException w:name="List Bullet 5" w:semiHidden="1" w:unhideWhenUsed="1"/>
-    <w:lsdException w:name="List Number 2" w:semiHidden="1" w:unhideWhenUsed="1"/>
-    <w:lsdException w:name="List Number 3" w:semiHidden="1" w:unhideWhenUsed="1"/>
-    <w:lsdException w:name="List Number 4" w:semiHidden="1" w:unhideWhenUsed="1"/>
-    <w:lsdException w:name="List Number 5" w:semiHidden="1" w:unhideWhenUsed="1"/>
-    <w:lsdException w:name="Title" w:uiPriority="10" w:qFormat="1"/>
-    <w:lsdException w:name="Closing" w:semiHidden="1" w:unhideWhenUsed="1"/>
-    <w:lsdException w:name="Signature" w:semiHidden="1" w:unhideWhenUsed="1"/>
-    <w:lsdException w:name="Default Paragraph Font" w:semiHidden="1" w:uiPriority="1" w:unhideWhenUsed="1"/>
-    <w:lsdException w:name="Body Text" w:semiHidden="1" w:unhideWhenUsed="1"/>
-    <w:lsdException w:name="Body Text Indent" w:semiHidden="1" w:unhideWhenUsed="1"/>
-    <w:lsdException w:name="List Continue" w:semiHidden="1" w:unhideWhenUsed="1"/>
-    <w:lsdException w:name="List Continue 2" w:semiHidden="1" w:unhideWhenUsed="1"/>
-    <w:lsdException w:name="List Continue 3" w:semiHidden="1" w:unhideWhenUsed="1"/>
-    <w:lsdException w:name="List Continue 4" w:semiHidden="1" w:unhideWhenUsed="1"/>
-    <w:lsdException w:name="List Continue 5" w:semiHidden="1" w:unhideWhenUsed="1"/>
-    <w:lsdException w:name="Message Header" w:semiHidden="1" w:unhideWhenUsed="1"/>
-    <w:lsdException w:name="Subtitle" w:uiPriority="11" w:qFormat="1"/>
-    <w:lsdException w:name="Salutation" w:semiHidden="1" w:unhideWhenUsed="1"/>
-    <w:lsdException w:name="Date" w:semiHidden="1" w:unhideWhenUsed="1"/>
-    <w:lsdException w:name="Body Text First Indent" w:semiHidden="1" w:unhideWhenUsed="1"/>
-    <w:lsdException w:name="Body Text First Indent 2" w:semiHidden="1" w:unhideWhenUsed="1"/>
-    <w:lsdException w:name="Note Heading" w:semiHidden="1" w:unhideWhenUsed="1"/>
-    <w:lsdException w:name="Body Text 2" w:semiHidden="1" w:unhideWhenUsed="1"/>
-    <w:lsdException w:name="Body Text 3" w:semiHidden="1" w:unhideWhenUsed="1"/>
-    <w:lsdException w:name="Body Text Indent 2" w:semiHidden="1" w:unhideWhenUsed="1"/>
-    <w:lsdException w:name="Body Text Indent 3" w:semiHidden="1" w:unhideWhenUsed="1"/>
-    <w:lsdException w:name="Block Text" w:semiHidden="1" w:unhideWhenUsed="1"/>
-    <w:lsdException w:name="Hyperlink" w:semiHidden="1" w:unhideWhenUsed="1"/>
-    <w:lsdException w:name="FollowedHyperlink" w:semiHidden="1" w:unhideWhenUsed="1"/>
-    <w:lsdException w:name="Strong" w:uiPriority="22" w:qFormat="1"/>
-    <w:lsdException w:name="Emphasis" w:uiPriority="20" w:qFormat="1"/>
-    <w:lsdException w:name="Document Map" w:semiHidden="1" w:unhideWhenUsed="1"/>
-    <w:lsdException w:name="Plain Text" w:semiHidden="1" w:unhideWhenUsed="1"/>
-    <w:lsdException w:name="E-mail Signature" w:semiHidden="1" w:unhideWhenUsed="1"/>
-    <w:lsdException w:name="HTML Top of Form" w:semiHidden="1" w:unhideWhenUsed="1"/>
-    <w:lsdException w:name="HTML Bottom of Form" w:semiHidden="1" w:unhideWhenUsed="1"/>
-    <w:lsdException w:name="Normal (Web)" w:semiHidden="1" w:unhideWhenUsed="1"/>
-    <w:lsdException w:name="HTML Acronym" w:semiHidden="1" w:unhideWhenUsed="1"/>
-    <w:lsdException w:name="HTML Address" w:semiHidden="1" w:unhideWhenUsed="1"/>
-    <w:lsdException w:name="HTML Cite" w:semiHidden="1" w:unhideWhenUsed="1"/>
-    <w:lsdException w:name="HTML Code" w:semiHidden="1" w:unhideWhenUsed="1"/>
-    <w:lsdException w:name="HTML Definition" w:semiHidden="1" w:unhideWhenUsed="1"/>
-    <w:lsdException w:name="HTML Keyboard" w:semiHidden="1" w:unhideWhenUsed="1"/>
-    <w:lsdException w:name="HTML Preformatted" w:semiHidden="1" w:unhideWhenUsed="1"/>
-    <w:lsdException w:name="HTML Sample" w:semiHidden="1" w:unhideWhenUsed="1"/>
-    <w:lsdException w:name="HTML Typewriter" w:semiHidden="1" w:unhideWhenUsed="1"/>
-    <w:lsdException w:name="HTML Variable" w:semiHidden="1" w:unhideWhenUsed="1"/>
-    <w:lsdException w:name="Normal Table" w:semiHidden="1" w:unhideWhenUsed="1"/>
-    <w:lsdException w:name="annotation subject" w:semiHidden="1" w:unhideWhenUsed="1"/>
-    <w:lsdException w:name="No List" w:semiHidden="1" w:unhideWhenUsed="1"/>
-    <w:lsdException w:name="Outline List 1" w:semiHidden="1" w:unhideWhenUsed="1"/>
-    <w:lsdException w:name="Outline List 2" w:semiHidden="1" w:unhideWhenUsed="1"/>
-    <w:lsdException w:name="Outline List 3" w:semiHidden="1" w:unhideWhenUsed="1"/>
-    <w:lsdException w:name="Table Simple 1" w:semiHidden="1" w:unhideWhenUsed="1"/>
-    <w:lsdException w:name="Table Simple 2" w:semiHidden="1" w:unhideWhenUsed="1"/>
-    <w:lsdException w:name="Table Simple 3" w:semiHidden="1" w:unhideWhenUsed="1"/>
-    <w:lsdException w:name="Table Classic 1" w:semiHidden="1" w:unhideWhenUsed="1"/>
-    <w:lsdException w:name="Table Classic 2" w:semiHidden="1" w:unhideWhenUsed="1"/>
-    <w:lsdException w:name="Table Classic 3" w:semiHidden="1" w:unhideWhenUsed="1"/>
-    <w:lsdException w:name="Table Classic 4" w:semiHidden="1" w:unhideWhenUsed="1"/>
-    <w:lsdException w:name="Table Colorful 1" w:semiHidden="1" w:unhideWhenUsed="1"/>
-    <w:lsdException w:name="Table Colorful 2" w:semiHidden="1" w:unhideWhenUsed="1"/>
-    <w:lsdException w:name="Table Colorful 3" w:semiHidden="1" w:unhideWhenUsed="1"/>
-    <w:lsdException w:name="Table Columns 1" w:semiHidden="1" w:unhideWhenUsed="1"/>
-    <w:lsdException w:name="Table Columns 2" w:semiHidden="1" w:unhideWhenUsed="1"/>
-    <w:lsdException w:name="Table Columns 3" w:semiHidden="1" w:unhideWhenUsed="1"/>
-    <w:lsdException w:name="Table Columns 4" w:semiHidden="1" w:unhideWhenUsed="1"/>
-    <w:lsdException w:name="Table Columns 5" w:semiHidden="1" w:unhideWhenUsed="1"/>
-    <w:lsdException w:name="Table Grid 1" w:semiHidden="1" w:unhideWhenUsed="1"/>
-    <w:lsdException w:name="Table Grid 2" w:semiHidden="1" w:unhideWhenUsed="1"/>
-    <w:lsdException w:name="Table Grid 3" w:semiHidden="1" w:unhideWhenUsed="1"/>
-    <w:lsdException w:name="Table Grid 4" w:semiHidden="1" w:unhideWhenUsed="1"/>
-    <w:lsdException w:name="Table Grid 5" w:semiHidden="1" w:unhideWhenUsed="1"/>
-    <w:lsdException w:name="Table Grid 6" w:semiHidden="1" w:unhideWhenUsed="1"/>
-    <w:lsdException w:name="Table Grid 7" w:semiHidden="1" w:unhideWhenUsed="1"/>
-    <w:lsdException w:name="Table Grid 8" w:semiHidden="1" w:unhideWhenUsed="1"/>
-    <w:lsdException w:name="Table List 1" w:semiHidden="1" w:unhideWhenUsed="1"/>
-    <w:lsdException w:name="Table List 2" w:semiHidden="1" w:unhideWhenUsed="1"/>
-    <w:lsdException w:name="Table List 3" w:semiHidden="1" w:unhideWhenUsed="1"/>
-    <w:lsdException w:name="Table List 4" w:semiHidden="1" w:unhideWhenUsed="1"/>
-    <w:lsdException w:name="Table List 5" w:semiHidden="1" w:unhideWhenUsed="1"/>
-    <w:lsdException w:name="Table List 6" w:semiHidden="1" w:unhideWhenUsed="1"/>
-    <w:lsdException w:name="Table List 7" w:semiHidden="1" w:unhideWhenUsed="1"/>
-    <w:lsdException w:name="Table List 8" w:semiHidden="1" w:unhideWhenUsed="1"/>
-    <w:lsdException w:name="Table 3D effects 1" w:semiHidden="1" w:unhideWhenUsed="1"/>
-    <w:lsdException w:name="Table 3D effects 2" w:semiHidden="1" w:unhideWhenUsed="1"/>
-    <w:lsdException w:name="Table 3D effects 3" w:semiHidden="1" w:unhideWhenUsed="1"/>
-    <w:lsdException w:name="Table Contemporary" w:semiHidden="1" w:unhideWhenUsed="1"/>
-    <w:lsdException w:name="Table Elegant" w:semiHidden="1" w:unhideWhenUsed="1"/>
-    <w:lsdException w:name="Table Professional" w:semiHidden="1" w:unhideWhenUsed="1"/>
-    <w:lsdException w:name="Table Subtle 1" w:semiHidden="1" w:unhideWhenUsed="1"/>
-    <w:lsdException w:name="Table Subtle 2" w:semiHidden="1" w:unhideWhenUsed="1"/>
-    <w:lsdException w:name="Table Web 1" w:semiHidden="1" w:unhideWhenUsed="1"/>
-    <w:lsdException w:name="Table Web 2" w:semiHidden="1" w:unhideWhenUsed="1"/>
-    <w:lsdException w:name="Table Web 3" w:semiHidden="1" w:unhideWhenUsed="1"/>
-    <w:lsdException w:name="Balloon Text" w:semiHidden="1" w:unhideWhenUsed="1"/>
-    <w:lsdException w:name="Table Grid" w:semiHidden="1" w:uiPriority="59" w:unhideWhenUsed="1"/>
-    <w:lsdException w:name="Table Theme" w:semiHidden="1" w:unhideWhenUsed="1"/>
-    <w:lsdException w:name="Placeholder Text" w:semiHidden="1"/>
-    <w:lsdException w:name="No Spacing" w:uiPriority="1" w:qFormat="1"/>
-    <w:lsdException w:name="Light Shading" w:uiPriority="60"/>
-    <w:lsdException w:name="Light List" w:uiPriority="61"/>
-    <w:lsdException w:name="Light Grid" w:uiPriority="62"/>
-    <w:lsdException w:name="Medium Shading 1" w:uiPriority="63"/>
-    <w:lsdException w:name="Medium Shading 2" w:uiPriority="64"/>
-    <w:lsdException w:name="Medium List 1" w:uiPriority="65"/>
-    <w:lsdException w:name="Medium List 2" w:uiPriority="66"/>
-    <w:lsdException w:name="Medium Grid 1" w:uiPriority="67"/>
-    <w:lsdException w:name="Medium Grid 2" w:uiPriority="68"/>
-    <w:lsdException w:name="Medium Grid 3" w:uiPriority="69"/>
-    <w:lsdException w:name="Dark List" w:uiPriority="70"/>
-    <w:lsdException w:name="Colorful Shading" w:uiPriority="71"/>
-    <w:lsdException w:name="Colorful List" w:uiPriority="72"/>
-    <w:lsdException w:name="Colorful Grid" w:uiPriority="73"/>
-    <w:lsdException w:name="Light Shading Accent 1" w:uiPriority="60"/>
-    <w:lsdException w:name="Light List Accent 1" w:uiPriority="61"/>
-    <w:lsdException w:name="Light Grid Accent 1" w:uiPriority="62"/>
-    <w:lsdException w:name="Medium Shading 1 Accent 1" w:uiPriority="63"/>
-    <w:lsdException w:name="Medium Shading 2 Accent 1" w:uiPriority="64"/>
-    <w:lsdException w:name="Medium List 1 Accent 1" w:uiPriority="65"/>
-    <w:lsdException w:name="Revision" w:semiHidden="1"/>
-    <w:lsdException w:name="List Paragraph" w:uiPriority="34" w:qFormat="1"/>
-    <w:lsdException w:name="Quote" w:uiPriority="29" w:qFormat="1"/>
-    <w:lsdException w:name="Intense Quote" w:uiPriority="30" w:qFormat="1"/>
-    <w:lsdException w:name="Medium List 2 Accent 1" w:uiPriority="66"/>
-    <w:lsdException w:name="Medium Grid 1 Accent 1" w:uiPriority="67"/>
-    <w:lsdException w:name="Medium Grid 2 Accent 1" w:uiPriority="68"/>
-    <w:lsdException w:name="Medium Grid 3 Accent 1" w:uiPriority="69"/>
-    <w:lsdException w:name="Dark List Accent 1" w:uiPriority="70"/>
-    <w:lsdException w:name="Colorful Shading Accent 1" w:uiPriority="71"/>
-    <w:lsdException w:name="Colorful List Accent 1" w:uiPriority="72"/>
-    <w:lsdException w:name="Colorful Grid Accent 1" w:uiPriority="73"/>
-    <w:lsdException w:name="Light Shading Accent 2" w:uiPriority="60"/>
-    <w:lsdException w:name="Light List Accent 2" w:uiPriority="61"/>
-    <w:lsdException w:name="Light Grid Accent 2" w:uiPriority="62"/>
-    <w:lsdException w:name="Medium Shading 1 Accent 2" w:uiPriority="63"/>
-    <w:lsdException w:name="Medium Shading 2 Accent 2" w:uiPriority="64"/>
-    <w:lsdException w:name="Medium List 1 Accent 2" w:uiPriority="65"/>
-    <w:lsdException w:name="Medium List 2 Accent 2" w:uiPriority="66"/>
-    <w:lsdException w:name="Medium Grid 1 Accent 2" w:uiPriority="67"/>
-    <w:lsdException w:name="Medium Grid 2 Accent 2" w:uiPriority="68"/>
-    <w:lsdException w:name="Medium Grid 3 Accent 2" w:uiPriority="69"/>
-    <w:lsdException w:name="Dark List Accent 2" w:uiPriority="70"/>
-    <w:lsdException w:name="Colorful Shading Accent 2" w:uiPriority="71"/>
-    <w:lsdException w:name="Colorful List Accent 2" w:uiPriority="72"/>
-    <w:lsdException w:name="Colorful Grid Accent 2" w:uiPriority="73"/>
-    <w:lsdException w:name="Light Shading Accent 3" w:uiPriority="60"/>
-    <w:lsdException w:name="Light List Accent 3" w:uiPriority="61"/>
-    <w:lsdException w:name="Light Grid Accent 3" w:uiPriority="62"/>
-    <w:lsdException w:name="Medium Shading 1 Accent 3" w:uiPriority="63"/>
-    <w:lsdException w:name="Medium Shading 2 Accent 3" w:uiPriority="64"/>
-    <w:lsdException w:name="Medium List 1 Accent 3" w:uiPriority="65"/>
-    <w:lsdException w:name="Medium List 2 Accent 3" w:uiPriority="66"/>
-    <w:lsdException w:name="Medium Grid 1 Accent 3" w:uiPriority="67"/>
-    <w:lsdException w:name="Medium Grid 2 Accent 3" w:uiPriority="68"/>
-    <w:lsdException w:name="Medium Grid 3 Accent 3" w:uiPriority="69"/>
-    <w:lsdException w:name="Dark List Accent 3" w:uiPriority="70"/>
-    <w:lsdException w:name="Colorful Shading Accent 3" w:uiPriority="71"/>
-    <w:lsdException w:name="Colorful List Accent 3" w:uiPriority="72"/>
-    <w:lsdException w:name="Colorful Grid Accent 3" w:uiPriority="73"/>
-    <w:lsdException w:name="Light Shading Accent 4" w:uiPriority="60"/>
-    <w:lsdException w:name="Light List Accent 4" w:uiPriority="61"/>
-    <w:lsdException w:name="Light Grid Accent 4" w:uiPriority="62"/>
-    <w:lsdException w:name="Medium Shading 1 Accent 4" w:uiPriority="63"/>
-    <w:lsdException w:name="Medium Shading 2 Accent 4" w:uiPriority="64"/>
-    <w:lsdException w:name="Medium List 1 Accent 4" w:uiPriority="65"/>
-    <w:lsdException w:name="Medium List 2 Accent 4" w:uiPriority="66"/>
-    <w:lsdException w:name="Medium Grid 1 Accent 4" w:uiPriority="67"/>
-    <w:lsdException w:name="Medium Grid 2 Accent 4" w:uiPriority="68"/>
-    <w:lsdException w:name="Medium Grid 3 Accent 4" w:uiPriority="69"/>
-    <w:lsdException w:name="Dark List Accent 4" w:uiPriority="70"/>
-    <w:lsdException w:name="Colorful Shading Accent 4" w:uiPriority="71"/>
-    <w:lsdException w:name="Colorful List Accent 4" w:uiPriority="72"/>
-    <w:lsdException w:name="Colorful Grid Accent 4" w:uiPriority="73"/>
-    <w:lsdException w:name="Light Shading Accent 5" w:uiPriority="60"/>
-    <w:lsdException w:name="Light List Accent 5" w:uiPriority="61"/>
-    <w:lsdException w:name="Light Grid Accent 5" w:uiPriority="62"/>
-    <w:lsdException w:name="Medium Shading 1 Accent 5" w:uiPriority="63"/>
-    <w:lsdException w:name="Medium Shading 2 Accent 5" w:uiPriority="64"/>
-    <w:lsdException w:name="Medium List 1 Accent 5" w:uiPriority="65"/>
-    <w:lsdException w:name="Medium List 2 Accent 5" w:uiPriority="66"/>
-    <w:lsdException w:name="Medium Grid 1 Accent 5" w:uiPriority="67"/>
-    <w:lsdException w:name="Medium Grid 2 Accent 5" w:uiPriority="68"/>
-    <w:lsdException w:name="Medium Grid 3 Accent 5" w:uiPriority="69"/>
-    <w:lsdException w:name="Dark List Accent 5" w:uiPriority="70"/>
-    <w:lsdException w:name="Colorful Shading Accent 5" w:uiPriority="71"/>
-    <w:lsdException w:name="Colorful List Accent 5" w:uiPriority="72"/>
-    <w:lsdException w:name="Colorful Grid Accent 5" w:uiPriority="73"/>
-    <w:lsdException w:name="Light Shading Accent 6" w:uiPriority="60"/>
-    <w:lsdException w:name="Light List Accent 6" w:uiPriority="61"/>
-    <w:lsdException w:name="Light Grid Accent 6" w:uiPriority="62"/>
-    <w:lsdException w:name="Medium Shading 1 Accent 6" w:uiPriority="63"/>
-    <w:lsdException w:name="Medium Shading 2 Accent 6" w:uiPriority="64"/>
-    <w:lsdException w:name="Medium List 1 Accent 6" w:uiPriority="65"/>
-    <w:lsdException w:name="Medium List 2 Accent 6" w:uiPriority="66"/>
-    <w:lsdException w:name="Medium Grid 1 Accent 6" w:uiPriority="67"/>
-    <w:lsdException w:name="Medium Grid 2 Accent 6" w:uiPriority="68"/>
-    <w:lsdException w:name="Medium Grid 3 Accent 6" w:uiPriority="69"/>
-    <w:lsdException w:name="Dark List Accent 6" w:uiPriority="70"/>
-    <w:lsdException w:name="Colorful Shading Accent 6" w:uiPriority="71"/>
-    <w:lsdException w:name="Colorful List Accent 6" w:uiPriority="72"/>
-    <w:lsdException w:name="Colorful Grid Accent 6" w:uiPriority="73"/>
-    <w:lsdException w:name="Subtle Emphasis" w:uiPriority="19" w:qFormat="1"/>
-    <w:lsdException w:name="Intense Emphasis" w:uiPriority="21" w:qFormat="1"/>
-    <w:lsdException w:name="Subtle Reference" w:uiPriority="31" w:qFormat="1"/>
-    <w:lsdException w:name="Intense Reference" w:uiPriority="32" w:qFormat="1"/>
-    <w:lsdException w:name="Book Title" w:uiPriority="33" w:qFormat="1"/>
-    <w:lsdException w:name="Bibliography" w:semiHidden="1" w:uiPriority="37" w:unhideWhenUsed="1"/>
-    <w:lsdException w:name="TOC Heading" w:semiHidden="1" w:uiPriority="39" w:unhideWhenUsed="1" w:qFormat="1"/>
-    <w:lsdException w:name="Plain Table 1" w:uiPriority="41"/>
-    <w:lsdException w:name="Plain Table 2" w:uiPriority="42"/>
-    <w:lsdException w:name="Plain Table 3" w:uiPriority="43"/>
-    <w:lsdException w:name="Plain Table 4" w:uiPriority="44"/>
-    <w:lsdException w:name="Plain Table 5" w:uiPriority="45"/>
-    <w:lsdException w:name="Grid Table Light" w:uiPriority="40"/>
-    <w:lsdException w:name="Grid Table 1 Light" w:uiPriority="46"/>
-    <w:lsdException w:name="Grid Table 2" w:uiPriority="47"/>
-    <w:lsdException w:name="Grid Table 3" w:uiPriority="48"/>
-    <w:lsdException w:name="Grid Table 4" w:uiPriority="49"/>
-    <w:lsdException w:name="Grid Table 5 Dark" w:uiPriority="50"/>
-    <w:lsdException w:name="Grid Table 6 Colorful" w:uiPriority="51"/>
-    <w:lsdException w:name="Grid Table 7 Colorful" w:uiPriority="52"/>
-    <w:lsdException w:name="Grid Table 1 Light Accent 1" w:uiPriority="46"/>
-    <w:lsdException w:name="Grid Table 2 Accent 1" w:uiPriority="47"/>
-    <w:lsdException w:name="Grid Table 3 Accent 1" w:uiPriority="48"/>
-    <w:lsdException w:name="Grid Table 4 Accent 1" w:uiPriority="49"/>
-    <w:lsdException w:name="Grid Table 5 Dark Accent 1" w:uiPriority="50"/>
-    <w:lsdException w:name="Grid Table 6 Colorful Accent 1" w:uiPriority="51"/>
-    <w:lsdException w:name="Grid Table 7 Colorful Accent 1" w:uiPriority="52"/>
-    <w:lsdException w:name="Grid Table 1 Light Accent 2" w:uiPriority="46"/>
-    <w:lsdException w:name="Grid Table 2 Accent 2" w:uiPriority="47"/>
-    <w:lsdException w:name="Grid Table 3 Accent 2" w:uiPriority="48"/>
-    <w:lsdException w:name="Grid Table 4 Accent 2" w:uiPriority="49"/>
-    <w:lsdException w:name="Grid Table 5 Dark Accent 2" w:uiPriority="50"/>
-    <w:lsdException w:name="Grid Table 6 Colorful Accent 2" w:uiPriority="51"/>
-    <w:lsdException w:name="Grid Table 7 Colorful Accent 2" w:uiPriority="52"/>
-    <w:lsdException w:name="Grid Table 1 Light Accent 3" w:uiPriority="46"/>
-    <w:lsdException w:name="Grid Table 2 Accent 3" w:uiPriority="47"/>
-    <w:lsdException w:name="Grid Table 3 Accent 3" w:uiPriority="48"/>
-    <w:lsdException w:name="Grid Table 4 Accent 3" w:uiPriority="49"/>
-    <w:lsdException w:name="Grid Table 5 Dark Accent 3" w:uiPriority="50"/>
-    <w:lsdException w:name="Grid Table 6 Colorful Accent 3" w:uiPriority="51"/>
-    <w:lsdException w:name="Grid Table 7 Colorful Accent 3" w:uiPriority="52"/>
-    <w:lsdException w:name="Grid Table 1 Light Accent 4" w:uiPriority="46"/>
-    <w:lsdException w:name="Grid Table 2 Accent 4" w:uiPriority="47"/>
-    <w:lsdException w:name="Grid Table 3 Accent 4" w:uiPriority="48"/>
-    <w:lsdException w:name="Grid Table 4 Accent 4" w:uiPriority="49"/>
-    <w:lsdException w:name="Grid Table 5 Dark Accent 4" w:uiPriority="50"/>
-    <w:lsdException w:name="Grid Table 6 Colorful Accent 4" w:uiPriority="51"/>
-    <w:lsdException w:name="Grid Table 7 Colorful Accent 4" w:uiPriority="52"/>
-    <w:lsdException w:name="Grid Table 1 Light Accent 5" w:uiPriority="46"/>
-    <w:lsdException w:name="Grid Table 2 Accent 5" w:uiPriority="47"/>
-    <w:lsdException w:name="Grid Table 3 Accent 5" w:uiPriority="48"/>
-    <w:lsdException w:name="Grid Table 4 Accent 5" w:uiPriority="49"/>
-    <w:lsdException w:name="Grid Table 5 Dark Accent 5" w:uiPriority="50"/>
-    <w:lsdException w:name="Grid Table 6 Colorful Accent 5" w:uiPriority="51"/>
-    <w:lsdException w:name="Grid Table 7 Colorful Accent 5" w:uiPriority="52"/>
-    <w:lsdException w:name="Grid Table 1 Light Accent 6" w:uiPriority="46"/>
-    <w:lsdException w:name="Grid Table 2 Accent 6" w:uiPriority="47"/>
-    <w:lsdException w:name="Grid Table 3 Accent 6" w:uiPriority="48"/>
-    <w:lsdException w:name="Grid Table 4 Accent 6" w:uiPriority="49"/>
-    <w:lsdException w:name="Grid Table 5 Dark Accent 6" w:uiPriority="50"/>
-    <w:lsdException w:name="Grid Table 6 Colorful Accent 6" w:uiPriority="51"/>
-    <w:lsdException w:name="Grid Table 7 Colorful Accent 6" w:uiPriority="52"/>
-    <w:lsdException w:name="List Table 1 Light" w:uiPriority="46"/>
-    <w:lsdException w:name="List Table 2" w:uiPriority="47"/>
-    <w:lsdException w:name="List Table 3" w:uiPriority="48"/>
-    <w:lsdException w:name="List Table 4" w:uiPriority="49"/>
-    <w:lsdException w:name="List Table 5 Dark" w:uiPriority="50"/>
-    <w:lsdException w:name="List Table 6 Colorful" w:uiPriority="51"/>
-    <w:lsdException w:name="List Table 7 Colorful" w:uiPriority="52"/>
-    <w:lsdException w:name="List Table 1 Light Accent 1" w:uiPriority="46"/>
-    <w:lsdException w:name="List Table 2 Accent 1" w:uiPriority="47"/>
-    <w:lsdException w:name="List Table 3 Accent 1" w:uiPriority="48"/>
-    <w:lsdException w:name="List Table 4 Accent 1" w:uiPriority="49"/>
-    <w:lsdException w:name="List Table 5 Dark Accent 1" w:uiPriority="50"/>
-    <w:lsdException w:name="List Table 6 Colorful Accent 1" w:uiPriority="51"/>
-    <w:lsdException w:name="List Table 7 Colorful Accent 1" w:uiPriority="52"/>
-    <w:lsdException w:name="List Table 1 Light Accent 2" w:uiPriority="46"/>
-    <w:lsdException w:name="List Table 2 Accent 2" w:uiPriority="47"/>
-    <w:lsdException w:name="List Table 3 Accent 2" w:uiPriority="48"/>
-    <w:lsdException w:name="List Table 4 Accent 2" w:uiPriority="49"/>
-    <w:lsdException w:name="List Table 5 Dark Accent 2" w:uiPriority="50"/>
-    <w:lsdException w:name="List Table 6 Colorful Accent 2" w:uiPriority="51"/>
-    <w:lsdException w:name="List Table 7 Colorful Accent 2" w:uiPriority="52"/>
-    <w:lsdException w:name="List Table 1 Light Accent 3" w:uiPriority="46"/>
-    <w:lsdException w:name="List Table 2 Accent 3" w:uiPriority="47"/>
-    <w:lsdException w:name="List Table 3 Accent 3" w:uiPriority="48"/>
-    <w:lsdException w:name="List Table 4 Accent 3" w:uiPriority="49"/>
-    <w:lsdException w:name="List Table 5 Dark Accent 3" w:uiPriority="50"/>
-    <w:lsdException w:name="List Table 6 Colorful Accent 3" w:uiPriority="51"/>
-    <w:lsdException w:name="List Table 7 Colorful Accent 3" w:uiPriority="52"/>
-    <w:lsdException w:name="List Table 1 Light Accent 4" w:uiPriority="46"/>
-    <w:lsdException w:name="List Table 2 Accent 4" w:uiPriority="47"/>
-    <w:lsdException w:name="List Table 3 Accent 4" w:uiPriority="48"/>
-    <w:lsdException w:name="List Table 4 Accent 4" w:uiPriority="49"/>
-    <w:lsdException w:name="List Table 5 Dark Accent 4" w:uiPriority="50"/>
-    <w:lsdException w:name="List Table 6 Colorful Accent 4" w:uiPriority="51"/>
-    <w:lsdException w:name="List Table 7 Colorful Accent 4" w:uiPriority="52"/>
-    <w:lsdException w:name="List Table 1 Light Accent 5" w:uiPriority="46"/>
-    <w:lsdException w:name="List Table 2 Accent 5" w:uiPriority="47"/>
-    <w:lsdException w:name="List Table 3 Accent 5" w:uiPriority="48"/>
-    <w:lsdException w:name="List Table 4 Accent 5" w:uiPriority="49"/>
-    <w:lsdException w:name="List Table 5 Dark Accent 5" w:uiPriority="50"/>
-    <w:lsdException w:name="List Table 6 Colorful Accent 5" w:uiPriority="51"/>
-    <w:lsdException w:name="List Table 7 Colorful Accent 5" w:uiPriority="52"/>
-    <w:lsdException w:name="List Table 1 Light Accent 6" w:uiPriority="46"/>
-    <w:lsdException w:name="List Table 2 Accent 6" w:uiPriority="47"/>
-    <w:lsdException w:name="List Table 3 Accent 6" w:uiPriority="48"/>
-    <w:lsdException w:name="List Table 4 Accent 6" w:uiPriority="49"/>
-    <w:lsdException w:name="List Table 5 Dark Accent 6" w:uiPriority="50"/>
-    <w:lsdException w:name="List Table 6 Colorful Accent 6" w:uiPriority="51"/>
-    <w:lsdException w:name="List Table 7 Colorful Accent 6" w:uiPriority="52"/>
-    <w:lsdException w:name="Mention" w:semiHidden="1" w:unhideWhenUsed="1"/>
-    <w:lsdException w:name="Smart Hyperlink" w:semiHidden="1" w:unhideWhenUsed="1"/>
-    <w:lsdException w:name="Hashtag" w:semiHidden="1" w:unhideWhenUsed="1"/>
-    <w:lsdException w:name="Unresolved Mention" w:semiHidden="1" w:unhideWhenUsed="1"/>
+  <w:latentStyles w:defLockedState="0" w:defUIPriority="99" w:defSemiHidden="1" w:defUnhideWhenUsed="1" w:defQFormat="0" w:count="267">
+    <w:lsdException w:name="Normal" w:semiHidden="0" w:uiPriority="0" w:unhideWhenUsed="0" w:qFormat="1"/>
+    <w:lsdException w:name="heading 1" w:semiHidden="0" w:uiPriority="9" w:unhideWhenUsed="0" w:qFormat="1"/>
+    <w:lsdException w:name="heading 2" w:uiPriority="9" w:qFormat="1"/>
+    <w:lsdException w:name="heading 3" w:uiPriority="9" w:qFormat="1"/>
+    <w:lsdException w:name="heading 4" w:uiPriority="9" w:qFormat="1"/>
+    <w:lsdException w:name="heading 5" w:uiPriority="9" w:qFormat="1"/>
+    <w:lsdException w:name="heading 6" w:uiPriority="9" w:qFormat="1"/>
+    <w:lsdException w:name="heading 7" w:uiPriority="9" w:qFormat="1"/>
+    <w:lsdException w:name="heading 8" w:uiPriority="9" w:qFormat="1"/>
+    <w:lsdException w:name="heading 9" w:uiPriority="9" w:qFormat="1"/>
+    <w:lsdException w:name="toc 1" w:uiPriority="39"/>
+    <w:lsdException w:name="toc 2" w:uiPriority="39"/>
+    <w:lsdException w:name="toc 3" w:uiPriority="39"/>
+    <w:lsdException w:name="toc 4" w:uiPriority="39"/>
+    <w:lsdException w:name="toc 5" w:uiPriority="39"/>
+    <w:lsdException w:name="toc 6" w:uiPriority="39"/>
+    <w:lsdException w:name="toc 7" w:uiPriority="39"/>
+    <w:lsdException w:name="toc 8" w:uiPriority="39"/>
+    <w:lsdException w:name="toc 9" w:uiPriority="39"/>
+    <w:lsdException w:name="caption" w:uiPriority="35" w:qFormat="1"/>
+    <w:lsdException w:name="Title" w:semiHidden="0" w:uiPriority="10" w:unhideWhenUsed="0" w:qFormat="1"/>
+    <w:lsdException w:name="Default Paragraph Font" w:uiPriority="1"/>
+    <w:lsdException w:name="Subtitle" w:semiHidden="0" w:uiPriority="11" w:unhideWhenUsed="0" w:qFormat="1"/>
+    <w:lsdException w:name="Strong" w:semiHidden="0" w:uiPriority="22" w:unhideWhenUsed="0" w:qFormat="1"/>
+    <w:lsdException w:name="Emphasis" w:semiHidden="0" w:uiPriority="20" w:unhideWhenUsed="0" w:qFormat="1"/>
+    <w:lsdException w:name="Table Grid" w:uiPriority="59"/>
+    <w:lsdException w:name="Placeholder Text" w:unhideWhenUsed="0"/>
+    <w:lsdException w:name="No Spacing" w:semiHidden="0" w:uiPriority="1" w:unhideWhenUsed="0" w:qFormat="1"/>
+    <w:lsdException w:name="Light Shading" w:semiHidden="0" w:uiPriority="60" w:unhideWhenUsed="0"/>
+    <w:lsdException w:name="Light List" w:semiHidden="0" w:uiPriority="61" w:unhideWhenUsed="0"/>
+    <w:lsdException w:name="Light Grid" w:semiHidden="0" w:uiPriority="62" w:unhideWhenUsed="0"/>
+    <w:lsdException w:name="Medium Shading 1" w:semiHidden="0" w:uiPriority="63" w:unhideWhenUsed="0"/>
+    <w:lsdException w:name="Medium Shading 2" w:semiHidden="0" w:uiPriority="64" w:unhideWhenUsed="0"/>
+    <w:lsdException w:name="Medium List 1" w:semiHidden="0" w:uiPriority="65" w:unhideWhenUsed="0"/>
+    <w:lsdException w:name="Medium List 2" w:semiHidden="0" w:uiPriority="66" w:unhideWhenUsed="0"/>
+    <w:lsdException w:name="Medium Grid 1" w:semiHidden="0" w:uiPriority="67" w:unhideWhenUsed="0"/>
+    <w:lsdException w:name="Medium Grid 2" w:semiHidden="0" w:uiPriority="68" w:unhideWhenUsed="0"/>
+    <w:lsdException w:name="Medium Grid 3" w:semiHidden="0" w:uiPriority="69" w:unhideWhenUsed="0"/>
+    <w:lsdException w:name="Dark List" w:semiHidden="0" w:uiPriority="70" w:unhideWhenUsed="0"/>
+    <w:lsdException w:name="Colorful Shading" w:semiHidden="0" w:uiPriority="71" w:unhideWhenUsed="0"/>
+    <w:lsdException w:name="Colorful List" w:semiHidden="0" w:uiPriority="72" w:unhideWhenUsed="0"/>
+    <w:lsdException w:name="Colorful Grid" w:semiHidden="0" w:uiPriority="73" w:unhideWhenUsed="0"/>
+    <w:lsdException w:name="Light Shading Accent 1" w:semiHidden="0" w:uiPriority="60" w:unhideWhenUsed="0"/>
+    <w:lsdException w:name="Light List Accent 1" w:semiHidden="0" w:uiPriority="61" w:unhideWhenUsed="0"/>
+    <w:lsdException w:name="Light Grid Accent 1" w:semiHidden="0" w:uiPriority="62" w:unhideWhenUsed="0"/>
+    <w:lsdException w:name="Medium Shading 1 Accent 1" w:semiHidden="0" w:uiPriority="63" w:unhideWhenUsed="0"/>
+    <w:lsdException w:name="Medium Shading 2 Accent 1" w:semiHidden="0" w:uiPriority="64" w:unhideWhenUsed="0"/>
+    <w:lsdException w:name="Medium List 1 Accent 1" w:semiHidden="0" w:uiPriority="65" w:unhideWhenUsed="0"/>
+    <w:lsdException w:name="Revision" w:unhideWhenUsed="0"/>
+    <w:lsdException w:name="List Paragraph" w:semiHidden="0" w:uiPriority="34" w:unhideWhenUsed="0" w:qFormat="1"/>
+    <w:lsdException w:name="Quote" w:semiHidden="0" w:uiPriority="29" w:unhideWhenUsed="0" w:qFormat="1"/>
+    <w:lsdException w:name="Intense Quote" w:semiHidden="0" w:uiPriority="30" w:unhideWhenUsed="0" w:qFormat="1"/>
+    <w:lsdException w:name="Medium List 2 Accent 1" w:semiHidden="0" w:uiPriority="66" w:unhideWhenUsed="0"/>
+    <w:lsdException w:name="Medium Grid 1 Accent 1" w:semiHidden="0" w:uiPriority="67" w:unhideWhenUsed="0"/>
+    <w:lsdException w:name="Medium Grid 2 Accent 1" w:semiHidden="0" w:uiPriority="68" w:unhideWhenUsed="0"/>
+    <w:lsdException w:name="Medium Grid 3 Accent 1" w:semiHidden="0" w:uiPriority="69" w:unhideWhenUsed="0"/>
+    <w:lsdException w:name="Dark List Accent 1" w:semiHidden="0" w:uiPriority="70" w:unhideWhenUsed="0"/>
+    <w:lsdException w:name="Colorful Shading Accent 1" w:semiHidden="0" w:uiPriority="71" w:unhideWhenUsed="0"/>
+    <w:lsdException w:name="Colorful List Accent 1" w:semiHidden="0" w:uiPriority="72" w:unhideWhenUsed="0"/>
+    <w:lsdException w:name="Colorful Grid Accent 1" w:semiHidden="0" w:uiPriority="73" w:unhideWhenUsed="0"/>
+    <w:lsdException w:name="Light Shading Accent 2" w:semiHidden="0" w:uiPriority="60" w:unhideWhenUsed="0"/>
+    <w:lsdException w:name="Light List Accent 2" w:semiHidden="0" w:uiPriority="61" w:unhideWhenUsed="0"/>
+    <w:lsdException w:name="Light Grid Accent 2" w:semiHidden="0" w:uiPriority="62" w:unhideWhenUsed="0"/>
+    <w:lsdException w:name="Medium Shading 1 Accent 2" w:semiHidden="0" w:uiPriority="63" w:unhideWhenUsed="0"/>
+    <w:lsdException w:name="Medium Shading 2 Accent 2" w:semiHidden="0" w:uiPriority="64" w:unhideWhenUsed="0"/>
+    <w:lsdException w:name="Medium List 1 Accent 2" w:semiHidden="0" w:uiPriority="65" w:unhideWhenUsed="0"/>
+    <w:lsdException w:name="Medium List 2 Accent 2" w:semiHidden="0" w:uiPriority="66" w:unhideWhenUsed="0"/>
+    <w:lsdException w:name="Medium Grid 1 Accent 2" w:semiHidden="0" w:uiPriority="67" w:unhideWhenUsed="0"/>
+    <w:lsdException w:name="Medium Grid 2 Accent 2" w:semiHidden="0" w:uiPriority="68" w:unhideWhenUsed="0"/>
+    <w:lsdException w:name="Medium Grid 3 Accent 2" w:semiHidden="0" w:uiPriority="69" w:unhideWhenUsed="0"/>
+    <w:lsdException w:name="Dark List Accent 2" w:semiHidden="0" w:uiPriority="70" w:unhideWhenUsed="0"/>
+    <w:lsdException w:name="Colorful Shading Accent 2" w:semiHidden="0" w:uiPriority="71" w:unhideWhenUsed="0"/>
+    <w:lsdException w:name="Colorful List Accent 2" w:semiHidden="0" w:uiPriority="72" w:unhideWhenUsed="0"/>
+    <w:lsdException w:name="Colorful Grid Accent 2" w:semiHidden="0" w:uiPriority="73" w:unhideWhenUsed="0"/>
+    <w:lsdException w:name="Light Shading Accent 3" w:semiHidden="0" w:uiPriority="60" w:unhideWhenUsed="0"/>
+    <w:lsdException w:name="Light List Accent 3" w:semiHidden="0" w:uiPriority="61" w:unhideWhenUsed="0"/>
+    <w:lsdException w:name="Light Grid Accent 3" w:semiHidden="0" w:uiPriority="62" w:unhideWhenUsed="0"/>
+    <w:lsdException w:name="Medium Shading 1 Accent 3" w:semiHidden="0" w:uiPriority="63" w:unhideWhenUsed="0"/>
+    <w:lsdException w:name="Medium Shading 2 Accent 3" w:semiHidden="0" w:uiPriority="64" w:unhideWhenUsed="0"/>
+    <w:lsdException w:name="Medium List 1 Accent 3" w:semiHidden="0" w:uiPriority="65" w:unhideWhenUsed="0"/>
+    <w:lsdException w:name="Medium List 2 Accent 3" w:semiHidden="0" w:uiPriority="66" w:unhideWhenUsed="0"/>
+    <w:lsdException w:name="Medium Grid 1 Accent 3" w:semiHidden="0" w:uiPriority="67" w:unhideWhenUsed="0"/>
+    <w:lsdException w:name="Medium Grid 2 Accent 3" w:semiHidden="0" w:uiPriority="68" w:unhideWhenUsed="0"/>
+    <w:lsdException w:name="Medium Grid 3 Accent 3" w:semiHidden="0" w:uiPriority="69" w:unhideWhenUsed="0"/>
+    <w:lsdException w:name="Dark List Accent 3" w:semiHidden="0" w:uiPriority="70" w:unhideWhenUsed="0"/>
+    <w:lsdException w:name="Colorful Shading Accent 3" w:semiHidden="0" w:uiPriority="71" w:unhideWhenUsed="0"/>
+    <w:lsdException w:name="Colorful List Accent 3" w:semiHidden="0" w:uiPriority="72" w:unhideWhenUsed="0"/>
+    <w:lsdException w:name="Colorful Grid Accent 3" w:semiHidden="0" w:uiPriority="73" w:unhideWhenUsed="0"/>
+    <w:lsdException w:name="Light Shading Accent 4" w:semiHidden="0" w:uiPriority="60" w:unhideWhenUsed="0"/>
+    <w:lsdException w:name="Light List Accent 4" w:semiHidden="0" w:uiPriority="61" w:unhideWhenUsed="0"/>
+    <w:lsdException w:name="Light Grid Accent 4" w:semiHidden="0" w:uiPriority="62" w:unhideWhenUsed="0"/>
+    <w:lsdException w:name="Medium Shading 1 Accent 4" w:semiHidden="0" w:uiPriority="63" w:unhideWhenUsed="0"/>
+    <w:lsdException w:name="Medium Shading 2 Accent 4" w:semiHidden="0" w:uiPriority="64" w:unhideWhenUsed="0"/>
+    <w:lsdException w:name="Medium List 1 Accent 4" w:semiHidden="0" w:uiPriority="65" w:unhideWhenUsed="0"/>
+    <w:lsdException w:name="Medium List 2 Accent 4" w:semiHidden="0" w:uiPriority="66" w:unhideWhenUsed="0"/>
+    <w:lsdException w:name="Medium Grid 1 Accent 4" w:semiHidden="0" w:uiPriority="67" w:unhideWhenUsed="0"/>
+    <w:lsdException w:name="Medium Grid 2 Accent 4" w:semiHidden="0" w:uiPriority="68" w:unhideWhenUsed="0"/>
+    <w:lsdException w:name="Medium Grid 3 Accent 4" w:semiHidden="0" w:uiPriority="69" w:unhideWhenUsed="0"/>
+    <w:lsdException w:name="Dark List Accent 4" w:semiHidden="0" w:uiPriority="70" w:unhideWhenUsed="0"/>
+    <w:lsdException w:name="Colorful Shading Accent 4" w:semiHidden="0" w:uiPriority="71" w:unhideWhenUsed="0"/>
+    <w:lsdException w:name="Colorful List Accent 4" w:semiHidden="0" w:uiPriority="72" w:unhideWhenUsed="0"/>
+    <w:lsdException w:name="Colorful Grid Accent 4" w:semiHidden="0" w:uiPriority="73" w:unhideWhenUsed="0"/>
+    <w:lsdException w:name="Light Shading Accent 5" w:semiHidden="0" w:uiPriority="60" w:unhideWhenUsed="0"/>
+    <w:lsdException w:name="Light List Accent 5" w:semiHidden="0" w:uiPriority="61" w:unhideWhenUsed="0"/>
+    <w:lsdException w:name="Light Grid Accent 5" w:semiHidden="0" w:uiPriority="62" w:unhideWhenUsed="0"/>
+    <w:lsdException w:name="Medium Shading 1 Accent 5" w:semiHidden="0" w:uiPriority="63" w:unhideWhenUsed="0"/>
+    <w:lsdException w:name="Medium Shading 2 Accent 5" w:semiHidden="0" w:uiPriority="64" w:unhideWhenUsed="0"/>
+    <w:lsdException w:name="Medium List 1 Accent 5" w:semiHidden="0" w:uiPriority="65" w:unhideWhenUsed="0"/>
+    <w:lsdException w:name="Medium List 2 Accent 5" w:semiHidden="0" w:uiPriority="66" w:unhideWhenUsed="0"/>
+    <w:lsdException w:name="Medium Grid 1 Accent 5" w:semiHidden="0" w:uiPriority="67" w:unhideWhenUsed="0"/>
+    <w:lsdException w:name="Medium Grid 2 Accent 5" w:semiHidden="0" w:uiPriority="68" w:unhideWhenUsed="0"/>
+    <w:lsdException w:name="Medium Grid 3 Accent 5" w:semiHidden="0" w:uiPriority="69" w:unhideWhenUsed="0"/>
+    <w:lsdException w:name="Dark List Accent 5" w:semiHidden="0" w:uiPriority="70" w:unhideWhenUsed="0"/>
+    <w:lsdException w:name="Colorful Shading Accent 5" w:semiHidden="0" w:uiPriority="71" w:unhideWhenUsed="0"/>
+    <w:lsdException w:name="Colorful List Accent 5" w:semiHidden="0" w:uiPriority="72" w:unhideWhenUsed="0"/>
+    <w:lsdException w:name="Colorful Grid Accent 5" w:semiHidden="0" w:uiPriority="73" w:unhideWhenUsed="0"/>
+    <w:lsdException w:name="Light Shading Accent 6" w:semiHidden="0" w:uiPriority="60" w:unhideWhenUsed="0"/>
+    <w:lsdException w:name="Light List Accent 6" w:semiHidden="0" w:uiPriority="61" w:unhideWhenUsed="0"/>
+    <w:lsdException w:name="Light Grid Accent 6" w:semiHidden="0" w:uiPriority="62" w:unhideWhenUsed="0"/>
+    <w:lsdException w:name="Medium Shading 1 Accent 6" w:semiHidden="0" w:uiPriority="63" w:unhideWhenUsed="0"/>
+    <w:lsdException w:name="Medium Shading 2 Accent 6" w:semiHidden="0" w:uiPriority="64" w:unhideWhenUsed="0"/>
+    <w:lsdException w:name="Medium List 1 Accent 6" w:semiHidden="0" w:uiPriority="65" w:unhideWhenUsed="0"/>
+    <w:lsdException w:name="Medium List 2 Accent 6" w:semiHidden="0" w:uiPriority="66" w:unhideWhenUsed="0"/>
+    <w:lsdException w:name="Medium Grid 1 Accent 6" w:semiHidden="0" w:uiPriority="67" w:unhideWhenUsed="0"/>
+    <w:lsdException w:name="Medium Grid 2 Accent 6" w:semiHidden="0" w:uiPriority="68" w:unhideWhenUsed="0"/>
+    <w:lsdException w:name="Medium Grid 3 Accent 6" w:semiHidden="0" w:uiPriority="69" w:unhideWhenUsed="0"/>
+    <w:lsdException w:name="Dark List Accent 6" w:semiHidden="0" w:uiPriority="70" w:unhideWhenUsed="0"/>
+    <w:lsdException w:name="Colorful Shading Accent 6" w:semiHidden="0" w:uiPriority="71" w:unhideWhenUsed="0"/>
+    <w:lsdException w:name="Colorful List Accent 6" w:semiHidden="0" w:uiPriority="72" w:unhideWhenUsed="0"/>
+    <w:lsdException w:name="Colorful Grid Accent 6" w:semiHidden="0" w:uiPriority="73" w:unhideWhenUsed="0"/>
+    <w:lsdException w:name="Subtle Emphasis" w:semiHidden="0" w:uiPriority="19" w:unhideWhenUsed="0" w:qFormat="1"/>
+    <w:lsdException w:name="Intense Emphasis" w:semiHidden="0" w:uiPriority="21" w:unhideWhenUsed="0" w:qFormat="1"/>
+    <w:lsdException w:name="Subtle Reference" w:semiHidden="0" w:uiPriority="31" w:unhideWhenUsed="0" w:qFormat="1"/>
+    <w:lsdException w:name="Intense Reference" w:semiHidden="0" w:uiPriority="32" w:unhideWhenUsed="0" w:qFormat="1"/>
+    <w:lsdException w:name="Book Title" w:semiHidden="0" w:uiPriority="33" w:unhideWhenUsed="0" w:qFormat="1"/>
+    <w:lsdException w:name="Bibliography" w:uiPriority="37"/>
+    <w:lsdException w:name="TOC Heading" w:uiPriority="39" w:qFormat="1"/>
   </w:latentStyles>
   <w:style w:type="paragraph" w:default="1" w:styleId="Normal">
     <w:name w:val="Normal"/>
@@ -14078,8 +13758,762 @@
 </w:styles>
 </file>
 
+<file path=word/stylesWithEffects.xml><?xml version="1.0" encoding="utf-8"?>
+<w:styles xmlns:wpc="http://schemas.microsoft.com/office/word/2010/wordprocessingCanvas" xmlns:mc="http://schemas.openxmlformats.org/markup-compatibility/2006" xmlns:o="urn:schemas-microsoft-com:office:office" xmlns:r="http://schemas.openxmlformats.org/officeDocument/2006/relationships" xmlns:m="http://schemas.openxmlformats.org/officeDocument/2006/math" xmlns:v="urn:schemas-microsoft-com:vml" xmlns:wp14="http://schemas.microsoft.com/office/word/2010/wordprocessingDrawing" xmlns:wp="http://schemas.openxmlformats.org/drawingml/2006/wordprocessingDrawing" xmlns:w10="urn:schemas-microsoft-com:office:word" xmlns:w="http://schemas.openxmlformats.org/wordprocessingml/2006/main" xmlns:w14="http://schemas.microsoft.com/office/word/2010/wordml" xmlns:wpg="http://schemas.microsoft.com/office/word/2010/wordprocessingGroup" xmlns:wpi="http://schemas.microsoft.com/office/word/2010/wordprocessingInk" xmlns:wne="http://schemas.microsoft.com/office/word/2006/wordml" xmlns:wps="http://schemas.microsoft.com/office/word/2010/wordprocessingShape" mc:Ignorable="w14 wp14">
+  <w:docDefaults>
+    <w:rPrDefault>
+      <w:rPr>
+        <w:rFonts w:asciiTheme="minorHAnsi" w:eastAsiaTheme="minorHAnsi" w:hAnsiTheme="minorHAnsi" w:cstheme="minorBidi"/>
+        <w:sz w:val="22"/>
+        <w:szCs w:val="22"/>
+        <w:lang w:val="en-US" w:eastAsia="en-US" w:bidi="ar-SA"/>
+      </w:rPr>
+    </w:rPrDefault>
+    <w:pPrDefault>
+      <w:pPr>
+        <w:spacing w:after="200" w:line="276" w:lineRule="auto"/>
+      </w:pPr>
+    </w:pPrDefault>
+  </w:docDefaults>
+  <w:latentStyles w:defLockedState="0" w:defUIPriority="99" w:defSemiHidden="1" w:defUnhideWhenUsed="1" w:defQFormat="0" w:count="267">
+    <w:lsdException w:name="Normal" w:semiHidden="0" w:uiPriority="0" w:unhideWhenUsed="0" w:qFormat="1"/>
+    <w:lsdException w:name="heading 1" w:semiHidden="0" w:uiPriority="9" w:unhideWhenUsed="0" w:qFormat="1"/>
+    <w:lsdException w:name="heading 2" w:uiPriority="9" w:qFormat="1"/>
+    <w:lsdException w:name="heading 3" w:uiPriority="9" w:qFormat="1"/>
+    <w:lsdException w:name="heading 4" w:uiPriority="9" w:qFormat="1"/>
+    <w:lsdException w:name="heading 5" w:uiPriority="9" w:qFormat="1"/>
+    <w:lsdException w:name="heading 6" w:uiPriority="9" w:qFormat="1"/>
+    <w:lsdException w:name="heading 7" w:uiPriority="9" w:qFormat="1"/>
+    <w:lsdException w:name="heading 8" w:uiPriority="9" w:qFormat="1"/>
+    <w:lsdException w:name="heading 9" w:uiPriority="9" w:qFormat="1"/>
+    <w:lsdException w:name="toc 1" w:uiPriority="39"/>
+    <w:lsdException w:name="toc 2" w:uiPriority="39"/>
+    <w:lsdException w:name="toc 3" w:uiPriority="39"/>
+    <w:lsdException w:name="toc 4" w:uiPriority="39"/>
+    <w:lsdException w:name="toc 5" w:uiPriority="39"/>
+    <w:lsdException w:name="toc 6" w:uiPriority="39"/>
+    <w:lsdException w:name="toc 7" w:uiPriority="39"/>
+    <w:lsdException w:name="toc 8" w:uiPriority="39"/>
+    <w:lsdException w:name="toc 9" w:uiPriority="39"/>
+    <w:lsdException w:name="caption" w:uiPriority="35" w:qFormat="1"/>
+    <w:lsdException w:name="Title" w:semiHidden="0" w:uiPriority="10" w:unhideWhenUsed="0" w:qFormat="1"/>
+    <w:lsdException w:name="Default Paragraph Font" w:uiPriority="1"/>
+    <w:lsdException w:name="Subtitle" w:semiHidden="0" w:uiPriority="11" w:unhideWhenUsed="0" w:qFormat="1"/>
+    <w:lsdException w:name="Strong" w:semiHidden="0" w:uiPriority="22" w:unhideWhenUsed="0" w:qFormat="1"/>
+    <w:lsdException w:name="Emphasis" w:semiHidden="0" w:uiPriority="20" w:unhideWhenUsed="0" w:qFormat="1"/>
+    <w:lsdException w:name="Table Grid" w:uiPriority="59"/>
+    <w:lsdException w:name="Placeholder Text" w:unhideWhenUsed="0"/>
+    <w:lsdException w:name="No Spacing" w:semiHidden="0" w:uiPriority="1" w:unhideWhenUsed="0" w:qFormat="1"/>
+    <w:lsdException w:name="Light Shading" w:semiHidden="0" w:uiPriority="60" w:unhideWhenUsed="0"/>
+    <w:lsdException w:name="Light List" w:semiHidden="0" w:uiPriority="61" w:unhideWhenUsed="0"/>
+    <w:lsdException w:name="Light Grid" w:semiHidden="0" w:uiPriority="62" w:unhideWhenUsed="0"/>
+    <w:lsdException w:name="Medium Shading 1" w:semiHidden="0" w:uiPriority="63" w:unhideWhenUsed="0"/>
+    <w:lsdException w:name="Medium Shading 2" w:semiHidden="0" w:uiPriority="64" w:unhideWhenUsed="0"/>
+    <w:lsdException w:name="Medium List 1" w:semiHidden="0" w:uiPriority="65" w:unhideWhenUsed="0"/>
+    <w:lsdException w:name="Medium List 2" w:semiHidden="0" w:uiPriority="66" w:unhideWhenUsed="0"/>
+    <w:lsdException w:name="Medium Grid 1" w:semiHidden="0" w:uiPriority="67" w:unhideWhenUsed="0"/>
+    <w:lsdException w:name="Medium Grid 2" w:semiHidden="0" w:uiPriority="68" w:unhideWhenUsed="0"/>
+    <w:lsdException w:name="Medium Grid 3" w:semiHidden="0" w:uiPriority="69" w:unhideWhenUsed="0"/>
+    <w:lsdException w:name="Dark List" w:semiHidden="0" w:uiPriority="70" w:unhideWhenUsed="0"/>
+    <w:lsdException w:name="Colorful Shading" w:semiHidden="0" w:uiPriority="71" w:unhideWhenUsed="0"/>
+    <w:lsdException w:name="Colorful List" w:semiHidden="0" w:uiPriority="72" w:unhideWhenUsed="0"/>
+    <w:lsdException w:name="Colorful Grid" w:semiHidden="0" w:uiPriority="73" w:unhideWhenUsed="0"/>
+    <w:lsdException w:name="Light Shading Accent 1" w:semiHidden="0" w:uiPriority="60" w:unhideWhenUsed="0"/>
+    <w:lsdException w:name="Light List Accent 1" w:semiHidden="0" w:uiPriority="61" w:unhideWhenUsed="0"/>
+    <w:lsdException w:name="Light Grid Accent 1" w:semiHidden="0" w:uiPriority="62" w:unhideWhenUsed="0"/>
+    <w:lsdException w:name="Medium Shading 1 Accent 1" w:semiHidden="0" w:uiPriority="63" w:unhideWhenUsed="0"/>
+    <w:lsdException w:name="Medium Shading 2 Accent 1" w:semiHidden="0" w:uiPriority="64" w:unhideWhenUsed="0"/>
+    <w:lsdException w:name="Medium List 1 Accent 1" w:semiHidden="0" w:uiPriority="65" w:unhideWhenUsed="0"/>
+    <w:lsdException w:name="Revision" w:unhideWhenUsed="0"/>
+    <w:lsdException w:name="List Paragraph" w:semiHidden="0" w:uiPriority="34" w:unhideWhenUsed="0" w:qFormat="1"/>
+    <w:lsdException w:name="Quote" w:semiHidden="0" w:uiPriority="29" w:unhideWhenUsed="0" w:qFormat="1"/>
+    <w:lsdException w:name="Intense Quote" w:semiHidden="0" w:uiPriority="30" w:unhideWhenUsed="0" w:qFormat="1"/>
+    <w:lsdException w:name="Medium List 2 Accent 1" w:semiHidden="0" w:uiPriority="66" w:unhideWhenUsed="0"/>
+    <w:lsdException w:name="Medium Grid 1 Accent 1" w:semiHidden="0" w:uiPriority="67" w:unhideWhenUsed="0"/>
+    <w:lsdException w:name="Medium Grid 2 Accent 1" w:semiHidden="0" w:uiPriority="68" w:unhideWhenUsed="0"/>
+    <w:lsdException w:name="Medium Grid 3 Accent 1" w:semiHidden="0" w:uiPriority="69" w:unhideWhenUsed="0"/>
+    <w:lsdException w:name="Dark List Accent 1" w:semiHidden="0" w:uiPriority="70" w:unhideWhenUsed="0"/>
+    <w:lsdException w:name="Colorful Shading Accent 1" w:semiHidden="0" w:uiPriority="71" w:unhideWhenUsed="0"/>
+    <w:lsdException w:name="Colorful List Accent 1" w:semiHidden="0" w:uiPriority="72" w:unhideWhenUsed="0"/>
+    <w:lsdException w:name="Colorful Grid Accent 1" w:semiHidden="0" w:uiPriority="73" w:unhideWhenUsed="0"/>
+    <w:lsdException w:name="Light Shading Accent 2" w:semiHidden="0" w:uiPriority="60" w:unhideWhenUsed="0"/>
+    <w:lsdException w:name="Light List Accent 2" w:semiHidden="0" w:uiPriority="61" w:unhideWhenUsed="0"/>
+    <w:lsdException w:name="Light Grid Accent 2" w:semiHidden="0" w:uiPriority="62" w:unhideWhenUsed="0"/>
+    <w:lsdException w:name="Medium Shading 1 Accent 2" w:semiHidden="0" w:uiPriority="63" w:unhideWhenUsed="0"/>
+    <w:lsdException w:name="Medium Shading 2 Accent 2" w:semiHidden="0" w:uiPriority="64" w:unhideWhenUsed="0"/>
+    <w:lsdException w:name="Medium List 1 Accent 2" w:semiHidden="0" w:uiPriority="65" w:unhideWhenUsed="0"/>
+    <w:lsdException w:name="Medium List 2 Accent 2" w:semiHidden="0" w:uiPriority="66" w:unhideWhenUsed="0"/>
+    <w:lsdException w:name="Medium Grid 1 Accent 2" w:semiHidden="0" w:uiPriority="67" w:unhideWhenUsed="0"/>
+    <w:lsdException w:name="Medium Grid 2 Accent 2" w:semiHidden="0" w:uiPriority="68" w:unhideWhenUsed="0"/>
+    <w:lsdException w:name="Medium Grid 3 Accent 2" w:semiHidden="0" w:uiPriority="69" w:unhideWhenUsed="0"/>
+    <w:lsdException w:name="Dark List Accent 2" w:semiHidden="0" w:uiPriority="70" w:unhideWhenUsed="0"/>
+    <w:lsdException w:name="Colorful Shading Accent 2" w:semiHidden="0" w:uiPriority="71" w:unhideWhenUsed="0"/>
+    <w:lsdException w:name="Colorful List Accent 2" w:semiHidden="0" w:uiPriority="72" w:unhideWhenUsed="0"/>
+    <w:lsdException w:name="Colorful Grid Accent 2" w:semiHidden="0" w:uiPriority="73" w:unhideWhenUsed="0"/>
+    <w:lsdException w:name="Light Shading Accent 3" w:semiHidden="0" w:uiPriority="60" w:unhideWhenUsed="0"/>
+    <w:lsdException w:name="Light List Accent 3" w:semiHidden="0" w:uiPriority="61" w:unhideWhenUsed="0"/>
+    <w:lsdException w:name="Light Grid Accent 3" w:semiHidden="0" w:uiPriority="62" w:unhideWhenUsed="0"/>
+    <w:lsdException w:name="Medium Shading 1 Accent 3" w:semiHidden="0" w:uiPriority="63" w:unhideWhenUsed="0"/>
+    <w:lsdException w:name="Medium Shading 2 Accent 3" w:semiHidden="0" w:uiPriority="64" w:unhideWhenUsed="0"/>
+    <w:lsdException w:name="Medium List 1 Accent 3" w:semiHidden="0" w:uiPriority="65" w:unhideWhenUsed="0"/>
+    <w:lsdException w:name="Medium List 2 Accent 3" w:semiHidden="0" w:uiPriority="66" w:unhideWhenUsed="0"/>
+    <w:lsdException w:name="Medium Grid 1 Accent 3" w:semiHidden="0" w:uiPriority="67" w:unhideWhenUsed="0"/>
+    <w:lsdException w:name="Medium Grid 2 Accent 3" w:semiHidden="0" w:uiPriority="68" w:unhideWhenUsed="0"/>
+    <w:lsdException w:name="Medium Grid 3 Accent 3" w:semiHidden="0" w:uiPriority="69" w:unhideWhenUsed="0"/>
+    <w:lsdException w:name="Dark List Accent 3" w:semiHidden="0" w:uiPriority="70" w:unhideWhenUsed="0"/>
+    <w:lsdException w:name="Colorful Shading Accent 3" w:semiHidden="0" w:uiPriority="71" w:unhideWhenUsed="0"/>
+    <w:lsdException w:name="Colorful List Accent 3" w:semiHidden="0" w:uiPriority="72" w:unhideWhenUsed="0"/>
+    <w:lsdException w:name="Colorful Grid Accent 3" w:semiHidden="0" w:uiPriority="73" w:unhideWhenUsed="0"/>
+    <w:lsdException w:name="Light Shading Accent 4" w:semiHidden="0" w:uiPriority="60" w:unhideWhenUsed="0"/>
+    <w:lsdException w:name="Light List Accent 4" w:semiHidden="0" w:uiPriority="61" w:unhideWhenUsed="0"/>
+    <w:lsdException w:name="Light Grid Accent 4" w:semiHidden="0" w:uiPriority="62" w:unhideWhenUsed="0"/>
+    <w:lsdException w:name="Medium Shading 1 Accent 4" w:semiHidden="0" w:uiPriority="63" w:unhideWhenUsed="0"/>
+    <w:lsdException w:name="Medium Shading 2 Accent 4" w:semiHidden="0" w:uiPriority="64" w:unhideWhenUsed="0"/>
+    <w:lsdException w:name="Medium List 1 Accent 4" w:semiHidden="0" w:uiPriority="65" w:unhideWhenUsed="0"/>
+    <w:lsdException w:name="Medium List 2 Accent 4" w:semiHidden="0" w:uiPriority="66" w:unhideWhenUsed="0"/>
+    <w:lsdException w:name="Medium Grid 1 Accent 4" w:semiHidden="0" w:uiPriority="67" w:unhideWhenUsed="0"/>
+    <w:lsdException w:name="Medium Grid 2 Accent 4" w:semiHidden="0" w:uiPriority="68" w:unhideWhenUsed="0"/>
+    <w:lsdException w:name="Medium Grid 3 Accent 4" w:semiHidden="0" w:uiPriority="69" w:unhideWhenUsed="0"/>
+    <w:lsdException w:name="Dark List Accent 4" w:semiHidden="0" w:uiPriority="70" w:unhideWhenUsed="0"/>
+    <w:lsdException w:name="Colorful Shading Accent 4" w:semiHidden="0" w:uiPriority="71" w:unhideWhenUsed="0"/>
+    <w:lsdException w:name="Colorful List Accent 4" w:semiHidden="0" w:uiPriority="72" w:unhideWhenUsed="0"/>
+    <w:lsdException w:name="Colorful Grid Accent 4" w:semiHidden="0" w:uiPriority="73" w:unhideWhenUsed="0"/>
+    <w:lsdException w:name="Light Shading Accent 5" w:semiHidden="0" w:uiPriority="60" w:unhideWhenUsed="0"/>
+    <w:lsdException w:name="Light List Accent 5" w:semiHidden="0" w:uiPriority="61" w:unhideWhenUsed="0"/>
+    <w:lsdException w:name="Light Grid Accent 5" w:semiHidden="0" w:uiPriority="62" w:unhideWhenUsed="0"/>
+    <w:lsdException w:name="Medium Shading 1 Accent 5" w:semiHidden="0" w:uiPriority="63" w:unhideWhenUsed="0"/>
+    <w:lsdException w:name="Medium Shading 2 Accent 5" w:semiHidden="0" w:uiPriority="64" w:unhideWhenUsed="0"/>
+    <w:lsdException w:name="Medium List 1 Accent 5" w:semiHidden="0" w:uiPriority="65" w:unhideWhenUsed="0"/>
+    <w:lsdException w:name="Medium List 2 Accent 5" w:semiHidden="0" w:uiPriority="66" w:unhideWhenUsed="0"/>
+    <w:lsdException w:name="Medium Grid 1 Accent 5" w:semiHidden="0" w:uiPriority="67" w:unhideWhenUsed="0"/>
+    <w:lsdException w:name="Medium Grid 2 Accent 5" w:semiHidden="0" w:uiPriority="68" w:unhideWhenUsed="0"/>
+    <w:lsdException w:name="Medium Grid 3 Accent 5" w:semiHidden="0" w:uiPriority="69" w:unhideWhenUsed="0"/>
+    <w:lsdException w:name="Dark List Accent 5" w:semiHidden="0" w:uiPriority="70" w:unhideWhenUsed="0"/>
+    <w:lsdException w:name="Colorful Shading Accent 5" w:semiHidden="0" w:uiPriority="71" w:unhideWhenUsed="0"/>
+    <w:lsdException w:name="Colorful List Accent 5" w:semiHidden="0" w:uiPriority="72" w:unhideWhenUsed="0"/>
+    <w:lsdException w:name="Colorful Grid Accent 5" w:semiHidden="0" w:uiPriority="73" w:unhideWhenUsed="0"/>
+    <w:lsdException w:name="Light Shading Accent 6" w:semiHidden="0" w:uiPriority="60" w:unhideWhenUsed="0"/>
+    <w:lsdException w:name="Light List Accent 6" w:semiHidden="0" w:uiPriority="61" w:unhideWhenUsed="0"/>
+    <w:lsdException w:name="Light Grid Accent 6" w:semiHidden="0" w:uiPriority="62" w:unhideWhenUsed="0"/>
+    <w:lsdException w:name="Medium Shading 1 Accent 6" w:semiHidden="0" w:uiPriority="63" w:unhideWhenUsed="0"/>
+    <w:lsdException w:name="Medium Shading 2 Accent 6" w:semiHidden="0" w:uiPriority="64" w:unhideWhenUsed="0"/>
+    <w:lsdException w:name="Medium List 1 Accent 6" w:semiHidden="0" w:uiPriority="65" w:unhideWhenUsed="0"/>
+    <w:lsdException w:name="Medium List 2 Accent 6" w:semiHidden="0" w:uiPriority="66" w:unhideWhenUsed="0"/>
+    <w:lsdException w:name="Medium Grid 1 Accent 6" w:semiHidden="0" w:uiPriority="67" w:unhideWhenUsed="0"/>
+    <w:lsdException w:name="Medium Grid 2 Accent 6" w:semiHidden="0" w:uiPriority="68" w:unhideWhenUsed="0"/>
+    <w:lsdException w:name="Medium Grid 3 Accent 6" w:semiHidden="0" w:uiPriority="69" w:unhideWhenUsed="0"/>
+    <w:lsdException w:name="Dark List Accent 6" w:semiHidden="0" w:uiPriority="70" w:unhideWhenUsed="0"/>
+    <w:lsdException w:name="Colorful Shading Accent 6" w:semiHidden="0" w:uiPriority="71" w:unhideWhenUsed="0"/>
+    <w:lsdException w:name="Colorful List Accent 6" w:semiHidden="0" w:uiPriority="72" w:unhideWhenUsed="0"/>
+    <w:lsdException w:name="Colorful Grid Accent 6" w:semiHidden="0" w:uiPriority="73" w:unhideWhenUsed="0"/>
+    <w:lsdException w:name="Subtle Emphasis" w:semiHidden="0" w:uiPriority="19" w:unhideWhenUsed="0" w:qFormat="1"/>
+    <w:lsdException w:name="Intense Emphasis" w:semiHidden="0" w:uiPriority="21" w:unhideWhenUsed="0" w:qFormat="1"/>
+    <w:lsdException w:name="Subtle Reference" w:semiHidden="0" w:uiPriority="31" w:unhideWhenUsed="0" w:qFormat="1"/>
+    <w:lsdException w:name="Intense Reference" w:semiHidden="0" w:uiPriority="32" w:unhideWhenUsed="0" w:qFormat="1"/>
+    <w:lsdException w:name="Book Title" w:semiHidden="0" w:uiPriority="33" w:unhideWhenUsed="0" w:qFormat="1"/>
+    <w:lsdException w:name="Bibliography" w:uiPriority="37"/>
+    <w:lsdException w:name="TOC Heading" w:uiPriority="39" w:qFormat="1"/>
+  </w:latentStyles>
+  <w:style w:type="paragraph" w:default="1" w:styleId="Normal">
+    <w:name w:val="Normal"/>
+    <w:qFormat/>
+  </w:style>
+  <w:style w:type="character" w:default="1" w:styleId="DefaultParagraphFont">
+    <w:name w:val="Default Paragraph Font"/>
+    <w:uiPriority w:val="1"/>
+    <w:semiHidden/>
+    <w:unhideWhenUsed/>
+  </w:style>
+  <w:style w:type="table" w:default="1" w:styleId="TableNormal">
+    <w:name w:val="Normal Table"/>
+    <w:uiPriority w:val="99"/>
+    <w:semiHidden/>
+    <w:unhideWhenUsed/>
+    <w:tblPr>
+      <w:tblInd w:w="0" w:type="dxa"/>
+      <w:tblCellMar>
+        <w:top w:w="0" w:type="dxa"/>
+        <w:left w:w="108" w:type="dxa"/>
+        <w:bottom w:w="0" w:type="dxa"/>
+        <w:right w:w="108" w:type="dxa"/>
+      </w:tblCellMar>
+    </w:tblPr>
+  </w:style>
+  <w:style w:type="numbering" w:default="1" w:styleId="NoList">
+    <w:name w:val="No List"/>
+    <w:uiPriority w:val="99"/>
+    <w:semiHidden/>
+    <w:unhideWhenUsed/>
+  </w:style>
+  <w:style w:type="paragraph" w:styleId="Header">
+    <w:name w:val="header"/>
+    <w:basedOn w:val="Normal"/>
+    <w:link w:val="HeaderChar"/>
+    <w:uiPriority w:val="99"/>
+    <w:unhideWhenUsed/>
+    <w:rsid w:val="00FD66C8"/>
+    <w:pPr>
+      <w:tabs>
+        <w:tab w:val="center" w:pos="4703"/>
+        <w:tab w:val="right" w:pos="9406"/>
+      </w:tabs>
+      <w:spacing w:after="0" w:line="240" w:lineRule="auto"/>
+    </w:pPr>
+  </w:style>
+  <w:style w:type="character" w:customStyle="1" w:styleId="HeaderChar">
+    <w:name w:val="Header Char"/>
+    <w:basedOn w:val="DefaultParagraphFont"/>
+    <w:link w:val="Header"/>
+    <w:uiPriority w:val="99"/>
+    <w:rsid w:val="00FD66C8"/>
+  </w:style>
+  <w:style w:type="paragraph" w:styleId="Footer">
+    <w:name w:val="footer"/>
+    <w:basedOn w:val="Normal"/>
+    <w:link w:val="FooterChar"/>
+    <w:uiPriority w:val="99"/>
+    <w:unhideWhenUsed/>
+    <w:rsid w:val="00FD66C8"/>
+    <w:pPr>
+      <w:tabs>
+        <w:tab w:val="center" w:pos="4703"/>
+        <w:tab w:val="right" w:pos="9406"/>
+      </w:tabs>
+      <w:spacing w:after="0" w:line="240" w:lineRule="auto"/>
+    </w:pPr>
+  </w:style>
+  <w:style w:type="character" w:customStyle="1" w:styleId="FooterChar">
+    <w:name w:val="Footer Char"/>
+    <w:basedOn w:val="DefaultParagraphFont"/>
+    <w:link w:val="Footer"/>
+    <w:uiPriority w:val="99"/>
+    <w:rsid w:val="00FD66C8"/>
+  </w:style>
+  <w:style w:type="paragraph" w:styleId="BalloonText">
+    <w:name w:val="Balloon Text"/>
+    <w:basedOn w:val="Normal"/>
+    <w:link w:val="BalloonTextChar"/>
+    <w:uiPriority w:val="99"/>
+    <w:semiHidden/>
+    <w:unhideWhenUsed/>
+    <w:rsid w:val="00FD66C8"/>
+    <w:pPr>
+      <w:spacing w:after="0" w:line="240" w:lineRule="auto"/>
+    </w:pPr>
+    <w:rPr>
+      <w:rFonts w:ascii="Tahoma" w:hAnsi="Tahoma" w:cs="Tahoma"/>
+      <w:sz w:val="16"/>
+      <w:szCs w:val="16"/>
+    </w:rPr>
+  </w:style>
+  <w:style w:type="character" w:customStyle="1" w:styleId="BalloonTextChar">
+    <w:name w:val="Balloon Text Char"/>
+    <w:basedOn w:val="DefaultParagraphFont"/>
+    <w:link w:val="BalloonText"/>
+    <w:uiPriority w:val="99"/>
+    <w:semiHidden/>
+    <w:rsid w:val="00FD66C8"/>
+    <w:rPr>
+      <w:rFonts w:ascii="Tahoma" w:hAnsi="Tahoma" w:cs="Tahoma"/>
+      <w:sz w:val="16"/>
+      <w:szCs w:val="16"/>
+    </w:rPr>
+  </w:style>
+  <w:style w:type="table" w:styleId="TableGrid">
+    <w:name w:val="Table Grid"/>
+    <w:basedOn w:val="TableNormal"/>
+    <w:uiPriority w:val="59"/>
+    <w:rsid w:val="00FD66C8"/>
+    <w:pPr>
+      <w:spacing w:after="0" w:line="240" w:lineRule="auto"/>
+    </w:pPr>
+    <w:tblPr>
+      <w:tblBorders>
+        <w:top w:val="single" w:sz="4" w:space="0" w:color="auto"/>
+        <w:left w:val="single" w:sz="4" w:space="0" w:color="auto"/>
+        <w:bottom w:val="single" w:sz="4" w:space="0" w:color="auto"/>
+        <w:right w:val="single" w:sz="4" w:space="0" w:color="auto"/>
+        <w:insideH w:val="single" w:sz="4" w:space="0" w:color="auto"/>
+        <w:insideV w:val="single" w:sz="4" w:space="0" w:color="auto"/>
+      </w:tblBorders>
+    </w:tblPr>
+  </w:style>
+  <w:style w:type="table" w:styleId="LightList-Accent5">
+    <w:name w:val="Light List Accent 5"/>
+    <w:basedOn w:val="TableNormal"/>
+    <w:uiPriority w:val="61"/>
+    <w:rsid w:val="00FD66C8"/>
+    <w:pPr>
+      <w:spacing w:after="0" w:line="240" w:lineRule="auto"/>
+    </w:pPr>
+    <w:tblPr>
+      <w:tblStyleRowBandSize w:val="1"/>
+      <w:tblStyleColBandSize w:val="1"/>
+      <w:tblBorders>
+        <w:top w:val="single" w:sz="8" w:space="0" w:color="4BACC6" w:themeColor="accent5"/>
+        <w:left w:val="single" w:sz="8" w:space="0" w:color="4BACC6" w:themeColor="accent5"/>
+        <w:bottom w:val="single" w:sz="8" w:space="0" w:color="4BACC6" w:themeColor="accent5"/>
+        <w:right w:val="single" w:sz="8" w:space="0" w:color="4BACC6" w:themeColor="accent5"/>
+      </w:tblBorders>
+    </w:tblPr>
+    <w:tblStylePr w:type="firstRow">
+      <w:pPr>
+        <w:spacing w:before="0" w:after="0" w:line="240" w:lineRule="auto"/>
+      </w:pPr>
+      <w:rPr>
+        <w:b/>
+        <w:bCs/>
+        <w:color w:val="FFFFFF" w:themeColor="background1"/>
+      </w:rPr>
+      <w:tblPr/>
+      <w:tcPr>
+        <w:shd w:val="clear" w:color="auto" w:fill="4BACC6" w:themeFill="accent5"/>
+      </w:tcPr>
+    </w:tblStylePr>
+    <w:tblStylePr w:type="lastRow">
+      <w:pPr>
+        <w:spacing w:before="0" w:after="0" w:line="240" w:lineRule="auto"/>
+      </w:pPr>
+      <w:rPr>
+        <w:b/>
+        <w:bCs/>
+      </w:rPr>
+      <w:tblPr/>
+      <w:tcPr>
+        <w:tcBorders>
+          <w:top w:val="double" w:sz="6" w:space="0" w:color="4BACC6" w:themeColor="accent5"/>
+          <w:left w:val="single" w:sz="8" w:space="0" w:color="4BACC6" w:themeColor="accent5"/>
+          <w:bottom w:val="single" w:sz="8" w:space="0" w:color="4BACC6" w:themeColor="accent5"/>
+          <w:right w:val="single" w:sz="8" w:space="0" w:color="4BACC6" w:themeColor="accent5"/>
+        </w:tcBorders>
+      </w:tcPr>
+    </w:tblStylePr>
+    <w:tblStylePr w:type="firstCol">
+      <w:rPr>
+        <w:b/>
+        <w:bCs/>
+      </w:rPr>
+    </w:tblStylePr>
+    <w:tblStylePr w:type="lastCol">
+      <w:rPr>
+        <w:b/>
+        <w:bCs/>
+      </w:rPr>
+    </w:tblStylePr>
+    <w:tblStylePr w:type="band1Vert">
+      <w:tblPr/>
+      <w:tcPr>
+        <w:tcBorders>
+          <w:top w:val="single" w:sz="8" w:space="0" w:color="4BACC6" w:themeColor="accent5"/>
+          <w:left w:val="single" w:sz="8" w:space="0" w:color="4BACC6" w:themeColor="accent5"/>
+          <w:bottom w:val="single" w:sz="8" w:space="0" w:color="4BACC6" w:themeColor="accent5"/>
+          <w:right w:val="single" w:sz="8" w:space="0" w:color="4BACC6" w:themeColor="accent5"/>
+        </w:tcBorders>
+      </w:tcPr>
+    </w:tblStylePr>
+    <w:tblStylePr w:type="band1Horz">
+      <w:tblPr/>
+      <w:tcPr>
+        <w:tcBorders>
+          <w:top w:val="single" w:sz="8" w:space="0" w:color="4BACC6" w:themeColor="accent5"/>
+          <w:left w:val="single" w:sz="8" w:space="0" w:color="4BACC6" w:themeColor="accent5"/>
+          <w:bottom w:val="single" w:sz="8" w:space="0" w:color="4BACC6" w:themeColor="accent5"/>
+          <w:right w:val="single" w:sz="8" w:space="0" w:color="4BACC6" w:themeColor="accent5"/>
+        </w:tcBorders>
+      </w:tcPr>
+    </w:tblStylePr>
+  </w:style>
+  <w:style w:type="paragraph" w:styleId="ListParagraph">
+    <w:name w:val="List Paragraph"/>
+    <w:basedOn w:val="Normal"/>
+    <w:uiPriority w:val="34"/>
+    <w:qFormat/>
+    <w:rsid w:val="0084256D"/>
+    <w:pPr>
+      <w:ind w:left="720"/>
+      <w:contextualSpacing/>
+    </w:pPr>
+  </w:style>
+  <w:style w:type="table" w:styleId="LightList-Accent1">
+    <w:name w:val="Light List Accent 1"/>
+    <w:basedOn w:val="TableNormal"/>
+    <w:uiPriority w:val="61"/>
+    <w:rsid w:val="0084256D"/>
+    <w:pPr>
+      <w:spacing w:after="0" w:line="240" w:lineRule="auto"/>
+    </w:pPr>
+    <w:tblPr>
+      <w:tblStyleRowBandSize w:val="1"/>
+      <w:tblStyleColBandSize w:val="1"/>
+      <w:tblBorders>
+        <w:top w:val="single" w:sz="8" w:space="0" w:color="4F81BD" w:themeColor="accent1"/>
+        <w:left w:val="single" w:sz="8" w:space="0" w:color="4F81BD" w:themeColor="accent1"/>
+        <w:bottom w:val="single" w:sz="8" w:space="0" w:color="4F81BD" w:themeColor="accent1"/>
+        <w:right w:val="single" w:sz="8" w:space="0" w:color="4F81BD" w:themeColor="accent1"/>
+      </w:tblBorders>
+    </w:tblPr>
+    <w:tblStylePr w:type="firstRow">
+      <w:pPr>
+        <w:spacing w:before="0" w:after="0" w:line="240" w:lineRule="auto"/>
+      </w:pPr>
+      <w:rPr>
+        <w:b/>
+        <w:bCs/>
+        <w:color w:val="FFFFFF" w:themeColor="background1"/>
+      </w:rPr>
+      <w:tblPr/>
+      <w:tcPr>
+        <w:shd w:val="clear" w:color="auto" w:fill="4F81BD" w:themeFill="accent1"/>
+      </w:tcPr>
+    </w:tblStylePr>
+    <w:tblStylePr w:type="lastRow">
+      <w:pPr>
+        <w:spacing w:before="0" w:after="0" w:line="240" w:lineRule="auto"/>
+      </w:pPr>
+      <w:rPr>
+        <w:b/>
+        <w:bCs/>
+      </w:rPr>
+      <w:tblPr/>
+      <w:tcPr>
+        <w:tcBorders>
+          <w:top w:val="double" w:sz="6" w:space="0" w:color="4F81BD" w:themeColor="accent1"/>
+          <w:left w:val="single" w:sz="8" w:space="0" w:color="4F81BD" w:themeColor="accent1"/>
+          <w:bottom w:val="single" w:sz="8" w:space="0" w:color="4F81BD" w:themeColor="accent1"/>
+          <w:right w:val="single" w:sz="8" w:space="0" w:color="4F81BD" w:themeColor="accent1"/>
+        </w:tcBorders>
+      </w:tcPr>
+    </w:tblStylePr>
+    <w:tblStylePr w:type="firstCol">
+      <w:rPr>
+        <w:b/>
+        <w:bCs/>
+      </w:rPr>
+    </w:tblStylePr>
+    <w:tblStylePr w:type="lastCol">
+      <w:rPr>
+        <w:b/>
+        <w:bCs/>
+      </w:rPr>
+    </w:tblStylePr>
+    <w:tblStylePr w:type="band1Vert">
+      <w:tblPr/>
+      <w:tcPr>
+        <w:tcBorders>
+          <w:top w:val="single" w:sz="8" w:space="0" w:color="4F81BD" w:themeColor="accent1"/>
+          <w:left w:val="single" w:sz="8" w:space="0" w:color="4F81BD" w:themeColor="accent1"/>
+          <w:bottom w:val="single" w:sz="8" w:space="0" w:color="4F81BD" w:themeColor="accent1"/>
+          <w:right w:val="single" w:sz="8" w:space="0" w:color="4F81BD" w:themeColor="accent1"/>
+        </w:tcBorders>
+      </w:tcPr>
+    </w:tblStylePr>
+    <w:tblStylePr w:type="band1Horz">
+      <w:tblPr/>
+      <w:tcPr>
+        <w:tcBorders>
+          <w:top w:val="single" w:sz="8" w:space="0" w:color="4F81BD" w:themeColor="accent1"/>
+          <w:left w:val="single" w:sz="8" w:space="0" w:color="4F81BD" w:themeColor="accent1"/>
+          <w:bottom w:val="single" w:sz="8" w:space="0" w:color="4F81BD" w:themeColor="accent1"/>
+          <w:right w:val="single" w:sz="8" w:space="0" w:color="4F81BD" w:themeColor="accent1"/>
+        </w:tcBorders>
+      </w:tcPr>
+    </w:tblStylePr>
+  </w:style>
+  <w:style w:type="table" w:styleId="LightShading-Accent5">
+    <w:name w:val="Light Shading Accent 5"/>
+    <w:basedOn w:val="TableNormal"/>
+    <w:uiPriority w:val="60"/>
+    <w:rsid w:val="0084256D"/>
+    <w:pPr>
+      <w:spacing w:after="0" w:line="240" w:lineRule="auto"/>
+    </w:pPr>
+    <w:rPr>
+      <w:color w:val="31849B" w:themeColor="accent5" w:themeShade="BF"/>
+    </w:rPr>
+    <w:tblPr>
+      <w:tblStyleRowBandSize w:val="1"/>
+      <w:tblStyleColBandSize w:val="1"/>
+      <w:tblBorders>
+        <w:top w:val="single" w:sz="8" w:space="0" w:color="4BACC6" w:themeColor="accent5"/>
+        <w:bottom w:val="single" w:sz="8" w:space="0" w:color="4BACC6" w:themeColor="accent5"/>
+      </w:tblBorders>
+    </w:tblPr>
+    <w:tblStylePr w:type="firstRow">
+      <w:pPr>
+        <w:spacing w:before="0" w:after="0" w:line="240" w:lineRule="auto"/>
+      </w:pPr>
+      <w:rPr>
+        <w:b/>
+        <w:bCs/>
+      </w:rPr>
+      <w:tblPr/>
+      <w:tcPr>
+        <w:tcBorders>
+          <w:top w:val="single" w:sz="8" w:space="0" w:color="4BACC6" w:themeColor="accent5"/>
+          <w:left w:val="nil"/>
+          <w:bottom w:val="single" w:sz="8" w:space="0" w:color="4BACC6" w:themeColor="accent5"/>
+          <w:right w:val="nil"/>
+          <w:insideH w:val="nil"/>
+          <w:insideV w:val="nil"/>
+        </w:tcBorders>
+      </w:tcPr>
+    </w:tblStylePr>
+    <w:tblStylePr w:type="lastRow">
+      <w:pPr>
+        <w:spacing w:before="0" w:after="0" w:line="240" w:lineRule="auto"/>
+      </w:pPr>
+      <w:rPr>
+        <w:b/>
+        <w:bCs/>
+      </w:rPr>
+      <w:tblPr/>
+      <w:tcPr>
+        <w:tcBorders>
+          <w:top w:val="single" w:sz="8" w:space="0" w:color="4BACC6" w:themeColor="accent5"/>
+          <w:left w:val="nil"/>
+          <w:bottom w:val="single" w:sz="8" w:space="0" w:color="4BACC6" w:themeColor="accent5"/>
+          <w:right w:val="nil"/>
+          <w:insideH w:val="nil"/>
+          <w:insideV w:val="nil"/>
+        </w:tcBorders>
+      </w:tcPr>
+    </w:tblStylePr>
+    <w:tblStylePr w:type="firstCol">
+      <w:rPr>
+        <w:b/>
+        <w:bCs/>
+      </w:rPr>
+    </w:tblStylePr>
+    <w:tblStylePr w:type="lastCol">
+      <w:rPr>
+        <w:b/>
+        <w:bCs/>
+      </w:rPr>
+    </w:tblStylePr>
+    <w:tblStylePr w:type="band1Vert">
+      <w:tblPr/>
+      <w:tcPr>
+        <w:tcBorders>
+          <w:left w:val="nil"/>
+          <w:right w:val="nil"/>
+          <w:insideH w:val="nil"/>
+          <w:insideV w:val="nil"/>
+        </w:tcBorders>
+        <w:shd w:val="clear" w:color="auto" w:fill="D2EAF1" w:themeFill="accent5" w:themeFillTint="3F"/>
+      </w:tcPr>
+    </w:tblStylePr>
+    <w:tblStylePr w:type="band1Horz">
+      <w:tblPr/>
+      <w:tcPr>
+        <w:tcBorders>
+          <w:left w:val="nil"/>
+          <w:right w:val="nil"/>
+          <w:insideH w:val="nil"/>
+          <w:insideV w:val="nil"/>
+        </w:tcBorders>
+        <w:shd w:val="clear" w:color="auto" w:fill="D2EAF1" w:themeFill="accent5" w:themeFillTint="3F"/>
+      </w:tcPr>
+    </w:tblStylePr>
+  </w:style>
+  <w:style w:type="table" w:styleId="LightShading-Accent1">
+    <w:name w:val="Light Shading Accent 1"/>
+    <w:basedOn w:val="TableNormal"/>
+    <w:uiPriority w:val="60"/>
+    <w:rsid w:val="0084256D"/>
+    <w:pPr>
+      <w:spacing w:after="0" w:line="240" w:lineRule="auto"/>
+    </w:pPr>
+    <w:rPr>
+      <w:color w:val="365F91" w:themeColor="accent1" w:themeShade="BF"/>
+    </w:rPr>
+    <w:tblPr>
+      <w:tblStyleRowBandSize w:val="1"/>
+      <w:tblStyleColBandSize w:val="1"/>
+      <w:tblBorders>
+        <w:top w:val="single" w:sz="8" w:space="0" w:color="4F81BD" w:themeColor="accent1"/>
+        <w:bottom w:val="single" w:sz="8" w:space="0" w:color="4F81BD" w:themeColor="accent1"/>
+      </w:tblBorders>
+    </w:tblPr>
+    <w:tblStylePr w:type="firstRow">
+      <w:pPr>
+        <w:spacing w:before="0" w:after="0" w:line="240" w:lineRule="auto"/>
+      </w:pPr>
+      <w:rPr>
+        <w:b/>
+        <w:bCs/>
+      </w:rPr>
+      <w:tblPr/>
+      <w:tcPr>
+        <w:tcBorders>
+          <w:top w:val="single" w:sz="8" w:space="0" w:color="4F81BD" w:themeColor="accent1"/>
+          <w:left w:val="nil"/>
+          <w:bottom w:val="single" w:sz="8" w:space="0" w:color="4F81BD" w:themeColor="accent1"/>
+          <w:right w:val="nil"/>
+          <w:insideH w:val="nil"/>
+          <w:insideV w:val="nil"/>
+        </w:tcBorders>
+      </w:tcPr>
+    </w:tblStylePr>
+    <w:tblStylePr w:type="lastRow">
+      <w:pPr>
+        <w:spacing w:before="0" w:after="0" w:line="240" w:lineRule="auto"/>
+      </w:pPr>
+      <w:rPr>
+        <w:b/>
+        <w:bCs/>
+      </w:rPr>
+      <w:tblPr/>
+      <w:tcPr>
+        <w:tcBorders>
+          <w:top w:val="single" w:sz="8" w:space="0" w:color="4F81BD" w:themeColor="accent1"/>
+          <w:left w:val="nil"/>
+          <w:bottom w:val="single" w:sz="8" w:space="0" w:color="4F81BD" w:themeColor="accent1"/>
+          <w:right w:val="nil"/>
+          <w:insideH w:val="nil"/>
+          <w:insideV w:val="nil"/>
+        </w:tcBorders>
+      </w:tcPr>
+    </w:tblStylePr>
+    <w:tblStylePr w:type="firstCol">
+      <w:rPr>
+        <w:b/>
+        <w:bCs/>
+      </w:rPr>
+    </w:tblStylePr>
+    <w:tblStylePr w:type="lastCol">
+      <w:rPr>
+        <w:b/>
+        <w:bCs/>
+      </w:rPr>
+    </w:tblStylePr>
+    <w:tblStylePr w:type="band1Vert">
+      <w:tblPr/>
+      <w:tcPr>
+        <w:tcBorders>
+          <w:left w:val="nil"/>
+          <w:right w:val="nil"/>
+          <w:insideH w:val="nil"/>
+          <w:insideV w:val="nil"/>
+        </w:tcBorders>
+        <w:shd w:val="clear" w:color="auto" w:fill="D3DFEE" w:themeFill="accent1" w:themeFillTint="3F"/>
+      </w:tcPr>
+    </w:tblStylePr>
+    <w:tblStylePr w:type="band1Horz">
+      <w:tblPr/>
+      <w:tcPr>
+        <w:tcBorders>
+          <w:left w:val="nil"/>
+          <w:right w:val="nil"/>
+          <w:insideH w:val="nil"/>
+          <w:insideV w:val="nil"/>
+        </w:tcBorders>
+        <w:shd w:val="clear" w:color="auto" w:fill="D3DFEE" w:themeFill="accent1" w:themeFillTint="3F"/>
+      </w:tcPr>
+    </w:tblStylePr>
+  </w:style>
+  <w:style w:type="paragraph" w:styleId="PlainText">
+    <w:name w:val="Plain Text"/>
+    <w:basedOn w:val="Normal"/>
+    <w:link w:val="PlainTextChar"/>
+    <w:uiPriority w:val="99"/>
+    <w:semiHidden/>
+    <w:unhideWhenUsed/>
+    <w:rsid w:val="006C19FD"/>
+    <w:pPr>
+      <w:spacing w:after="0" w:line="240" w:lineRule="auto"/>
+    </w:pPr>
+    <w:rPr>
+      <w:rFonts w:ascii="Calibri" w:hAnsi="Calibri"/>
+      <w:szCs w:val="21"/>
+      <w:lang w:val="nl-NL"/>
+    </w:rPr>
+  </w:style>
+  <w:style w:type="character" w:customStyle="1" w:styleId="PlainTextChar">
+    <w:name w:val="Plain Text Char"/>
+    <w:basedOn w:val="DefaultParagraphFont"/>
+    <w:link w:val="PlainText"/>
+    <w:uiPriority w:val="99"/>
+    <w:semiHidden/>
+    <w:rsid w:val="006C19FD"/>
+    <w:rPr>
+      <w:rFonts w:ascii="Calibri" w:hAnsi="Calibri"/>
+      <w:szCs w:val="21"/>
+      <w:lang w:val="nl-NL"/>
+    </w:rPr>
+  </w:style>
+  <w:style w:type="character" w:styleId="CommentReference">
+    <w:name w:val="annotation reference"/>
+    <w:basedOn w:val="DefaultParagraphFont"/>
+    <w:uiPriority w:val="99"/>
+    <w:semiHidden/>
+    <w:unhideWhenUsed/>
+    <w:rsid w:val="004F0DDD"/>
+    <w:rPr>
+      <w:sz w:val="16"/>
+      <w:szCs w:val="16"/>
+    </w:rPr>
+  </w:style>
+  <w:style w:type="paragraph" w:styleId="CommentText">
+    <w:name w:val="annotation text"/>
+    <w:basedOn w:val="Normal"/>
+    <w:link w:val="CommentTextChar"/>
+    <w:uiPriority w:val="99"/>
+    <w:semiHidden/>
+    <w:unhideWhenUsed/>
+    <w:rsid w:val="004F0DDD"/>
+    <w:pPr>
+      <w:spacing w:line="240" w:lineRule="auto"/>
+    </w:pPr>
+    <w:rPr>
+      <w:sz w:val="20"/>
+      <w:szCs w:val="20"/>
+    </w:rPr>
+  </w:style>
+  <w:style w:type="character" w:customStyle="1" w:styleId="CommentTextChar">
+    <w:name w:val="Comment Text Char"/>
+    <w:basedOn w:val="DefaultParagraphFont"/>
+    <w:link w:val="CommentText"/>
+    <w:uiPriority w:val="99"/>
+    <w:semiHidden/>
+    <w:rsid w:val="004F0DDD"/>
+    <w:rPr>
+      <w:sz w:val="20"/>
+      <w:szCs w:val="20"/>
+    </w:rPr>
+  </w:style>
+  <w:style w:type="paragraph" w:styleId="CommentSubject">
+    <w:name w:val="annotation subject"/>
+    <w:basedOn w:val="CommentText"/>
+    <w:next w:val="CommentText"/>
+    <w:link w:val="CommentSubjectChar"/>
+    <w:uiPriority w:val="99"/>
+    <w:semiHidden/>
+    <w:unhideWhenUsed/>
+    <w:rsid w:val="004F0DDD"/>
+    <w:rPr>
+      <w:b/>
+      <w:bCs/>
+    </w:rPr>
+  </w:style>
+  <w:style w:type="character" w:customStyle="1" w:styleId="CommentSubjectChar">
+    <w:name w:val="Comment Subject Char"/>
+    <w:basedOn w:val="CommentTextChar"/>
+    <w:link w:val="CommentSubject"/>
+    <w:uiPriority w:val="99"/>
+    <w:semiHidden/>
+    <w:rsid w:val="004F0DDD"/>
+    <w:rPr>
+      <w:b/>
+      <w:bCs/>
+      <w:sz w:val="20"/>
+      <w:szCs w:val="20"/>
+    </w:rPr>
+  </w:style>
+</w:styles>
+</file>
+
 <file path=word/glossary/document.xml><?xml version="1.0" encoding="utf-8"?>
-<w:glossaryDocument xmlns:wpc="http://schemas.microsoft.com/office/word/2010/wordprocessingCanvas" xmlns:cx="http://schemas.microsoft.com/office/drawing/2014/chartex" xmlns:cx1="http://schemas.microsoft.com/office/drawing/2015/9/8/chartex" xmlns:cx2="http://schemas.microsoft.com/office/drawing/2015/10/21/chartex" xmlns:cx3="http://schemas.microsoft.com/office/drawing/2016/5/9/chartex" xmlns:cx4="http://schemas.microsoft.com/office/drawing/2016/5/10/chartex" xmlns:cx5="http://schemas.microsoft.com/office/drawing/2016/5/11/chartex" xmlns:cx6="http://schemas.microsoft.com/office/drawing/2016/5/12/chartex" xmlns:cx7="http://schemas.microsoft.com/office/drawing/2016/5/13/chartex" xmlns:cx8="http://schemas.microsoft.com/office/drawing/2016/5/14/chartex" xmlns:mc="http://schemas.openxmlformats.org/markup-compatibility/2006" xmlns:aink="http://schemas.microsoft.com/office/drawing/2016/ink" xmlns:am3d="http://schemas.microsoft.com/office/drawing/2017/model3d" xmlns:o="urn:schemas-microsoft-com:office:office" xmlns:r="http://schemas.openxmlformats.org/officeDocument/2006/relationships" xmlns:m="http://schemas.openxmlformats.org/officeDocument/2006/math" xmlns:v="urn:schemas-microsoft-com:vml" xmlns:wp14="http://schemas.microsoft.com/office/word/2010/wordprocessingDrawing" xmlns:wp="http://schemas.openxmlformats.org/drawingml/2006/wordprocessingDrawing" xmlns:w10="urn:schemas-microsoft-com:office:word" xmlns:w="http://schemas.openxmlformats.org/wordprocessingml/2006/main" xmlns:w14="http://schemas.microsoft.com/office/word/2010/wordml" xmlns:w15="http://schemas.microsoft.com/office/word/2012/wordml" xmlns:w16cid="http://schemas.microsoft.com/office/word/2016/wordml/cid" xmlns:w16se="http://schemas.microsoft.com/office/word/2015/wordml/symex" xmlns:wpg="http://schemas.microsoft.com/office/word/2010/wordprocessingGroup" xmlns:wpi="http://schemas.microsoft.com/office/word/2010/wordprocessingInk" xmlns:wne="http://schemas.microsoft.com/office/word/2006/wordml" xmlns:wps="http://schemas.microsoft.com/office/word/2010/wordprocessingShape" mc:Ignorable="w14 w15 w16se w16cid wp14">
+<w:glossaryDocument xmlns:wpc="http://schemas.microsoft.com/office/word/2010/wordprocessingCanvas" xmlns:mc="http://schemas.openxmlformats.org/markup-compatibility/2006" xmlns:o="urn:schemas-microsoft-com:office:office" xmlns:r="http://schemas.openxmlformats.org/officeDocument/2006/relationships" xmlns:m="http://schemas.openxmlformats.org/officeDocument/2006/math" xmlns:v="urn:schemas-microsoft-com:vml" xmlns:wp14="http://schemas.microsoft.com/office/word/2010/wordprocessingDrawing" xmlns:wp="http://schemas.openxmlformats.org/drawingml/2006/wordprocessingDrawing" xmlns:w10="urn:schemas-microsoft-com:office:word" xmlns:w="http://schemas.openxmlformats.org/wordprocessingml/2006/main" xmlns:w14="http://schemas.microsoft.com/office/word/2010/wordml" xmlns:wpg="http://schemas.microsoft.com/office/word/2010/wordprocessingGroup" xmlns:wpi="http://schemas.microsoft.com/office/word/2010/wordprocessingInk" xmlns:wne="http://schemas.microsoft.com/office/word/2006/wordml" xmlns:wps="http://schemas.microsoft.com/office/word/2010/wordprocessingShape" mc:Ignorable="w14 wp14">
   <w:docParts>
     <w:docPart>
       <w:docPartPr>
@@ -14112,7 +14546,7 @@
 </file>
 
 <file path=word/glossary/fontTable.xml><?xml version="1.0" encoding="utf-8"?>
-<w:fonts xmlns:mc="http://schemas.openxmlformats.org/markup-compatibility/2006" xmlns:r="http://schemas.openxmlformats.org/officeDocument/2006/relationships" xmlns:w="http://schemas.openxmlformats.org/wordprocessingml/2006/main" xmlns:w14="http://schemas.microsoft.com/office/word/2010/wordml" xmlns:w15="http://schemas.microsoft.com/office/word/2012/wordml" xmlns:w16cid="http://schemas.microsoft.com/office/word/2016/wordml/cid" xmlns:w16se="http://schemas.microsoft.com/office/word/2015/wordml/symex" mc:Ignorable="w14 w15 w16se w16cid">
+<w:fonts xmlns:mc="http://schemas.openxmlformats.org/markup-compatibility/2006" xmlns:r="http://schemas.openxmlformats.org/officeDocument/2006/relationships" xmlns:w="http://schemas.openxmlformats.org/wordprocessingml/2006/main" xmlns:w14="http://schemas.microsoft.com/office/word/2010/wordml" mc:Ignorable="w14">
   <w:font w:name="Times New Roman">
     <w:panose1 w:val="02020603050405020304"/>
     <w:charset w:val="00"/>
@@ -14123,7 +14557,7 @@
   <w:font w:name="Symbol">
     <w:panose1 w:val="05050102010706020507"/>
     <w:charset w:val="02"/>
-    <w:family w:val="decorative"/>
+    <w:family w:val="roman"/>
     <w:pitch w:val="variable"/>
     <w:sig w:usb0="00000000" w:usb1="10000000" w:usb2="00000000" w:usb3="00000000" w:csb0="80000000" w:csb1="00000000"/>
   </w:font>
@@ -14132,7 +14566,7 @@
     <w:charset w:val="00"/>
     <w:family w:val="swiss"/>
     <w:pitch w:val="variable"/>
-    <w:sig w:usb0="E0002AFF" w:usb1="C000ACFF" w:usb2="00000009" w:usb3="00000000" w:csb0="000001FF" w:csb1="00000000"/>
+    <w:sig w:usb0="E00002FF" w:usb1="4000ACFF" w:usb2="00000001" w:usb3="00000000" w:csb0="0000019F" w:csb1="00000000"/>
   </w:font>
   <w:font w:name="Arial">
     <w:panose1 w:val="020B0604020202020204"/>
@@ -14151,16 +14585,16 @@
   <w:font w:name="Wingdings">
     <w:panose1 w:val="05000000000000000000"/>
     <w:charset w:val="02"/>
-    <w:family w:val="decorative"/>
+    <w:family w:val="auto"/>
     <w:pitch w:val="variable"/>
     <w:sig w:usb0="00000000" w:usb1="10000000" w:usb2="00000000" w:usb3="00000000" w:csb0="80000000" w:csb1="00000000"/>
   </w:font>
   <w:font w:name="Helvetica">
-    <w:panose1 w:val="00000000000000000000"/>
+    <w:panose1 w:val="020B0604020202020204"/>
     <w:charset w:val="00"/>
-    <w:family w:val="auto"/>
+    <w:family w:val="swiss"/>
     <w:pitch w:val="variable"/>
-    <w:sig w:usb0="E00002FF" w:usb1="5000785B" w:usb2="00000000" w:usb3="00000000" w:csb0="0000019F" w:csb1="00000000"/>
+    <w:sig w:usb0="E0002AFF" w:usb1="C0007843" w:usb2="00000009" w:usb3="00000000" w:csb0="000001FF" w:csb1="00000000"/>
   </w:font>
   <w:font w:name="Tahoma">
     <w:panose1 w:val="020B0604030504040204"/>
@@ -14171,11 +14605,12 @@
     <w:sig w:usb0="00000003" w:usb1="00000000" w:usb2="00000000" w:usb3="00000000" w:csb0="00000001" w:csb1="00000000"/>
   </w:font>
   <w:font w:name="Courier">
-    <w:panose1 w:val="00000000000000000000"/>
+    <w:panose1 w:val="02070409020205020404"/>
     <w:charset w:val="00"/>
-    <w:family w:val="auto"/>
-    <w:pitch w:val="variable"/>
-    <w:sig w:usb0="00000003" w:usb1="00000000" w:usb2="00000000" w:usb3="00000000" w:csb0="00000003" w:csb1="00000000"/>
+    <w:family w:val="modern"/>
+    <w:notTrueType/>
+    <w:pitch w:val="fixed"/>
+    <w:sig w:usb0="00000003" w:usb1="00000000" w:usb2="00000000" w:usb3="00000000" w:csb0="00000001" w:csb1="00000000"/>
   </w:font>
   <w:font w:name="MS Gothic">
     <w:altName w:val="ＭＳ ゴシック"/>
@@ -14198,36 +14633,13 @@
     <w:charset w:val="80"/>
     <w:family w:val="modern"/>
     <w:pitch w:val="fixed"/>
-    <w:sig w:usb0="E00002FF" w:usb1="6AC7FDFB" w:usb2="08000012" w:usb3="00000000" w:csb0="0002009F" w:csb1="00000000"/>
-  </w:font>
-  <w:font w:name="Yu Mincho">
-    <w:altName w:val="游明朝"/>
-    <w:panose1 w:val="02020400000000000000"/>
-    <w:charset w:val="80"/>
-    <w:family w:val="roman"/>
-    <w:notTrueType/>
-    <w:pitch w:val="default"/>
-  </w:font>
-  <w:font w:name="Yu Gothic Light">
-    <w:altName w:val="游ゴシック Light"/>
-    <w:panose1 w:val="020B0300000000000000"/>
-    <w:charset w:val="80"/>
-    <w:family w:val="roman"/>
-    <w:notTrueType/>
-    <w:pitch w:val="default"/>
-  </w:font>
-  <w:font w:name="Calibri Light">
-    <w:panose1 w:val="020F0302020204030204"/>
-    <w:charset w:val="00"/>
-    <w:family w:val="swiss"/>
-    <w:pitch w:val="variable"/>
-    <w:sig w:usb0="E0002AFF" w:usb1="C000247B" w:usb2="00000009" w:usb3="00000000" w:csb0="000001FF" w:csb1="00000000"/>
+    <w:sig w:usb0="E00002FF" w:usb1="6AC7FDFB" w:usb2="00000012" w:usb3="00000000" w:csb0="0002009F" w:csb1="00000000"/>
   </w:font>
 </w:fonts>
 </file>
 
 <file path=word/glossary/settings.xml><?xml version="1.0" encoding="utf-8"?>
-<w:settings xmlns:mc="http://schemas.openxmlformats.org/markup-compatibility/2006" xmlns:o="urn:schemas-microsoft-com:office:office" xmlns:r="http://schemas.openxmlformats.org/officeDocument/2006/relationships" xmlns:m="http://schemas.openxmlformats.org/officeDocument/2006/math" xmlns:v="urn:schemas-microsoft-com:vml" xmlns:w10="urn:schemas-microsoft-com:office:word" xmlns:w="http://schemas.openxmlformats.org/wordprocessingml/2006/main" xmlns:w14="http://schemas.microsoft.com/office/word/2010/wordml" xmlns:w15="http://schemas.microsoft.com/office/word/2012/wordml" xmlns:w16cid="http://schemas.microsoft.com/office/word/2016/wordml/cid" xmlns:w16se="http://schemas.microsoft.com/office/word/2015/wordml/symex" xmlns:sl="http://schemas.openxmlformats.org/schemaLibrary/2006/main" mc:Ignorable="w14 w15 w16se w16cid">
+<w:settings xmlns:mc="http://schemas.openxmlformats.org/markup-compatibility/2006" xmlns:o="urn:schemas-microsoft-com:office:office" xmlns:r="http://schemas.openxmlformats.org/officeDocument/2006/relationships" xmlns:m="http://schemas.openxmlformats.org/officeDocument/2006/math" xmlns:v="urn:schemas-microsoft-com:vml" xmlns:w10="urn:schemas-microsoft-com:office:word" xmlns:w="http://schemas.openxmlformats.org/wordprocessingml/2006/main" xmlns:w14="http://schemas.microsoft.com/office/word/2010/wordml" xmlns:sl="http://schemas.openxmlformats.org/schemaLibrary/2006/main" mc:Ignorable="w14">
   <w:view w:val="normal"/>
   <w:defaultTabStop w:val="720"/>
   <w:hyphenationZone w:val="425"/>
@@ -14235,7 +14647,6 @@
   <w:compat>
     <w:useFELayout/>
     <w:compatSetting w:name="compatibilityMode" w:uri="http://schemas.microsoft.com/office/word" w:val="12"/>
-    <w:compatSetting w:name="useWord2013TrackBottomHyphenation" w:uri="http://schemas.microsoft.com/office/word" w:val="1"/>
   </w:compat>
   <w:rsids>
     <w:rsidRoot w:val="001F4BFA"/>
@@ -14250,6 +14661,8 @@
     <w:rsid w:val="003D76AD"/>
     <w:rsid w:val="003D7ABD"/>
     <w:rsid w:val="004644DB"/>
+    <w:rsid w:val="00466B2E"/>
+    <w:rsid w:val="00484D2A"/>
     <w:rsid w:val="00685DC9"/>
     <w:rsid w:val="00686EA3"/>
     <w:rsid w:val="00731699"/>
@@ -14295,13 +14708,13 @@
   <w:themeFontLang w:val="en-GB" w:eastAsia="ja-JP"/>
   <w:clrSchemeMapping w:bg1="light1" w:t1="dark1" w:bg2="light2" w:t2="dark2" w:accent1="accent1" w:accent2="accent2" w:accent3="accent3" w:accent4="accent4" w:accent5="accent5" w:accent6="accent6" w:hyperlink="hyperlink" w:followedHyperlink="followedHyperlink"/>
   <w:doNotAutoCompressPictures/>
-  <w:decimalSymbol w:val=","/>
+  <w:decimalSymbol w:val="."/>
   <w:listSeparator w:val=","/>
 </w:settings>
 </file>
 
 <file path=word/glossary/styles.xml><?xml version="1.0" encoding="utf-8"?>
-<w:styles xmlns:mc="http://schemas.openxmlformats.org/markup-compatibility/2006" xmlns:r="http://schemas.openxmlformats.org/officeDocument/2006/relationships" xmlns:w="http://schemas.openxmlformats.org/wordprocessingml/2006/main" xmlns:w14="http://schemas.microsoft.com/office/word/2010/wordml" xmlns:w15="http://schemas.microsoft.com/office/word/2012/wordml" xmlns:w16cid="http://schemas.microsoft.com/office/word/2016/wordml/cid" xmlns:w16se="http://schemas.microsoft.com/office/word/2015/wordml/symex" mc:Ignorable="w14 w15 w16se w16cid">
+<w:styles xmlns:mc="http://schemas.openxmlformats.org/markup-compatibility/2006" xmlns:r="http://schemas.openxmlformats.org/officeDocument/2006/relationships" xmlns:w="http://schemas.openxmlformats.org/wordprocessingml/2006/main" xmlns:w14="http://schemas.microsoft.com/office/word/2010/wordml" mc:Ignorable="w14">
   <w:docDefaults>
     <w:rPrDefault>
       <w:rPr>
@@ -14317,382 +14730,144 @@
       </w:pPr>
     </w:pPrDefault>
   </w:docDefaults>
-  <w:latentStyles w:defLockedState="0" w:defUIPriority="99" w:defSemiHidden="0" w:defUnhideWhenUsed="0" w:defQFormat="0" w:count="375">
-    <w:lsdException w:name="Normal" w:uiPriority="0" w:qFormat="1"/>
-    <w:lsdException w:name="heading 1" w:uiPriority="9" w:qFormat="1"/>
-    <w:lsdException w:name="heading 2" w:semiHidden="1" w:uiPriority="9" w:unhideWhenUsed="1" w:qFormat="1"/>
-    <w:lsdException w:name="heading 3" w:semiHidden="1" w:uiPriority="9" w:unhideWhenUsed="1" w:qFormat="1"/>
-    <w:lsdException w:name="heading 4" w:semiHidden="1" w:uiPriority="9" w:unhideWhenUsed="1" w:qFormat="1"/>
-    <w:lsdException w:name="heading 5" w:semiHidden="1" w:uiPriority="9" w:unhideWhenUsed="1" w:qFormat="1"/>
-    <w:lsdException w:name="heading 6" w:semiHidden="1" w:uiPriority="9" w:unhideWhenUsed="1" w:qFormat="1"/>
-    <w:lsdException w:name="heading 7" w:semiHidden="1" w:uiPriority="9" w:unhideWhenUsed="1" w:qFormat="1"/>
-    <w:lsdException w:name="heading 8" w:semiHidden="1" w:uiPriority="9" w:unhideWhenUsed="1" w:qFormat="1"/>
-    <w:lsdException w:name="heading 9" w:semiHidden="1" w:uiPriority="9" w:unhideWhenUsed="1" w:qFormat="1"/>
-    <w:lsdException w:name="index 1" w:semiHidden="1" w:unhideWhenUsed="1"/>
-    <w:lsdException w:name="index 2" w:semiHidden="1" w:unhideWhenUsed="1"/>
-    <w:lsdException w:name="index 3" w:semiHidden="1" w:unhideWhenUsed="1"/>
-    <w:lsdException w:name="index 4" w:semiHidden="1" w:unhideWhenUsed="1"/>
-    <w:lsdException w:name="index 5" w:semiHidden="1" w:unhideWhenUsed="1"/>
-    <w:lsdException w:name="index 6" w:semiHidden="1" w:unhideWhenUsed="1"/>
-    <w:lsdException w:name="index 7" w:semiHidden="1" w:unhideWhenUsed="1"/>
-    <w:lsdException w:name="index 8" w:semiHidden="1" w:unhideWhenUsed="1"/>
-    <w:lsdException w:name="index 9" w:semiHidden="1" w:unhideWhenUsed="1"/>
-    <w:lsdException w:name="toc 1" w:semiHidden="1" w:uiPriority="39" w:unhideWhenUsed="1"/>
-    <w:lsdException w:name="toc 2" w:semiHidden="1" w:uiPriority="39" w:unhideWhenUsed="1"/>
-    <w:lsdException w:name="toc 3" w:semiHidden="1" w:uiPriority="39" w:unhideWhenUsed="1"/>
-    <w:lsdException w:name="toc 4" w:semiHidden="1" w:uiPriority="39" w:unhideWhenUsed="1"/>
-    <w:lsdException w:name="toc 5" w:semiHidden="1" w:uiPriority="39" w:unhideWhenUsed="1"/>
-    <w:lsdException w:name="toc 6" w:semiHidden="1" w:uiPriority="39" w:unhideWhenUsed="1"/>
-    <w:lsdException w:name="toc 7" w:semiHidden="1" w:uiPriority="39" w:unhideWhenUsed="1"/>
-    <w:lsdException w:name="toc 8" w:semiHidden="1" w:uiPriority="39" w:unhideWhenUsed="1"/>
-    <w:lsdException w:name="toc 9" w:semiHidden="1" w:uiPriority="39" w:unhideWhenUsed="1"/>
-    <w:lsdException w:name="Normal Indent" w:semiHidden="1" w:unhideWhenUsed="1"/>
-    <w:lsdException w:name="footnote text" w:semiHidden="1" w:unhideWhenUsed="1"/>
-    <w:lsdException w:name="annotation text" w:semiHidden="1" w:unhideWhenUsed="1"/>
-    <w:lsdException w:name="header" w:semiHidden="1" w:unhideWhenUsed="1"/>
-    <w:lsdException w:name="footer" w:semiHidden="1" w:unhideWhenUsed="1"/>
-    <w:lsdException w:name="index heading" w:semiHidden="1" w:unhideWhenUsed="1"/>
-    <w:lsdException w:name="caption" w:semiHidden="1" w:uiPriority="35" w:unhideWhenUsed="1" w:qFormat="1"/>
-    <w:lsdException w:name="table of figures" w:semiHidden="1" w:unhideWhenUsed="1"/>
-    <w:lsdException w:name="envelope address" w:semiHidden="1" w:unhideWhenUsed="1"/>
-    <w:lsdException w:name="envelope return" w:semiHidden="1" w:unhideWhenUsed="1"/>
-    <w:lsdException w:name="footnote reference" w:semiHidden="1" w:unhideWhenUsed="1"/>
-    <w:lsdException w:name="annotation reference" w:semiHidden="1" w:unhideWhenUsed="1"/>
-    <w:lsdException w:name="line number" w:semiHidden="1" w:unhideWhenUsed="1"/>
-    <w:lsdException w:name="page number" w:semiHidden="1" w:unhideWhenUsed="1"/>
-    <w:lsdException w:name="endnote reference" w:semiHidden="1" w:unhideWhenUsed="1"/>
-    <w:lsdException w:name="endnote text" w:semiHidden="1" w:unhideWhenUsed="1"/>
-    <w:lsdException w:name="table of authorities" w:semiHidden="1" w:unhideWhenUsed="1"/>
-    <w:lsdException w:name="macro" w:semiHidden="1" w:unhideWhenUsed="1"/>
-    <w:lsdException w:name="toa heading" w:semiHidden="1" w:unhideWhenUsed="1"/>
-    <w:lsdException w:name="List" w:semiHidden="1" w:unhideWhenUsed="1"/>
-    <w:lsdException w:name="List Bullet" w:semiHidden="1" w:unhideWhenUsed="1"/>
-    <w:lsdException w:name="List Number" w:semiHidden="1" w:unhideWhenUsed="1"/>
-    <w:lsdException w:name="List 2" w:semiHidden="1" w:unhideWhenUsed="1"/>
-    <w:lsdException w:name="List 3" w:semiHidden="1" w:unhideWhenUsed="1"/>
-    <w:lsdException w:name="List 4" w:semiHidden="1" w:unhideWhenUsed="1"/>
-    <w:lsdException w:name="List 5" w:semiHidden="1" w:unhideWhenUsed="1"/>
-    <w:lsdException w:name="List Bullet 2" w:semiHidden="1" w:unhideWhenUsed="1"/>
-    <w:lsdException w:name="List Bullet 3" w:semiHidden="1" w:unhideWhenUsed="1"/>
-    <w:lsdException w:name="List Bullet 4" w:semiHidden="1" w:unhideWhenUsed="1"/>
-    <w:lsdException w:name="List Bullet 5" w:semiHidden="1" w:unhideWhenUsed="1"/>
-    <w:lsdException w:name="List Number 2" w:semiHidden="1" w:unhideWhenUsed="1"/>
-    <w:lsdException w:name="List Number 3" w:semiHidden="1" w:unhideWhenUsed="1"/>
-    <w:lsdException w:name="List Number 4" w:semiHidden="1" w:unhideWhenUsed="1"/>
-    <w:lsdException w:name="List Number 5" w:semiHidden="1" w:unhideWhenUsed="1"/>
-    <w:lsdException w:name="Title" w:uiPriority="10" w:qFormat="1"/>
-    <w:lsdException w:name="Closing" w:semiHidden="1" w:unhideWhenUsed="1"/>
-    <w:lsdException w:name="Signature" w:semiHidden="1" w:unhideWhenUsed="1"/>
-    <w:lsdException w:name="Default Paragraph Font" w:semiHidden="1" w:uiPriority="1" w:unhideWhenUsed="1"/>
-    <w:lsdException w:name="Body Text" w:semiHidden="1" w:unhideWhenUsed="1"/>
-    <w:lsdException w:name="Body Text Indent" w:semiHidden="1" w:unhideWhenUsed="1"/>
-    <w:lsdException w:name="List Continue" w:semiHidden="1" w:unhideWhenUsed="1"/>
-    <w:lsdException w:name="List Continue 2" w:semiHidden="1" w:unhideWhenUsed="1"/>
-    <w:lsdException w:name="List Continue 3" w:semiHidden="1" w:unhideWhenUsed="1"/>
-    <w:lsdException w:name="List Continue 4" w:semiHidden="1" w:unhideWhenUsed="1"/>
-    <w:lsdException w:name="List Continue 5" w:semiHidden="1" w:unhideWhenUsed="1"/>
-    <w:lsdException w:name="Message Header" w:semiHidden="1" w:unhideWhenUsed="1"/>
-    <w:lsdException w:name="Subtitle" w:uiPriority="11" w:qFormat="1"/>
-    <w:lsdException w:name="Salutation" w:semiHidden="1" w:unhideWhenUsed="1"/>
-    <w:lsdException w:name="Date" w:semiHidden="1" w:unhideWhenUsed="1"/>
-    <w:lsdException w:name="Body Text First Indent" w:semiHidden="1" w:unhideWhenUsed="1"/>
-    <w:lsdException w:name="Body Text First Indent 2" w:semiHidden="1" w:unhideWhenUsed="1"/>
-    <w:lsdException w:name="Note Heading" w:semiHidden="1" w:unhideWhenUsed="1"/>
-    <w:lsdException w:name="Body Text 2" w:semiHidden="1" w:unhideWhenUsed="1"/>
-    <w:lsdException w:name="Body Text 3" w:semiHidden="1" w:unhideWhenUsed="1"/>
-    <w:lsdException w:name="Body Text Indent 2" w:semiHidden="1" w:unhideWhenUsed="1"/>
-    <w:lsdException w:name="Body Text Indent 3" w:semiHidden="1" w:unhideWhenUsed="1"/>
-    <w:lsdException w:name="Block Text" w:semiHidden="1" w:unhideWhenUsed="1"/>
-    <w:lsdException w:name="Hyperlink" w:semiHidden="1" w:unhideWhenUsed="1"/>
-    <w:lsdException w:name="FollowedHyperlink" w:semiHidden="1" w:unhideWhenUsed="1"/>
-    <w:lsdException w:name="Strong" w:uiPriority="22" w:qFormat="1"/>
-    <w:lsdException w:name="Emphasis" w:uiPriority="20" w:qFormat="1"/>
-    <w:lsdException w:name="Document Map" w:semiHidden="1" w:unhideWhenUsed="1"/>
-    <w:lsdException w:name="Plain Text" w:semiHidden="1" w:unhideWhenUsed="1"/>
-    <w:lsdException w:name="E-mail Signature" w:semiHidden="1" w:unhideWhenUsed="1"/>
-    <w:lsdException w:name="HTML Top of Form" w:semiHidden="1" w:unhideWhenUsed="1"/>
-    <w:lsdException w:name="HTML Bottom of Form" w:semiHidden="1" w:unhideWhenUsed="1"/>
-    <w:lsdException w:name="Normal (Web)" w:semiHidden="1" w:unhideWhenUsed="1"/>
-    <w:lsdException w:name="HTML Acronym" w:semiHidden="1" w:unhideWhenUsed="1"/>
-    <w:lsdException w:name="HTML Address" w:semiHidden="1" w:unhideWhenUsed="1"/>
-    <w:lsdException w:name="HTML Cite" w:semiHidden="1" w:unhideWhenUsed="1"/>
-    <w:lsdException w:name="HTML Code" w:semiHidden="1" w:unhideWhenUsed="1"/>
-    <w:lsdException w:name="HTML Definition" w:semiHidden="1" w:unhideWhenUsed="1"/>
-    <w:lsdException w:name="HTML Keyboard" w:semiHidden="1" w:unhideWhenUsed="1"/>
-    <w:lsdException w:name="HTML Preformatted" w:semiHidden="1" w:unhideWhenUsed="1"/>
-    <w:lsdException w:name="HTML Sample" w:semiHidden="1" w:unhideWhenUsed="1"/>
-    <w:lsdException w:name="HTML Typewriter" w:semiHidden="1" w:unhideWhenUsed="1"/>
-    <w:lsdException w:name="HTML Variable" w:semiHidden="1" w:unhideWhenUsed="1"/>
-    <w:lsdException w:name="Normal Table" w:semiHidden="1" w:unhideWhenUsed="1"/>
-    <w:lsdException w:name="annotation subject" w:semiHidden="1" w:unhideWhenUsed="1"/>
-    <w:lsdException w:name="No List" w:semiHidden="1" w:unhideWhenUsed="1"/>
-    <w:lsdException w:name="Outline List 1" w:semiHidden="1" w:unhideWhenUsed="1"/>
-    <w:lsdException w:name="Outline List 2" w:semiHidden="1" w:unhideWhenUsed="1"/>
-    <w:lsdException w:name="Outline List 3" w:semiHidden="1" w:unhideWhenUsed="1"/>
-    <w:lsdException w:name="Table Simple 1" w:semiHidden="1" w:unhideWhenUsed="1"/>
-    <w:lsdException w:name="Table Simple 2" w:semiHidden="1" w:unhideWhenUsed="1"/>
-    <w:lsdException w:name="Table Simple 3" w:semiHidden="1" w:unhideWhenUsed="1"/>
-    <w:lsdException w:name="Table Classic 1" w:semiHidden="1" w:unhideWhenUsed="1"/>
-    <w:lsdException w:name="Table Classic 2" w:semiHidden="1" w:unhideWhenUsed="1"/>
-    <w:lsdException w:name="Table Classic 3" w:semiHidden="1" w:unhideWhenUsed="1"/>
-    <w:lsdException w:name="Table Classic 4" w:semiHidden="1" w:unhideWhenUsed="1"/>
-    <w:lsdException w:name="Table Colorful 1" w:semiHidden="1" w:unhideWhenUsed="1"/>
-    <w:lsdException w:name="Table Colorful 2" w:semiHidden="1" w:unhideWhenUsed="1"/>
-    <w:lsdException w:name="Table Colorful 3" w:semiHidden="1" w:unhideWhenUsed="1"/>
-    <w:lsdException w:name="Table Columns 1" w:semiHidden="1" w:unhideWhenUsed="1"/>
-    <w:lsdException w:name="Table Columns 2" w:semiHidden="1" w:unhideWhenUsed="1"/>
-    <w:lsdException w:name="Table Columns 3" w:semiHidden="1" w:unhideWhenUsed="1"/>
-    <w:lsdException w:name="Table Columns 4" w:semiHidden="1" w:unhideWhenUsed="1"/>
-    <w:lsdException w:name="Table Columns 5" w:semiHidden="1" w:unhideWhenUsed="1"/>
-    <w:lsdException w:name="Table Grid 1" w:semiHidden="1" w:unhideWhenUsed="1"/>
-    <w:lsdException w:name="Table Grid 2" w:semiHidden="1" w:unhideWhenUsed="1"/>
-    <w:lsdException w:name="Table Grid 3" w:semiHidden="1" w:unhideWhenUsed="1"/>
-    <w:lsdException w:name="Table Grid 4" w:semiHidden="1" w:unhideWhenUsed="1"/>
-    <w:lsdException w:name="Table Grid 5" w:semiHidden="1" w:unhideWhenUsed="1"/>
-    <w:lsdException w:name="Table Grid 6" w:semiHidden="1" w:unhideWhenUsed="1"/>
-    <w:lsdException w:name="Table Grid 7" w:semiHidden="1" w:unhideWhenUsed="1"/>
-    <w:lsdException w:name="Table Grid 8" w:semiHidden="1" w:unhideWhenUsed="1"/>
-    <w:lsdException w:name="Table List 1" w:semiHidden="1" w:unhideWhenUsed="1"/>
-    <w:lsdException w:name="Table List 2" w:semiHidden="1" w:unhideWhenUsed="1"/>
-    <w:lsdException w:name="Table List 3" w:semiHidden="1" w:unhideWhenUsed="1"/>
-    <w:lsdException w:name="Table List 4" w:semiHidden="1" w:unhideWhenUsed="1"/>
-    <w:lsdException w:name="Table List 5" w:semiHidden="1" w:unhideWhenUsed="1"/>
-    <w:lsdException w:name="Table List 6" w:semiHidden="1" w:unhideWhenUsed="1"/>
-    <w:lsdException w:name="Table List 7" w:semiHidden="1" w:unhideWhenUsed="1"/>
-    <w:lsdException w:name="Table List 8" w:semiHidden="1" w:unhideWhenUsed="1"/>
-    <w:lsdException w:name="Table 3D effects 1" w:semiHidden="1" w:unhideWhenUsed="1"/>
-    <w:lsdException w:name="Table 3D effects 2" w:semiHidden="1" w:unhideWhenUsed="1"/>
-    <w:lsdException w:name="Table 3D effects 3" w:semiHidden="1" w:unhideWhenUsed="1"/>
-    <w:lsdException w:name="Table Contemporary" w:semiHidden="1" w:unhideWhenUsed="1"/>
-    <w:lsdException w:name="Table Elegant" w:semiHidden="1" w:unhideWhenUsed="1"/>
-    <w:lsdException w:name="Table Professional" w:semiHidden="1" w:unhideWhenUsed="1"/>
-    <w:lsdException w:name="Table Subtle 1" w:semiHidden="1" w:unhideWhenUsed="1"/>
-    <w:lsdException w:name="Table Subtle 2" w:semiHidden="1" w:unhideWhenUsed="1"/>
-    <w:lsdException w:name="Table Web 1" w:semiHidden="1" w:unhideWhenUsed="1"/>
-    <w:lsdException w:name="Table Web 2" w:semiHidden="1" w:unhideWhenUsed="1"/>
-    <w:lsdException w:name="Table Web 3" w:semiHidden="1" w:unhideWhenUsed="1"/>
-    <w:lsdException w:name="Balloon Text" w:semiHidden="1" w:unhideWhenUsed="1"/>
-    <w:lsdException w:name="Table Grid" w:semiHidden="1" w:uiPriority="59" w:unhideWhenUsed="1"/>
-    <w:lsdException w:name="Table Theme" w:semiHidden="1" w:unhideWhenUsed="1"/>
-    <w:lsdException w:name="Placeholder Text" w:semiHidden="1"/>
-    <w:lsdException w:name="No Spacing" w:uiPriority="1" w:qFormat="1"/>
-    <w:lsdException w:name="Light Shading" w:uiPriority="60"/>
-    <w:lsdException w:name="Light List" w:uiPriority="61"/>
-    <w:lsdException w:name="Light Grid" w:uiPriority="62"/>
-    <w:lsdException w:name="Medium Shading 1" w:uiPriority="63"/>
-    <w:lsdException w:name="Medium Shading 2" w:uiPriority="64"/>
-    <w:lsdException w:name="Medium List 1" w:uiPriority="65"/>
-    <w:lsdException w:name="Medium List 2" w:uiPriority="66"/>
-    <w:lsdException w:name="Medium Grid 1" w:uiPriority="67"/>
-    <w:lsdException w:name="Medium Grid 2" w:uiPriority="68"/>
-    <w:lsdException w:name="Medium Grid 3" w:uiPriority="69"/>
-    <w:lsdException w:name="Dark List" w:uiPriority="70"/>
-    <w:lsdException w:name="Colorful Shading" w:uiPriority="71"/>
-    <w:lsdException w:name="Colorful List" w:uiPriority="72"/>
-    <w:lsdException w:name="Colorful Grid" w:uiPriority="73"/>
-    <w:lsdException w:name="Light Shading Accent 1" w:uiPriority="60"/>
-    <w:lsdException w:name="Light List Accent 1" w:uiPriority="61"/>
-    <w:lsdException w:name="Light Grid Accent 1" w:uiPriority="62"/>
-    <w:lsdException w:name="Medium Shading 1 Accent 1" w:uiPriority="63"/>
-    <w:lsdException w:name="Medium Shading 2 Accent 1" w:uiPriority="64"/>
-    <w:lsdException w:name="Medium List 1 Accent 1" w:uiPriority="65"/>
-    <w:lsdException w:name="Revision" w:semiHidden="1"/>
-    <w:lsdException w:name="List Paragraph" w:uiPriority="34" w:qFormat="1"/>
-    <w:lsdException w:name="Quote" w:uiPriority="29" w:qFormat="1"/>
-    <w:lsdException w:name="Intense Quote" w:uiPriority="30" w:qFormat="1"/>
-    <w:lsdException w:name="Medium List 2 Accent 1" w:uiPriority="66"/>
-    <w:lsdException w:name="Medium Grid 1 Accent 1" w:uiPriority="67"/>
-    <w:lsdException w:name="Medium Grid 2 Accent 1" w:uiPriority="68"/>
-    <w:lsdException w:name="Medium Grid 3 Accent 1" w:uiPriority="69"/>
-    <w:lsdException w:name="Dark List Accent 1" w:uiPriority="70"/>
-    <w:lsdException w:name="Colorful Shading Accent 1" w:uiPriority="71"/>
-    <w:lsdException w:name="Colorful List Accent 1" w:uiPriority="72"/>
-    <w:lsdException w:name="Colorful Grid Accent 1" w:uiPriority="73"/>
-    <w:lsdException w:name="Light Shading Accent 2" w:uiPriority="60"/>
-    <w:lsdException w:name="Light List Accent 2" w:uiPriority="61"/>
-    <w:lsdException w:name="Light Grid Accent 2" w:uiPriority="62"/>
-    <w:lsdException w:name="Medium Shading 1 Accent 2" w:uiPriority="63"/>
-    <w:lsdException w:name="Medium Shading 2 Accent 2" w:uiPriority="64"/>
-    <w:lsdException w:name="Medium List 1 Accent 2" w:uiPriority="65"/>
-    <w:lsdException w:name="Medium List 2 Accent 2" w:uiPriority="66"/>
-    <w:lsdException w:name="Medium Grid 1 Accent 2" w:uiPriority="67"/>
-    <w:lsdException w:name="Medium Grid 2 Accent 2" w:uiPriority="68"/>
-    <w:lsdException w:name="Medium Grid 3 Accent 2" w:uiPriority="69"/>
-    <w:lsdException w:name="Dark List Accent 2" w:uiPriority="70"/>
-    <w:lsdException w:name="Colorful Shading Accent 2" w:uiPriority="71"/>
-    <w:lsdException w:name="Colorful List Accent 2" w:uiPriority="72"/>
-    <w:lsdException w:name="Colorful Grid Accent 2" w:uiPriority="73"/>
-    <w:lsdException w:name="Light Shading Accent 3" w:uiPriority="60"/>
-    <w:lsdException w:name="Light List Accent 3" w:uiPriority="61"/>
-    <w:lsdException w:name="Light Grid Accent 3" w:uiPriority="62"/>
-    <w:lsdException w:name="Medium Shading 1 Accent 3" w:uiPriority="63"/>
-    <w:lsdException w:name="Medium Shading 2 Accent 3" w:uiPriority="64"/>
-    <w:lsdException w:name="Medium List 1 Accent 3" w:uiPriority="65"/>
-    <w:lsdException w:name="Medium List 2 Accent 3" w:uiPriority="66"/>
-    <w:lsdException w:name="Medium Grid 1 Accent 3" w:uiPriority="67"/>
-    <w:lsdException w:name="Medium Grid 2 Accent 3" w:uiPriority="68"/>
-    <w:lsdException w:name="Medium Grid 3 Accent 3" w:uiPriority="69"/>
-    <w:lsdException w:name="Dark List Accent 3" w:uiPriority="70"/>
-    <w:lsdException w:name="Colorful Shading Accent 3" w:uiPriority="71"/>
-    <w:lsdException w:name="Colorful List Accent 3" w:uiPriority="72"/>
-    <w:lsdException w:name="Colorful Grid Accent 3" w:uiPriority="73"/>
-    <w:lsdException w:name="Light Shading Accent 4" w:uiPriority="60"/>
-    <w:lsdException w:name="Light List Accent 4" w:uiPriority="61"/>
-    <w:lsdException w:name="Light Grid Accent 4" w:uiPriority="62"/>
-    <w:lsdException w:name="Medium Shading 1 Accent 4" w:uiPriority="63"/>
-    <w:lsdException w:name="Medium Shading 2 Accent 4" w:uiPriority="64"/>
-    <w:lsdException w:name="Medium List 1 Accent 4" w:uiPriority="65"/>
-    <w:lsdException w:name="Medium List 2 Accent 4" w:uiPriority="66"/>
-    <w:lsdException w:name="Medium Grid 1 Accent 4" w:uiPriority="67"/>
-    <w:lsdException w:name="Medium Grid 2 Accent 4" w:uiPriority="68"/>
-    <w:lsdException w:name="Medium Grid 3 Accent 4" w:uiPriority="69"/>
-    <w:lsdException w:name="Dark List Accent 4" w:uiPriority="70"/>
-    <w:lsdException w:name="Colorful Shading Accent 4" w:uiPriority="71"/>
-    <w:lsdException w:name="Colorful List Accent 4" w:uiPriority="72"/>
-    <w:lsdException w:name="Colorful Grid Accent 4" w:uiPriority="73"/>
-    <w:lsdException w:name="Light Shading Accent 5" w:uiPriority="60"/>
-    <w:lsdException w:name="Light List Accent 5" w:uiPriority="61"/>
-    <w:lsdException w:name="Light Grid Accent 5" w:uiPriority="62"/>
-    <w:lsdException w:name="Medium Shading 1 Accent 5" w:uiPriority="63"/>
-    <w:lsdException w:name="Medium Shading 2 Accent 5" w:uiPriority="64"/>
-    <w:lsdException w:name="Medium List 1 Accent 5" w:uiPriority="65"/>
-    <w:lsdException w:name="Medium List 2 Accent 5" w:uiPriority="66"/>
-    <w:lsdException w:name="Medium Grid 1 Accent 5" w:uiPriority="67"/>
-    <w:lsdException w:name="Medium Grid 2 Accent 5" w:uiPriority="68"/>
-    <w:lsdException w:name="Medium Grid 3 Accent 5" w:uiPriority="69"/>
-    <w:lsdException w:name="Dark List Accent 5" w:uiPriority="70"/>
-    <w:lsdException w:name="Colorful Shading Accent 5" w:uiPriority="71"/>
-    <w:lsdException w:name="Colorful List Accent 5" w:uiPriority="72"/>
-    <w:lsdException w:name="Colorful Grid Accent 5" w:uiPriority="73"/>
-    <w:lsdException w:name="Light Shading Accent 6" w:uiPriority="60"/>
-    <w:lsdException w:name="Light List Accent 6" w:uiPriority="61"/>
-    <w:lsdException w:name="Light Grid Accent 6" w:uiPriority="62"/>
-    <w:lsdException w:name="Medium Shading 1 Accent 6" w:uiPriority="63"/>
-    <w:lsdException w:name="Medium Shading 2 Accent 6" w:uiPriority="64"/>
-    <w:lsdException w:name="Medium List 1 Accent 6" w:uiPriority="65"/>
-    <w:lsdException w:name="Medium List 2 Accent 6" w:uiPriority="66"/>
-    <w:lsdException w:name="Medium Grid 1 Accent 6" w:uiPriority="67"/>
-    <w:lsdException w:name="Medium Grid 2 Accent 6" w:uiPriority="68"/>
-    <w:lsdException w:name="Medium Grid 3 Accent 6" w:uiPriority="69"/>
-    <w:lsdException w:name="Dark List Accent 6" w:uiPriority="70"/>
-    <w:lsdException w:name="Colorful Shading Accent 6" w:uiPriority="71"/>
-    <w:lsdException w:name="Colorful List Accent 6" w:uiPriority="72"/>
-    <w:lsdException w:name="Colorful Grid Accent 6" w:uiPriority="73"/>
-    <w:lsdException w:name="Subtle Emphasis" w:uiPriority="19" w:qFormat="1"/>
-    <w:lsdException w:name="Intense Emphasis" w:uiPriority="21" w:qFormat="1"/>
-    <w:lsdException w:name="Subtle Reference" w:uiPriority="31" w:qFormat="1"/>
-    <w:lsdException w:name="Intense Reference" w:uiPriority="32" w:qFormat="1"/>
-    <w:lsdException w:name="Book Title" w:uiPriority="33" w:qFormat="1"/>
-    <w:lsdException w:name="Bibliography" w:semiHidden="1" w:uiPriority="37" w:unhideWhenUsed="1"/>
-    <w:lsdException w:name="TOC Heading" w:semiHidden="1" w:uiPriority="39" w:unhideWhenUsed="1" w:qFormat="1"/>
-    <w:lsdException w:name="Plain Table 1" w:uiPriority="41"/>
-    <w:lsdException w:name="Plain Table 2" w:uiPriority="42"/>
-    <w:lsdException w:name="Plain Table 3" w:uiPriority="43"/>
-    <w:lsdException w:name="Plain Table 4" w:uiPriority="44"/>
-    <w:lsdException w:name="Plain Table 5" w:uiPriority="45"/>
-    <w:lsdException w:name="Grid Table Light" w:uiPriority="40"/>
-    <w:lsdException w:name="Grid Table 1 Light" w:uiPriority="46"/>
-    <w:lsdException w:name="Grid Table 2" w:uiPriority="47"/>
-    <w:lsdException w:name="Grid Table 3" w:uiPriority="48"/>
-    <w:lsdException w:name="Grid Table 4" w:uiPriority="49"/>
-    <w:lsdException w:name="Grid Table 5 Dark" w:uiPriority="50"/>
-    <w:lsdException w:name="Grid Table 6 Colorful" w:uiPriority="51"/>
-    <w:lsdException w:name="Grid Table 7 Colorful" w:uiPriority="52"/>
-    <w:lsdException w:name="Grid Table 1 Light Accent 1" w:uiPriority="46"/>
-    <w:lsdException w:name="Grid Table 2 Accent 1" w:uiPriority="47"/>
-    <w:lsdException w:name="Grid Table 3 Accent 1" w:uiPriority="48"/>
-    <w:lsdException w:name="Grid Table 4 Accent 1" w:uiPriority="49"/>
-    <w:lsdException w:name="Grid Table 5 Dark Accent 1" w:uiPriority="50"/>
-    <w:lsdException w:name="Grid Table 6 Colorful Accent 1" w:uiPriority="51"/>
-    <w:lsdException w:name="Grid Table 7 Colorful Accent 1" w:uiPriority="52"/>
-    <w:lsdException w:name="Grid Table 1 Light Accent 2" w:uiPriority="46"/>
-    <w:lsdException w:name="Grid Table 2 Accent 2" w:uiPriority="47"/>
-    <w:lsdException w:name="Grid Table 3 Accent 2" w:uiPriority="48"/>
-    <w:lsdException w:name="Grid Table 4 Accent 2" w:uiPriority="49"/>
-    <w:lsdException w:name="Grid Table 5 Dark Accent 2" w:uiPriority="50"/>
-    <w:lsdException w:name="Grid Table 6 Colorful Accent 2" w:uiPriority="51"/>
-    <w:lsdException w:name="Grid Table 7 Colorful Accent 2" w:uiPriority="52"/>
-    <w:lsdException w:name="Grid Table 1 Light Accent 3" w:uiPriority="46"/>
-    <w:lsdException w:name="Grid Table 2 Accent 3" w:uiPriority="47"/>
-    <w:lsdException w:name="Grid Table 3 Accent 3" w:uiPriority="48"/>
-    <w:lsdException w:name="Grid Table 4 Accent 3" w:uiPriority="49"/>
-    <w:lsdException w:name="Grid Table 5 Dark Accent 3" w:uiPriority="50"/>
-    <w:lsdException w:name="Grid Table 6 Colorful Accent 3" w:uiPriority="51"/>
-    <w:lsdException w:name="Grid Table 7 Colorful Accent 3" w:uiPriority="52"/>
-    <w:lsdException w:name="Grid Table 1 Light Accent 4" w:uiPriority="46"/>
-    <w:lsdException w:name="Grid Table 2 Accent 4" w:uiPriority="47"/>
-    <w:lsdException w:name="Grid Table 3 Accent 4" w:uiPriority="48"/>
-    <w:lsdException w:name="Grid Table 4 Accent 4" w:uiPriority="49"/>
-    <w:lsdException w:name="Grid Table 5 Dark Accent 4" w:uiPriority="50"/>
-    <w:lsdException w:name="Grid Table 6 Colorful Accent 4" w:uiPriority="51"/>
-    <w:lsdException w:name="Grid Table 7 Colorful Accent 4" w:uiPriority="52"/>
-    <w:lsdException w:name="Grid Table 1 Light Accent 5" w:uiPriority="46"/>
-    <w:lsdException w:name="Grid Table 2 Accent 5" w:uiPriority="47"/>
-    <w:lsdException w:name="Grid Table 3 Accent 5" w:uiPriority="48"/>
-    <w:lsdException w:name="Grid Table 4 Accent 5" w:uiPriority="49"/>
-    <w:lsdException w:name="Grid Table 5 Dark Accent 5" w:uiPriority="50"/>
-    <w:lsdException w:name="Grid Table 6 Colorful Accent 5" w:uiPriority="51"/>
-    <w:lsdException w:name="Grid Table 7 Colorful Accent 5" w:uiPriority="52"/>
-    <w:lsdException w:name="Grid Table 1 Light Accent 6" w:uiPriority="46"/>
-    <w:lsdException w:name="Grid Table 2 Accent 6" w:uiPriority="47"/>
-    <w:lsdException w:name="Grid Table 3 Accent 6" w:uiPriority="48"/>
-    <w:lsdException w:name="Grid Table 4 Accent 6" w:uiPriority="49"/>
-    <w:lsdException w:name="Grid Table 5 Dark Accent 6" w:uiPriority="50"/>
-    <w:lsdException w:name="Grid Table 6 Colorful Accent 6" w:uiPriority="51"/>
-    <w:lsdException w:name="Grid Table 7 Colorful Accent 6" w:uiPriority="52"/>
-    <w:lsdException w:name="List Table 1 Light" w:uiPriority="46"/>
-    <w:lsdException w:name="List Table 2" w:uiPriority="47"/>
-    <w:lsdException w:name="List Table 3" w:uiPriority="48"/>
-    <w:lsdException w:name="List Table 4" w:uiPriority="49"/>
-    <w:lsdException w:name="List Table 5 Dark" w:uiPriority="50"/>
-    <w:lsdException w:name="List Table 6 Colorful" w:uiPriority="51"/>
-    <w:lsdException w:name="List Table 7 Colorful" w:uiPriority="52"/>
-    <w:lsdException w:name="List Table 1 Light Accent 1" w:uiPriority="46"/>
-    <w:lsdException w:name="List Table 2 Accent 1" w:uiPriority="47"/>
-    <w:lsdException w:name="List Table 3 Accent 1" w:uiPriority="48"/>
-    <w:lsdException w:name="List Table 4 Accent 1" w:uiPriority="49"/>
-    <w:lsdException w:name="List Table 5 Dark Accent 1" w:uiPriority="50"/>
-    <w:lsdException w:name="List Table 6 Colorful Accent 1" w:uiPriority="51"/>
-    <w:lsdException w:name="List Table 7 Colorful Accent 1" w:uiPriority="52"/>
-    <w:lsdException w:name="List Table 1 Light Accent 2" w:uiPriority="46"/>
-    <w:lsdException w:name="List Table 2 Accent 2" w:uiPriority="47"/>
-    <w:lsdException w:name="List Table 3 Accent 2" w:uiPriority="48"/>
-    <w:lsdException w:name="List Table 4 Accent 2" w:uiPriority="49"/>
-    <w:lsdException w:name="List Table 5 Dark Accent 2" w:uiPriority="50"/>
-    <w:lsdException w:name="List Table 6 Colorful Accent 2" w:uiPriority="51"/>
-    <w:lsdException w:name="List Table 7 Colorful Accent 2" w:uiPriority="52"/>
-    <w:lsdException w:name="List Table 1 Light Accent 3" w:uiPriority="46"/>
-    <w:lsdException w:name="List Table 2 Accent 3" w:uiPriority="47"/>
-    <w:lsdException w:name="List Table 3 Accent 3" w:uiPriority="48"/>
-    <w:lsdException w:name="List Table 4 Accent 3" w:uiPriority="49"/>
-    <w:lsdException w:name="List Table 5 Dark Accent 3" w:uiPriority="50"/>
-    <w:lsdException w:name="List Table 6 Colorful Accent 3" w:uiPriority="51"/>
-    <w:lsdException w:name="List Table 7 Colorful Accent 3" w:uiPriority="52"/>
-    <w:lsdException w:name="List Table 1 Light Accent 4" w:uiPriority="46"/>
-    <w:lsdException w:name="List Table 2 Accent 4" w:uiPriority="47"/>
-    <w:lsdException w:name="List Table 3 Accent 4" w:uiPriority="48"/>
-    <w:lsdException w:name="List Table 4 Accent 4" w:uiPriority="49"/>
-    <w:lsdException w:name="List Table 5 Dark Accent 4" w:uiPriority="50"/>
-    <w:lsdException w:name="List Table 6 Colorful Accent 4" w:uiPriority="51"/>
-    <w:lsdException w:name="List Table 7 Colorful Accent 4" w:uiPriority="52"/>
-    <w:lsdException w:name="List Table 1 Light Accent 5" w:uiPriority="46"/>
-    <w:lsdException w:name="List Table 2 Accent 5" w:uiPriority="47"/>
-    <w:lsdException w:name="List Table 3 Accent 5" w:uiPriority="48"/>
-    <w:lsdException w:name="List Table 4 Accent 5" w:uiPriority="49"/>
-    <w:lsdException w:name="List Table 5 Dark Accent 5" w:uiPriority="50"/>
-    <w:lsdException w:name="List Table 6 Colorful Accent 5" w:uiPriority="51"/>
-    <w:lsdException w:name="List Table 7 Colorful Accent 5" w:uiPriority="52"/>
-    <w:lsdException w:name="List Table 1 Light Accent 6" w:uiPriority="46"/>
-    <w:lsdException w:name="List Table 2 Accent 6" w:uiPriority="47"/>
-    <w:lsdException w:name="List Table 3 Accent 6" w:uiPriority="48"/>
-    <w:lsdException w:name="List Table 4 Accent 6" w:uiPriority="49"/>
-    <w:lsdException w:name="List Table 5 Dark Accent 6" w:uiPriority="50"/>
-    <w:lsdException w:name="List Table 6 Colorful Accent 6" w:uiPriority="51"/>
-    <w:lsdException w:name="List Table 7 Colorful Accent 6" w:uiPriority="52"/>
-    <w:lsdException w:name="Mention" w:semiHidden="1" w:unhideWhenUsed="1"/>
-    <w:lsdException w:name="Smart Hyperlink" w:semiHidden="1" w:unhideWhenUsed="1"/>
-    <w:lsdException w:name="Hashtag" w:semiHidden="1" w:unhideWhenUsed="1"/>
-    <w:lsdException w:name="Unresolved Mention" w:semiHidden="1" w:unhideWhenUsed="1"/>
+  <w:latentStyles w:defLockedState="0" w:defUIPriority="99" w:defSemiHidden="1" w:defUnhideWhenUsed="1" w:defQFormat="0" w:count="267">
+    <w:lsdException w:name="Normal" w:semiHidden="0" w:uiPriority="0" w:unhideWhenUsed="0" w:qFormat="1"/>
+    <w:lsdException w:name="heading 1" w:semiHidden="0" w:uiPriority="9" w:unhideWhenUsed="0" w:qFormat="1"/>
+    <w:lsdException w:name="heading 2" w:uiPriority="9" w:qFormat="1"/>
+    <w:lsdException w:name="heading 3" w:uiPriority="9" w:qFormat="1"/>
+    <w:lsdException w:name="heading 4" w:uiPriority="9" w:qFormat="1"/>
+    <w:lsdException w:name="heading 5" w:uiPriority="9" w:qFormat="1"/>
+    <w:lsdException w:name="heading 6" w:uiPriority="9" w:qFormat="1"/>
+    <w:lsdException w:name="heading 7" w:uiPriority="9" w:qFormat="1"/>
+    <w:lsdException w:name="heading 8" w:uiPriority="9" w:qFormat="1"/>
+    <w:lsdException w:name="heading 9" w:uiPriority="9" w:qFormat="1"/>
+    <w:lsdException w:name="toc 1" w:uiPriority="39"/>
+    <w:lsdException w:name="toc 2" w:uiPriority="39"/>
+    <w:lsdException w:name="toc 3" w:uiPriority="39"/>
+    <w:lsdException w:name="toc 4" w:uiPriority="39"/>
+    <w:lsdException w:name="toc 5" w:uiPriority="39"/>
+    <w:lsdException w:name="toc 6" w:uiPriority="39"/>
+    <w:lsdException w:name="toc 7" w:uiPriority="39"/>
+    <w:lsdException w:name="toc 8" w:uiPriority="39"/>
+    <w:lsdException w:name="toc 9" w:uiPriority="39"/>
+    <w:lsdException w:name="caption" w:uiPriority="35" w:qFormat="1"/>
+    <w:lsdException w:name="Title" w:semiHidden="0" w:uiPriority="10" w:unhideWhenUsed="0" w:qFormat="1"/>
+    <w:lsdException w:name="Default Paragraph Font" w:uiPriority="1"/>
+    <w:lsdException w:name="Subtitle" w:semiHidden="0" w:uiPriority="11" w:unhideWhenUsed="0" w:qFormat="1"/>
+    <w:lsdException w:name="Strong" w:semiHidden="0" w:uiPriority="22" w:unhideWhenUsed="0" w:qFormat="1"/>
+    <w:lsdException w:name="Emphasis" w:semiHidden="0" w:uiPriority="20" w:unhideWhenUsed="0" w:qFormat="1"/>
+    <w:lsdException w:name="Table Grid" w:uiPriority="59"/>
+    <w:lsdException w:name="Placeholder Text" w:unhideWhenUsed="0"/>
+    <w:lsdException w:name="No Spacing" w:semiHidden="0" w:uiPriority="1" w:unhideWhenUsed="0" w:qFormat="1"/>
+    <w:lsdException w:name="Light Shading" w:semiHidden="0" w:uiPriority="60" w:unhideWhenUsed="0"/>
+    <w:lsdException w:name="Light List" w:semiHidden="0" w:uiPriority="61" w:unhideWhenUsed="0"/>
+    <w:lsdException w:name="Light Grid" w:semiHidden="0" w:uiPriority="62" w:unhideWhenUsed="0"/>
+    <w:lsdException w:name="Medium Shading 1" w:semiHidden="0" w:uiPriority="63" w:unhideWhenUsed="0"/>
+    <w:lsdException w:name="Medium Shading 2" w:semiHidden="0" w:uiPriority="64" w:unhideWhenUsed="0"/>
+    <w:lsdException w:name="Medium List 1" w:semiHidden="0" w:uiPriority="65" w:unhideWhenUsed="0"/>
+    <w:lsdException w:name="Medium List 2" w:semiHidden="0" w:uiPriority="66" w:unhideWhenUsed="0"/>
+    <w:lsdException w:name="Medium Grid 1" w:semiHidden="0" w:uiPriority="67" w:unhideWhenUsed="0"/>
+    <w:lsdException w:name="Medium Grid 2" w:semiHidden="0" w:uiPriority="68" w:unhideWhenUsed="0"/>
+    <w:lsdException w:name="Medium Grid 3" w:semiHidden="0" w:uiPriority="69" w:unhideWhenUsed="0"/>
+    <w:lsdException w:name="Dark List" w:semiHidden="0" w:uiPriority="70" w:unhideWhenUsed="0"/>
+    <w:lsdException w:name="Colorful Shading" w:semiHidden="0" w:uiPriority="71" w:unhideWhenUsed="0"/>
+    <w:lsdException w:name="Colorful List" w:semiHidden="0" w:uiPriority="72" w:unhideWhenUsed="0"/>
+    <w:lsdException w:name="Colorful Grid" w:semiHidden="0" w:uiPriority="73" w:unhideWhenUsed="0"/>
+    <w:lsdException w:name="Light Shading Accent 1" w:semiHidden="0" w:uiPriority="60" w:unhideWhenUsed="0"/>
+    <w:lsdException w:name="Light List Accent 1" w:semiHidden="0" w:uiPriority="61" w:unhideWhenUsed="0"/>
+    <w:lsdException w:name="Light Grid Accent 1" w:semiHidden="0" w:uiPriority="62" w:unhideWhenUsed="0"/>
+    <w:lsdException w:name="Medium Shading 1 Accent 1" w:semiHidden="0" w:uiPriority="63" w:unhideWhenUsed="0"/>
+    <w:lsdException w:name="Medium Shading 2 Accent 1" w:semiHidden="0" w:uiPriority="64" w:unhideWhenUsed="0"/>
+    <w:lsdException w:name="Medium List 1 Accent 1" w:semiHidden="0" w:uiPriority="65" w:unhideWhenUsed="0"/>
+    <w:lsdException w:name="Revision" w:unhideWhenUsed="0"/>
+    <w:lsdException w:name="List Paragraph" w:semiHidden="0" w:uiPriority="34" w:unhideWhenUsed="0" w:qFormat="1"/>
+    <w:lsdException w:name="Quote" w:semiHidden="0" w:uiPriority="29" w:unhideWhenUsed="0" w:qFormat="1"/>
+    <w:lsdException w:name="Intense Quote" w:semiHidden="0" w:uiPriority="30" w:unhideWhenUsed="0" w:qFormat="1"/>
+    <w:lsdException w:name="Medium List 2 Accent 1" w:semiHidden="0" w:uiPriority="66" w:unhideWhenUsed="0"/>
+    <w:lsdException w:name="Medium Grid 1 Accent 1" w:semiHidden="0" w:uiPriority="67" w:unhideWhenUsed="0"/>
+    <w:lsdException w:name="Medium Grid 2 Accent 1" w:semiHidden="0" w:uiPriority="68" w:unhideWhenUsed="0"/>
+    <w:lsdException w:name="Medium Grid 3 Accent 1" w:semiHidden="0" w:uiPriority="69" w:unhideWhenUsed="0"/>
+    <w:lsdException w:name="Dark List Accent 1" w:semiHidden="0" w:uiPriority="70" w:unhideWhenUsed="0"/>
+    <w:lsdException w:name="Colorful Shading Accent 1" w:semiHidden="0" w:uiPriority="71" w:unhideWhenUsed="0"/>
+    <w:lsdException w:name="Colorful List Accent 1" w:semiHidden="0" w:uiPriority="72" w:unhideWhenUsed="0"/>
+    <w:lsdException w:name="Colorful Grid Accent 1" w:semiHidden="0" w:uiPriority="73" w:unhideWhenUsed="0"/>
+    <w:lsdException w:name="Light Shading Accent 2" w:semiHidden="0" w:uiPriority="60" w:unhideWhenUsed="0"/>
+    <w:lsdException w:name="Light List Accent 2" w:semiHidden="0" w:uiPriority="61" w:unhideWhenUsed="0"/>
+    <w:lsdException w:name="Light Grid Accent 2" w:semiHidden="0" w:uiPriority="62" w:unhideWhenUsed="0"/>
+    <w:lsdException w:name="Medium Shading 1 Accent 2" w:semiHidden="0" w:uiPriority="63" w:unhideWhenUsed="0"/>
+    <w:lsdException w:name="Medium Shading 2 Accent 2" w:semiHidden="0" w:uiPriority="64" w:unhideWhenUsed="0"/>
+    <w:lsdException w:name="Medium List 1 Accent 2" w:semiHidden="0" w:uiPriority="65" w:unhideWhenUsed="0"/>
+    <w:lsdException w:name="Medium List 2 Accent 2" w:semiHidden="0" w:uiPriority="66" w:unhideWhenUsed="0"/>
+    <w:lsdException w:name="Medium Grid 1 Accent 2" w:semiHidden="0" w:uiPriority="67" w:unhideWhenUsed="0"/>
+    <w:lsdException w:name="Medium Grid 2 Accent 2" w:semiHidden="0" w:uiPriority="68" w:unhideWhenUsed="0"/>
+    <w:lsdException w:name="Medium Grid 3 Accent 2" w:semiHidden="0" w:uiPriority="69" w:unhideWhenUsed="0"/>
+    <w:lsdException w:name="Dark List Accent 2" w:semiHidden="0" w:uiPriority="70" w:unhideWhenUsed="0"/>
+    <w:lsdException w:name="Colorful Shading Accent 2" w:semiHidden="0" w:uiPriority="71" w:unhideWhenUsed="0"/>
+    <w:lsdException w:name="Colorful List Accent 2" w:semiHidden="0" w:uiPriority="72" w:unhideWhenUsed="0"/>
+    <w:lsdException w:name="Colorful Grid Accent 2" w:semiHidden="0" w:uiPriority="73" w:unhideWhenUsed="0"/>
+    <w:lsdException w:name="Light Shading Accent 3" w:semiHidden="0" w:uiPriority="60" w:unhideWhenUsed="0"/>
+    <w:lsdException w:name="Light List Accent 3" w:semiHidden="0" w:uiPriority="61" w:unhideWhenUsed="0"/>
+    <w:lsdException w:name="Light Grid Accent 3" w:semiHidden="0" w:uiPriority="62" w:unhideWhenUsed="0"/>
+    <w:lsdException w:name="Medium Shading 1 Accent 3" w:semiHidden="0" w:uiPriority="63" w:unhideWhenUsed="0"/>
+    <w:lsdException w:name="Medium Shading 2 Accent 3" w:semiHidden="0" w:uiPriority="64" w:unhideWhenUsed="0"/>
+    <w:lsdException w:name="Medium List 1 Accent 3" w:semiHidden="0" w:uiPriority="65" w:unhideWhenUsed="0"/>
+    <w:lsdException w:name="Medium List 2 Accent 3" w:semiHidden="0" w:uiPriority="66" w:unhideWhenUsed="0"/>
+    <w:lsdException w:name="Medium Grid 1 Accent 3" w:semiHidden="0" w:uiPriority="67" w:unhideWhenUsed="0"/>
+    <w:lsdException w:name="Medium Grid 2 Accent 3" w:semiHidden="0" w:uiPriority="68" w:unhideWhenUsed="0"/>
+    <w:lsdException w:name="Medium Grid 3 Accent 3" w:semiHidden="0" w:uiPriority="69" w:unhideWhenUsed="0"/>
+    <w:lsdException w:name="Dark List Accent 3" w:semiHidden="0" w:uiPriority="70" w:unhideWhenUsed="0"/>
+    <w:lsdException w:name="Colorful Shading Accent 3" w:semiHidden="0" w:uiPriority="71" w:unhideWhenUsed="0"/>
+    <w:lsdException w:name="Colorful List Accent 3" w:semiHidden="0" w:uiPriority="72" w:unhideWhenUsed="0"/>
+    <w:lsdException w:name="Colorful Grid Accent 3" w:semiHidden="0" w:uiPriority="73" w:unhideWhenUsed="0"/>
+    <w:lsdException w:name="Light Shading Accent 4" w:semiHidden="0" w:uiPriority="60" w:unhideWhenUsed="0"/>
+    <w:lsdException w:name="Light List Accent 4" w:semiHidden="0" w:uiPriority="61" w:unhideWhenUsed="0"/>
+    <w:lsdException w:name="Light Grid Accent 4" w:semiHidden="0" w:uiPriority="62" w:unhideWhenUsed="0"/>
+    <w:lsdException w:name="Medium Shading 1 Accent 4" w:semiHidden="0" w:uiPriority="63" w:unhideWhenUsed="0"/>
+    <w:lsdException w:name="Medium Shading 2 Accent 4" w:semiHidden="0" w:uiPriority="64" w:unhideWhenUsed="0"/>
+    <w:lsdException w:name="Medium List 1 Accent 4" w:semiHidden="0" w:uiPriority="65" w:unhideWhenUsed="0"/>
+    <w:lsdException w:name="Medium List 2 Accent 4" w:semiHidden="0" w:uiPriority="66" w:unhideWhenUsed="0"/>
+    <w:lsdException w:name="Medium Grid 1 Accent 4" w:semiHidden="0" w:uiPriority="67" w:unhideWhenUsed="0"/>
+    <w:lsdException w:name="Medium Grid 2 Accent 4" w:semiHidden="0" w:uiPriority="68" w:unhideWhenUsed="0"/>
+    <w:lsdException w:name="Medium Grid 3 Accent 4" w:semiHidden="0" w:uiPriority="69" w:unhideWhenUsed="0"/>
+    <w:lsdException w:name="Dark List Accent 4" w:semiHidden="0" w:uiPriority="70" w:unhideWhenUsed="0"/>
+    <w:lsdException w:name="Colorful Shading Accent 4" w:semiHidden="0" w:uiPriority="71" w:unhideWhenUsed="0"/>
+    <w:lsdException w:name="Colorful List Accent 4" w:semiHidden="0" w:uiPriority="72" w:unhideWhenUsed="0"/>
+    <w:lsdException w:name="Colorful Grid Accent 4" w:semiHidden="0" w:uiPriority="73" w:unhideWhenUsed="0"/>
+    <w:lsdException w:name="Light Shading Accent 5" w:semiHidden="0" w:uiPriority="60" w:unhideWhenUsed="0"/>
+    <w:lsdException w:name="Light List Accent 5" w:semiHidden="0" w:uiPriority="61" w:unhideWhenUsed="0"/>
+    <w:lsdException w:name="Light Grid Accent 5" w:semiHidden="0" w:uiPriority="62" w:unhideWhenUsed="0"/>
+    <w:lsdException w:name="Medium Shading 1 Accent 5" w:semiHidden="0" w:uiPriority="63" w:unhideWhenUsed="0"/>
+    <w:lsdException w:name="Medium Shading 2 Accent 5" w:semiHidden="0" w:uiPriority="64" w:unhideWhenUsed="0"/>
+    <w:lsdException w:name="Medium List 1 Accent 5" w:semiHidden="0" w:uiPriority="65" w:unhideWhenUsed="0"/>
+    <w:lsdException w:name="Medium List 2 Accent 5" w:semiHidden="0" w:uiPriority="66" w:unhideWhenUsed="0"/>
+    <w:lsdException w:name="Medium Grid 1 Accent 5" w:semiHidden="0" w:uiPriority="67" w:unhideWhenUsed="0"/>
+    <w:lsdException w:name="Medium Grid 2 Accent 5" w:semiHidden="0" w:uiPriority="68" w:unhideWhenUsed="0"/>
+    <w:lsdException w:name="Medium Grid 3 Accent 5" w:semiHidden="0" w:uiPriority="69" w:unhideWhenUsed="0"/>
+    <w:lsdException w:name="Dark List Accent 5" w:semiHidden="0" w:uiPriority="70" w:unhideWhenUsed="0"/>
+    <w:lsdException w:name="Colorful Shading Accent 5" w:semiHidden="0" w:uiPriority="71" w:unhideWhenUsed="0"/>
+    <w:lsdException w:name="Colorful List Accent 5" w:semiHidden="0" w:uiPriority="72" w:unhideWhenUsed="0"/>
+    <w:lsdException w:name="Colorful Grid Accent 5" w:semiHidden="0" w:uiPriority="73" w:unhideWhenUsed="0"/>
+    <w:lsdException w:name="Light Shading Accent 6" w:semiHidden="0" w:uiPriority="60" w:unhideWhenUsed="0"/>
+    <w:lsdException w:name="Light List Accent 6" w:semiHidden="0" w:uiPriority="61" w:unhideWhenUsed="0"/>
+    <w:lsdException w:name="Light Grid Accent 6" w:semiHidden="0" w:uiPriority="62" w:unhideWhenUsed="0"/>
+    <w:lsdException w:name="Medium Shading 1 Accent 6" w:semiHidden="0" w:uiPriority="63" w:unhideWhenUsed="0"/>
+    <w:lsdException w:name="Medium Shading 2 Accent 6" w:semiHidden="0" w:uiPriority="64" w:unhideWhenUsed="0"/>
+    <w:lsdException w:name="Medium List 1 Accent 6" w:semiHidden="0" w:uiPriority="65" w:unhideWhenUsed="0"/>
+    <w:lsdException w:name="Medium List 2 Accent 6" w:semiHidden="0" w:uiPriority="66" w:unhideWhenUsed="0"/>
+    <w:lsdException w:name="Medium Grid 1 Accent 6" w:semiHidden="0" w:uiPriority="67" w:unhideWhenUsed="0"/>
+    <w:lsdException w:name="Medium Grid 2 Accent 6" w:semiHidden="0" w:uiPriority="68" w:unhideWhenUsed="0"/>
+    <w:lsdException w:name="Medium Grid 3 Accent 6" w:semiHidden="0" w:uiPriority="69" w:unhideWhenUsed="0"/>
+    <w:lsdException w:name="Dark List Accent 6" w:semiHidden="0" w:uiPriority="70" w:unhideWhenUsed="0"/>
+    <w:lsdException w:name="Colorful Shading Accent 6" w:semiHidden="0" w:uiPriority="71" w:unhideWhenUsed="0"/>
+    <w:lsdException w:name="Colorful List Accent 6" w:semiHidden="0" w:uiPriority="72" w:unhideWhenUsed="0"/>
+    <w:lsdException w:name="Colorful Grid Accent 6" w:semiHidden="0" w:uiPriority="73" w:unhideWhenUsed="0"/>
+    <w:lsdException w:name="Subtle Emphasis" w:semiHidden="0" w:uiPriority="19" w:unhideWhenUsed="0" w:qFormat="1"/>
+    <w:lsdException w:name="Intense Emphasis" w:semiHidden="0" w:uiPriority="21" w:unhideWhenUsed="0" w:qFormat="1"/>
+    <w:lsdException w:name="Subtle Reference" w:semiHidden="0" w:uiPriority="31" w:unhideWhenUsed="0" w:qFormat="1"/>
+    <w:lsdException w:name="Intense Reference" w:semiHidden="0" w:uiPriority="32" w:unhideWhenUsed="0" w:qFormat="1"/>
+    <w:lsdException w:name="Book Title" w:semiHidden="0" w:uiPriority="33" w:unhideWhenUsed="0" w:qFormat="1"/>
+    <w:lsdException w:name="Bibliography" w:uiPriority="37"/>
+    <w:lsdException w:name="TOC Heading" w:uiPriority="39" w:qFormat="1"/>
   </w:latentStyles>
   <w:style w:type="paragraph" w:default="1" w:styleId="Normal">
     <w:name w:val="Normal"/>
@@ -14737,8 +14912,198 @@
 </w:styles>
 </file>
 
+<file path=word/glossary/stylesWithEffects.xml><?xml version="1.0" encoding="utf-8"?>
+<w:styles xmlns:wpc="http://schemas.microsoft.com/office/word/2010/wordprocessingCanvas" xmlns:mc="http://schemas.openxmlformats.org/markup-compatibility/2006" xmlns:o="urn:schemas-microsoft-com:office:office" xmlns:r="http://schemas.openxmlformats.org/officeDocument/2006/relationships" xmlns:m="http://schemas.openxmlformats.org/officeDocument/2006/math" xmlns:v="urn:schemas-microsoft-com:vml" xmlns:wp14="http://schemas.microsoft.com/office/word/2010/wordprocessingDrawing" xmlns:wp="http://schemas.openxmlformats.org/drawingml/2006/wordprocessingDrawing" xmlns:w10="urn:schemas-microsoft-com:office:word" xmlns:w="http://schemas.openxmlformats.org/wordprocessingml/2006/main" xmlns:w14="http://schemas.microsoft.com/office/word/2010/wordml" xmlns:wpg="http://schemas.microsoft.com/office/word/2010/wordprocessingGroup" xmlns:wpi="http://schemas.microsoft.com/office/word/2010/wordprocessingInk" xmlns:wne="http://schemas.microsoft.com/office/word/2006/wordml" xmlns:wps="http://schemas.microsoft.com/office/word/2010/wordprocessingShape" mc:Ignorable="w14 wp14">
+  <w:docDefaults>
+    <w:rPrDefault>
+      <w:rPr>
+        <w:rFonts w:asciiTheme="minorHAnsi" w:eastAsiaTheme="minorEastAsia" w:hAnsiTheme="minorHAnsi" w:cstheme="minorBidi"/>
+        <w:sz w:val="22"/>
+        <w:szCs w:val="22"/>
+        <w:lang w:val="nl-NL" w:eastAsia="nl-NL" w:bidi="ar-SA"/>
+      </w:rPr>
+    </w:rPrDefault>
+    <w:pPrDefault>
+      <w:pPr>
+        <w:spacing w:after="200" w:line="276" w:lineRule="auto"/>
+      </w:pPr>
+    </w:pPrDefault>
+  </w:docDefaults>
+  <w:latentStyles w:defLockedState="0" w:defUIPriority="99" w:defSemiHidden="1" w:defUnhideWhenUsed="1" w:defQFormat="0" w:count="267">
+    <w:lsdException w:name="Normal" w:semiHidden="0" w:uiPriority="0" w:unhideWhenUsed="0" w:qFormat="1"/>
+    <w:lsdException w:name="heading 1" w:semiHidden="0" w:uiPriority="9" w:unhideWhenUsed="0" w:qFormat="1"/>
+    <w:lsdException w:name="heading 2" w:uiPriority="9" w:qFormat="1"/>
+    <w:lsdException w:name="heading 3" w:uiPriority="9" w:qFormat="1"/>
+    <w:lsdException w:name="heading 4" w:uiPriority="9" w:qFormat="1"/>
+    <w:lsdException w:name="heading 5" w:uiPriority="9" w:qFormat="1"/>
+    <w:lsdException w:name="heading 6" w:uiPriority="9" w:qFormat="1"/>
+    <w:lsdException w:name="heading 7" w:uiPriority="9" w:qFormat="1"/>
+    <w:lsdException w:name="heading 8" w:uiPriority="9" w:qFormat="1"/>
+    <w:lsdException w:name="heading 9" w:uiPriority="9" w:qFormat="1"/>
+    <w:lsdException w:name="toc 1" w:uiPriority="39"/>
+    <w:lsdException w:name="toc 2" w:uiPriority="39"/>
+    <w:lsdException w:name="toc 3" w:uiPriority="39"/>
+    <w:lsdException w:name="toc 4" w:uiPriority="39"/>
+    <w:lsdException w:name="toc 5" w:uiPriority="39"/>
+    <w:lsdException w:name="toc 6" w:uiPriority="39"/>
+    <w:lsdException w:name="toc 7" w:uiPriority="39"/>
+    <w:lsdException w:name="toc 8" w:uiPriority="39"/>
+    <w:lsdException w:name="toc 9" w:uiPriority="39"/>
+    <w:lsdException w:name="caption" w:uiPriority="35" w:qFormat="1"/>
+    <w:lsdException w:name="Title" w:semiHidden="0" w:uiPriority="10" w:unhideWhenUsed="0" w:qFormat="1"/>
+    <w:lsdException w:name="Default Paragraph Font" w:uiPriority="1"/>
+    <w:lsdException w:name="Subtitle" w:semiHidden="0" w:uiPriority="11" w:unhideWhenUsed="0" w:qFormat="1"/>
+    <w:lsdException w:name="Strong" w:semiHidden="0" w:uiPriority="22" w:unhideWhenUsed="0" w:qFormat="1"/>
+    <w:lsdException w:name="Emphasis" w:semiHidden="0" w:uiPriority="20" w:unhideWhenUsed="0" w:qFormat="1"/>
+    <w:lsdException w:name="Table Grid" w:semiHidden="0" w:uiPriority="59" w:unhideWhenUsed="0"/>
+    <w:lsdException w:name="Placeholder Text" w:unhideWhenUsed="0"/>
+    <w:lsdException w:name="No Spacing" w:semiHidden="0" w:uiPriority="1" w:unhideWhenUsed="0" w:qFormat="1"/>
+    <w:lsdException w:name="Light Shading" w:semiHidden="0" w:uiPriority="60" w:unhideWhenUsed="0"/>
+    <w:lsdException w:name="Light List" w:semiHidden="0" w:uiPriority="61" w:unhideWhenUsed="0"/>
+    <w:lsdException w:name="Light Grid" w:semiHidden="0" w:uiPriority="62" w:unhideWhenUsed="0"/>
+    <w:lsdException w:name="Medium Shading 1" w:semiHidden="0" w:uiPriority="63" w:unhideWhenUsed="0"/>
+    <w:lsdException w:name="Medium Shading 2" w:semiHidden="0" w:uiPriority="64" w:unhideWhenUsed="0"/>
+    <w:lsdException w:name="Medium List 1" w:semiHidden="0" w:uiPriority="65" w:unhideWhenUsed="0"/>
+    <w:lsdException w:name="Medium List 2" w:semiHidden="0" w:uiPriority="66" w:unhideWhenUsed="0"/>
+    <w:lsdException w:name="Medium Grid 1" w:semiHidden="0" w:uiPriority="67" w:unhideWhenUsed="0"/>
+    <w:lsdException w:name="Medium Grid 2" w:semiHidden="0" w:uiPriority="68" w:unhideWhenUsed="0"/>
+    <w:lsdException w:name="Medium Grid 3" w:semiHidden="0" w:uiPriority="69" w:unhideWhenUsed="0"/>
+    <w:lsdException w:name="Dark List" w:semiHidden="0" w:uiPriority="70" w:unhideWhenUsed="0"/>
+    <w:lsdException w:name="Colorful Shading" w:semiHidden="0" w:uiPriority="71" w:unhideWhenUsed="0"/>
+    <w:lsdException w:name="Colorful List" w:semiHidden="0" w:uiPriority="72" w:unhideWhenUsed="0"/>
+    <w:lsdException w:name="Colorful Grid" w:semiHidden="0" w:uiPriority="73" w:unhideWhenUsed="0"/>
+    <w:lsdException w:name="Light Shading Accent 1" w:semiHidden="0" w:uiPriority="60" w:unhideWhenUsed="0"/>
+    <w:lsdException w:name="Light List Accent 1" w:semiHidden="0" w:uiPriority="61" w:unhideWhenUsed="0"/>
+    <w:lsdException w:name="Light Grid Accent 1" w:semiHidden="0" w:uiPriority="62" w:unhideWhenUsed="0"/>
+    <w:lsdException w:name="Medium Shading 1 Accent 1" w:semiHidden="0" w:uiPriority="63" w:unhideWhenUsed="0"/>
+    <w:lsdException w:name="Medium Shading 2 Accent 1" w:semiHidden="0" w:uiPriority="64" w:unhideWhenUsed="0"/>
+    <w:lsdException w:name="Medium List 1 Accent 1" w:semiHidden="0" w:uiPriority="65" w:unhideWhenUsed="0"/>
+    <w:lsdException w:name="Revision" w:unhideWhenUsed="0"/>
+    <w:lsdException w:name="List Paragraph" w:semiHidden="0" w:uiPriority="34" w:unhideWhenUsed="0" w:qFormat="1"/>
+    <w:lsdException w:name="Quote" w:semiHidden="0" w:uiPriority="29" w:unhideWhenUsed="0" w:qFormat="1"/>
+    <w:lsdException w:name="Intense Quote" w:semiHidden="0" w:uiPriority="30" w:unhideWhenUsed="0" w:qFormat="1"/>
+    <w:lsdException w:name="Medium List 2 Accent 1" w:semiHidden="0" w:uiPriority="66" w:unhideWhenUsed="0"/>
+    <w:lsdException w:name="Medium Grid 1 Accent 1" w:semiHidden="0" w:uiPriority="67" w:unhideWhenUsed="0"/>
+    <w:lsdException w:name="Medium Grid 2 Accent 1" w:semiHidden="0" w:uiPriority="68" w:unhideWhenUsed="0"/>
+    <w:lsdException w:name="Medium Grid 3 Accent 1" w:semiHidden="0" w:uiPriority="69" w:unhideWhenUsed="0"/>
+    <w:lsdException w:name="Dark List Accent 1" w:semiHidden="0" w:uiPriority="70" w:unhideWhenUsed="0"/>
+    <w:lsdException w:name="Colorful Shading Accent 1" w:semiHidden="0" w:uiPriority="71" w:unhideWhenUsed="0"/>
+    <w:lsdException w:name="Colorful List Accent 1" w:semiHidden="0" w:uiPriority="72" w:unhideWhenUsed="0"/>
+    <w:lsdException w:name="Colorful Grid Accent 1" w:semiHidden="0" w:uiPriority="73" w:unhideWhenUsed="0"/>
+    <w:lsdException w:name="Light Shading Accent 2" w:semiHidden="0" w:uiPriority="60" w:unhideWhenUsed="0"/>
+    <w:lsdException w:name="Light List Accent 2" w:semiHidden="0" w:uiPriority="61" w:unhideWhenUsed="0"/>
+    <w:lsdException w:name="Light Grid Accent 2" w:semiHidden="0" w:uiPriority="62" w:unhideWhenUsed="0"/>
+    <w:lsdException w:name="Medium Shading 1 Accent 2" w:semiHidden="0" w:uiPriority="63" w:unhideWhenUsed="0"/>
+    <w:lsdException w:name="Medium Shading 2 Accent 2" w:semiHidden="0" w:uiPriority="64" w:unhideWhenUsed="0"/>
+    <w:lsdException w:name="Medium List 1 Accent 2" w:semiHidden="0" w:uiPriority="65" w:unhideWhenUsed="0"/>
+    <w:lsdException w:name="Medium List 2 Accent 2" w:semiHidden="0" w:uiPriority="66" w:unhideWhenUsed="0"/>
+    <w:lsdException w:name="Medium Grid 1 Accent 2" w:semiHidden="0" w:uiPriority="67" w:unhideWhenUsed="0"/>
+    <w:lsdException w:name="Medium Grid 2 Accent 2" w:semiHidden="0" w:uiPriority="68" w:unhideWhenUsed="0"/>
+    <w:lsdException w:name="Medium Grid 3 Accent 2" w:semiHidden="0" w:uiPriority="69" w:unhideWhenUsed="0"/>
+    <w:lsdException w:name="Dark List Accent 2" w:semiHidden="0" w:uiPriority="70" w:unhideWhenUsed="0"/>
+    <w:lsdException w:name="Colorful Shading Accent 2" w:semiHidden="0" w:uiPriority="71" w:unhideWhenUsed="0"/>
+    <w:lsdException w:name="Colorful List Accent 2" w:semiHidden="0" w:uiPriority="72" w:unhideWhenUsed="0"/>
+    <w:lsdException w:name="Colorful Grid Accent 2" w:semiHidden="0" w:uiPriority="73" w:unhideWhenUsed="0"/>
+    <w:lsdException w:name="Light Shading Accent 3" w:semiHidden="0" w:uiPriority="60" w:unhideWhenUsed="0"/>
+    <w:lsdException w:name="Light List Accent 3" w:semiHidden="0" w:uiPriority="61" w:unhideWhenUsed="0"/>
+    <w:lsdException w:name="Light Grid Accent 3" w:semiHidden="0" w:uiPriority="62" w:unhideWhenUsed="0"/>
+    <w:lsdException w:name="Medium Shading 1 Accent 3" w:semiHidden="0" w:uiPriority="63" w:unhideWhenUsed="0"/>
+    <w:lsdException w:name="Medium Shading 2 Accent 3" w:semiHidden="0" w:uiPriority="64" w:unhideWhenUsed="0"/>
+    <w:lsdException w:name="Medium List 1 Accent 3" w:semiHidden="0" w:uiPriority="65" w:unhideWhenUsed="0"/>
+    <w:lsdException w:name="Medium List 2 Accent 3" w:semiHidden="0" w:uiPriority="66" w:unhideWhenUsed="0"/>
+    <w:lsdException w:name="Medium Grid 1 Accent 3" w:semiHidden="0" w:uiPriority="67" w:unhideWhenUsed="0"/>
+    <w:lsdException w:name="Medium Grid 2 Accent 3" w:semiHidden="0" w:uiPriority="68" w:unhideWhenUsed="0"/>
+    <w:lsdException w:name="Medium Grid 3 Accent 3" w:semiHidden="0" w:uiPriority="69" w:unhideWhenUsed="0"/>
+    <w:lsdException w:name="Dark List Accent 3" w:semiHidden="0" w:uiPriority="70" w:unhideWhenUsed="0"/>
+    <w:lsdException w:name="Colorful Shading Accent 3" w:semiHidden="0" w:uiPriority="71" w:unhideWhenUsed="0"/>
+    <w:lsdException w:name="Colorful List Accent 3" w:semiHidden="0" w:uiPriority="72" w:unhideWhenUsed="0"/>
+    <w:lsdException w:name="Colorful Grid Accent 3" w:semiHidden="0" w:uiPriority="73" w:unhideWhenUsed="0"/>
+    <w:lsdException w:name="Light Shading Accent 4" w:semiHidden="0" w:uiPriority="60" w:unhideWhenUsed="0"/>
+    <w:lsdException w:name="Light List Accent 4" w:semiHidden="0" w:uiPriority="61" w:unhideWhenUsed="0"/>
+    <w:lsdException w:name="Light Grid Accent 4" w:semiHidden="0" w:uiPriority="62" w:unhideWhenUsed="0"/>
+    <w:lsdException w:name="Medium Shading 1 Accent 4" w:semiHidden="0" w:uiPriority="63" w:unhideWhenUsed="0"/>
+    <w:lsdException w:name="Medium Shading 2 Accent 4" w:semiHidden="0" w:uiPriority="64" w:unhideWhenUsed="0"/>
+    <w:lsdException w:name="Medium List 1 Accent 4" w:semiHidden="0" w:uiPriority="65" w:unhideWhenUsed="0"/>
+    <w:lsdException w:name="Medium List 2 Accent 4" w:semiHidden="0" w:uiPriority="66" w:unhideWhenUsed="0"/>
+    <w:lsdException w:name="Medium Grid 1 Accent 4" w:semiHidden="0" w:uiPriority="67" w:unhideWhenUsed="0"/>
+    <w:lsdException w:name="Medium Grid 2 Accent 4" w:semiHidden="0" w:uiPriority="68" w:unhideWhenUsed="0"/>
+    <w:lsdException w:name="Medium Grid 3 Accent 4" w:semiHidden="0" w:uiPriority="69" w:unhideWhenUsed="0"/>
+    <w:lsdException w:name="Dark List Accent 4" w:semiHidden="0" w:uiPriority="70" w:unhideWhenUsed="0"/>
+    <w:lsdException w:name="Colorful Shading Accent 4" w:semiHidden="0" w:uiPriority="71" w:unhideWhenUsed="0"/>
+    <w:lsdException w:name="Colorful List Accent 4" w:semiHidden="0" w:uiPriority="72" w:unhideWhenUsed="0"/>
+    <w:lsdException w:name="Colorful Grid Accent 4" w:semiHidden="0" w:uiPriority="73" w:unhideWhenUsed="0"/>
+    <w:lsdException w:name="Light Shading Accent 5" w:semiHidden="0" w:uiPriority="60" w:unhideWhenUsed="0"/>
+    <w:lsdException w:name="Light List Accent 5" w:semiHidden="0" w:uiPriority="61" w:unhideWhenUsed="0"/>
+    <w:lsdException w:name="Light Grid Accent 5" w:semiHidden="0" w:uiPriority="62" w:unhideWhenUsed="0"/>
+    <w:lsdException w:name="Medium Shading 1 Accent 5" w:semiHidden="0" w:uiPriority="63" w:unhideWhenUsed="0"/>
+    <w:lsdException w:name="Medium Shading 2 Accent 5" w:semiHidden="0" w:uiPriority="64" w:unhideWhenUsed="0"/>
+    <w:lsdException w:name="Medium List 1 Accent 5" w:semiHidden="0" w:uiPriority="65" w:unhideWhenUsed="0"/>
+    <w:lsdException w:name="Medium List 2 Accent 5" w:semiHidden="0" w:uiPriority="66" w:unhideWhenUsed="0"/>
+    <w:lsdException w:name="Medium Grid 1 Accent 5" w:semiHidden="0" w:uiPriority="67" w:unhideWhenUsed="0"/>
+    <w:lsdException w:name="Medium Grid 2 Accent 5" w:semiHidden="0" w:uiPriority="68" w:unhideWhenUsed="0"/>
+    <w:lsdException w:name="Medium Grid 3 Accent 5" w:semiHidden="0" w:uiPriority="69" w:unhideWhenUsed="0"/>
+    <w:lsdException w:name="Dark List Accent 5" w:semiHidden="0" w:uiPriority="70" w:unhideWhenUsed="0"/>
+    <w:lsdException w:name="Colorful Shading Accent 5" w:semiHidden="0" w:uiPriority="71" w:unhideWhenUsed="0"/>
+    <w:lsdException w:name="Colorful List Accent 5" w:semiHidden="0" w:uiPriority="72" w:unhideWhenUsed="0"/>
+    <w:lsdException w:name="Colorful Grid Accent 5" w:semiHidden="0" w:uiPriority="73" w:unhideWhenUsed="0"/>
+    <w:lsdException w:name="Light Shading Accent 6" w:semiHidden="0" w:uiPriority="60" w:unhideWhenUsed="0"/>
+    <w:lsdException w:name="Light List Accent 6" w:semiHidden="0" w:uiPriority="61" w:unhideWhenUsed="0"/>
+    <w:lsdException w:name="Light Grid Accent 6" w:semiHidden="0" w:uiPriority="62" w:unhideWhenUsed="0"/>
+    <w:lsdException w:name="Medium Shading 1 Accent 6" w:semiHidden="0" w:uiPriority="63" w:unhideWhenUsed="0"/>
+    <w:lsdException w:name="Medium Shading 2 Accent 6" w:semiHidden="0" w:uiPriority="64" w:unhideWhenUsed="0"/>
+    <w:lsdException w:name="Medium List 1 Accent 6" w:semiHidden="0" w:uiPriority="65" w:unhideWhenUsed="0"/>
+    <w:lsdException w:name="Medium List 2 Accent 6" w:semiHidden="0" w:uiPriority="66" w:unhideWhenUsed="0"/>
+    <w:lsdException w:name="Medium Grid 1 Accent 6" w:semiHidden="0" w:uiPriority="67" w:unhideWhenUsed="0"/>
+    <w:lsdException w:name="Medium Grid 2 Accent 6" w:semiHidden="0" w:uiPriority="68" w:unhideWhenUsed="0"/>
+    <w:lsdException w:name="Medium Grid 3 Accent 6" w:semiHidden="0" w:uiPriority="69" w:unhideWhenUsed="0"/>
+    <w:lsdException w:name="Dark List Accent 6" w:semiHidden="0" w:uiPriority="70" w:unhideWhenUsed="0"/>
+    <w:lsdException w:name="Colorful Shading Accent 6" w:semiHidden="0" w:uiPriority="71" w:unhideWhenUsed="0"/>
+    <w:lsdException w:name="Colorful List Accent 6" w:semiHidden="0" w:uiPriority="72" w:unhideWhenUsed="0"/>
+    <w:lsdException w:name="Colorful Grid Accent 6" w:semiHidden="0" w:uiPriority="73" w:unhideWhenUsed="0"/>
+    <w:lsdException w:name="Subtle Emphasis" w:semiHidden="0" w:uiPriority="19" w:unhideWhenUsed="0" w:qFormat="1"/>
+    <w:lsdException w:name="Intense Emphasis" w:semiHidden="0" w:uiPriority="21" w:unhideWhenUsed="0" w:qFormat="1"/>
+    <w:lsdException w:name="Subtle Reference" w:semiHidden="0" w:uiPriority="31" w:unhideWhenUsed="0" w:qFormat="1"/>
+    <w:lsdException w:name="Intense Reference" w:semiHidden="0" w:uiPriority="32" w:unhideWhenUsed="0" w:qFormat="1"/>
+    <w:lsdException w:name="Book Title" w:semiHidden="0" w:uiPriority="33" w:unhideWhenUsed="0" w:qFormat="1"/>
+    <w:lsdException w:name="Bibliography" w:uiPriority="37"/>
+    <w:lsdException w:name="TOC Heading" w:uiPriority="39" w:qFormat="1"/>
+  </w:latentStyles>
+  <w:style w:type="paragraph" w:default="1" w:styleId="Normal">
+    <w:name w:val="Normal"/>
+    <w:qFormat/>
+  </w:style>
+  <w:style w:type="character" w:default="1" w:styleId="DefaultParagraphFont">
+    <w:name w:val="Default Paragraph Font"/>
+    <w:uiPriority w:val="1"/>
+    <w:semiHidden/>
+    <w:unhideWhenUsed/>
+  </w:style>
+  <w:style w:type="table" w:default="1" w:styleId="TableNormal">
+    <w:name w:val="Normal Table"/>
+    <w:uiPriority w:val="99"/>
+    <w:semiHidden/>
+    <w:unhideWhenUsed/>
+    <w:tblPr>
+      <w:tblInd w:w="0" w:type="dxa"/>
+      <w:tblCellMar>
+        <w:top w:w="0" w:type="dxa"/>
+        <w:left w:w="108" w:type="dxa"/>
+        <w:bottom w:w="0" w:type="dxa"/>
+        <w:right w:w="108" w:type="dxa"/>
+      </w:tblCellMar>
+    </w:tblPr>
+  </w:style>
+  <w:style w:type="numbering" w:default="1" w:styleId="NoList">
+    <w:name w:val="No List"/>
+    <w:uiPriority w:val="99"/>
+    <w:semiHidden/>
+    <w:unhideWhenUsed/>
+  </w:style>
+</w:styles>
+</file>
+
 <file path=word/glossary/webSettings.xml><?xml version="1.0" encoding="utf-8"?>
-<w:webSettings xmlns:mc="http://schemas.openxmlformats.org/markup-compatibility/2006" xmlns:r="http://schemas.openxmlformats.org/officeDocument/2006/relationships" xmlns:w="http://schemas.openxmlformats.org/wordprocessingml/2006/main" xmlns:w14="http://schemas.microsoft.com/office/word/2010/wordml" xmlns:w15="http://schemas.microsoft.com/office/word/2012/wordml" xmlns:w16cid="http://schemas.microsoft.com/office/word/2016/wordml/cid" xmlns:w16se="http://schemas.microsoft.com/office/word/2015/wordml/symex" mc:Ignorable="w14 w15 w16se w16cid">
+<w:webSettings xmlns:mc="http://schemas.openxmlformats.org/markup-compatibility/2006" xmlns:r="http://schemas.openxmlformats.org/officeDocument/2006/relationships" xmlns:w="http://schemas.openxmlformats.org/wordprocessingml/2006/main" xmlns:w14="http://schemas.microsoft.com/office/word/2010/wordml" mc:Ignorable="w14">
   <w:optimizeForBrowser/>
   <w:allowPNG/>
 </w:webSettings>
@@ -15034,7 +15399,7 @@
 </file>
 
 <file path=customXml/itemProps1.xml><?xml version="1.0" encoding="utf-8"?>
-<ds:datastoreItem xmlns:ds="http://schemas.openxmlformats.org/officeDocument/2006/customXml" ds:itemID="{690DB036-5A7A-7041-9142-D9DD10927BD4}">
+<ds:datastoreItem xmlns:ds="http://schemas.openxmlformats.org/officeDocument/2006/customXml" ds:itemID="{29E5CAD0-101A-455D-8C86-B287752A8DC5}">
   <ds:schemaRefs>
     <ds:schemaRef ds:uri="http://schemas.openxmlformats.org/officeDocument/2006/bibliography"/>
   </ds:schemaRefs>

</xml_diff>